<commit_message>
popis framewroku - rozpracovano
</commit_message>
<xml_diff>
--- a/reserse_zdroju.docx
+++ b/reserse_zdroju.docx
@@ -35,7 +35,559 @@
           <w:shd w:val="clear" w:color="auto" w:fill="EDEBE3"/>
           <w:lang w:val="en-US"/>
         </w:rPr>
-        <w:t>DANILOV, Anton. Analýza programovacího jazyka Kotlin, jeho srovnání s jazykem Java 8 a praktické využití při vývoji na platformě Android [online]. Praha, 2017 [cit. 2019-06-11]. Dostupné z: &lt;https://theses.cz/id/u5c85i/&gt;. Diplomová práce. Vysoká škola ekonomická v Praze. Vedoucí práce Jarmila Pavlíčková.</w:t>
+        <w:t xml:space="preserve">DANILOV, Anton. </w:t>
+      </w:r>
+      <w:proofErr w:type="spellStart"/>
+      <w:r>
+        <w:rPr>
+          <w:rFonts w:ascii="Arial" w:hAnsi="Arial" w:cs="Arial"/>
+          <w:color w:val="000000"/>
+          <w:sz w:val="19"/>
+          <w:szCs w:val="19"/>
+          <w:shd w:val="clear" w:color="auto" w:fill="EDEBE3"/>
+          <w:lang w:val="en-US"/>
+        </w:rPr>
+        <w:t>Analýza</w:t>
+      </w:r>
+      <w:proofErr w:type="spellEnd"/>
+      <w:r>
+        <w:rPr>
+          <w:rFonts w:ascii="Arial" w:hAnsi="Arial" w:cs="Arial"/>
+          <w:color w:val="000000"/>
+          <w:sz w:val="19"/>
+          <w:szCs w:val="19"/>
+          <w:shd w:val="clear" w:color="auto" w:fill="EDEBE3"/>
+          <w:lang w:val="en-US"/>
+        </w:rPr>
+        <w:t xml:space="preserve"> </w:t>
+      </w:r>
+      <w:proofErr w:type="spellStart"/>
+      <w:r>
+        <w:rPr>
+          <w:rFonts w:ascii="Arial" w:hAnsi="Arial" w:cs="Arial"/>
+          <w:color w:val="000000"/>
+          <w:sz w:val="19"/>
+          <w:szCs w:val="19"/>
+          <w:shd w:val="clear" w:color="auto" w:fill="EDEBE3"/>
+          <w:lang w:val="en-US"/>
+        </w:rPr>
+        <w:t>programovacího</w:t>
+      </w:r>
+      <w:proofErr w:type="spellEnd"/>
+      <w:r>
+        <w:rPr>
+          <w:rFonts w:ascii="Arial" w:hAnsi="Arial" w:cs="Arial"/>
+          <w:color w:val="000000"/>
+          <w:sz w:val="19"/>
+          <w:szCs w:val="19"/>
+          <w:shd w:val="clear" w:color="auto" w:fill="EDEBE3"/>
+          <w:lang w:val="en-US"/>
+        </w:rPr>
+        <w:t xml:space="preserve"> </w:t>
+      </w:r>
+      <w:proofErr w:type="spellStart"/>
+      <w:r>
+        <w:rPr>
+          <w:rFonts w:ascii="Arial" w:hAnsi="Arial" w:cs="Arial"/>
+          <w:color w:val="000000"/>
+          <w:sz w:val="19"/>
+          <w:szCs w:val="19"/>
+          <w:shd w:val="clear" w:color="auto" w:fill="EDEBE3"/>
+          <w:lang w:val="en-US"/>
+        </w:rPr>
+        <w:t>jazyka</w:t>
+      </w:r>
+      <w:proofErr w:type="spellEnd"/>
+      <w:r>
+        <w:rPr>
+          <w:rFonts w:ascii="Arial" w:hAnsi="Arial" w:cs="Arial"/>
+          <w:color w:val="000000"/>
+          <w:sz w:val="19"/>
+          <w:szCs w:val="19"/>
+          <w:shd w:val="clear" w:color="auto" w:fill="EDEBE3"/>
+          <w:lang w:val="en-US"/>
+        </w:rPr>
+        <w:t xml:space="preserve"> Kotlin, </w:t>
+      </w:r>
+      <w:proofErr w:type="spellStart"/>
+      <w:r>
+        <w:rPr>
+          <w:rFonts w:ascii="Arial" w:hAnsi="Arial" w:cs="Arial"/>
+          <w:color w:val="000000"/>
+          <w:sz w:val="19"/>
+          <w:szCs w:val="19"/>
+          <w:shd w:val="clear" w:color="auto" w:fill="EDEBE3"/>
+          <w:lang w:val="en-US"/>
+        </w:rPr>
+        <w:t>jeho</w:t>
+      </w:r>
+      <w:proofErr w:type="spellEnd"/>
+      <w:r>
+        <w:rPr>
+          <w:rFonts w:ascii="Arial" w:hAnsi="Arial" w:cs="Arial"/>
+          <w:color w:val="000000"/>
+          <w:sz w:val="19"/>
+          <w:szCs w:val="19"/>
+          <w:shd w:val="clear" w:color="auto" w:fill="EDEBE3"/>
+          <w:lang w:val="en-US"/>
+        </w:rPr>
+        <w:t xml:space="preserve"> </w:t>
+      </w:r>
+      <w:proofErr w:type="spellStart"/>
+      <w:r>
+        <w:rPr>
+          <w:rFonts w:ascii="Arial" w:hAnsi="Arial" w:cs="Arial"/>
+          <w:color w:val="000000"/>
+          <w:sz w:val="19"/>
+          <w:szCs w:val="19"/>
+          <w:shd w:val="clear" w:color="auto" w:fill="EDEBE3"/>
+          <w:lang w:val="en-US"/>
+        </w:rPr>
+        <w:t>srovnání</w:t>
+      </w:r>
+      <w:proofErr w:type="spellEnd"/>
+      <w:r>
+        <w:rPr>
+          <w:rFonts w:ascii="Arial" w:hAnsi="Arial" w:cs="Arial"/>
+          <w:color w:val="000000"/>
+          <w:sz w:val="19"/>
+          <w:szCs w:val="19"/>
+          <w:shd w:val="clear" w:color="auto" w:fill="EDEBE3"/>
+          <w:lang w:val="en-US"/>
+        </w:rPr>
+        <w:t xml:space="preserve"> s </w:t>
+      </w:r>
+      <w:proofErr w:type="spellStart"/>
+      <w:r>
+        <w:rPr>
+          <w:rFonts w:ascii="Arial" w:hAnsi="Arial" w:cs="Arial"/>
+          <w:color w:val="000000"/>
+          <w:sz w:val="19"/>
+          <w:szCs w:val="19"/>
+          <w:shd w:val="clear" w:color="auto" w:fill="EDEBE3"/>
+          <w:lang w:val="en-US"/>
+        </w:rPr>
+        <w:t>jazykem</w:t>
+      </w:r>
+      <w:proofErr w:type="spellEnd"/>
+      <w:r>
+        <w:rPr>
+          <w:rFonts w:ascii="Arial" w:hAnsi="Arial" w:cs="Arial"/>
+          <w:color w:val="000000"/>
+          <w:sz w:val="19"/>
+          <w:szCs w:val="19"/>
+          <w:shd w:val="clear" w:color="auto" w:fill="EDEBE3"/>
+          <w:lang w:val="en-US"/>
+        </w:rPr>
+        <w:t xml:space="preserve"> Java 8 a </w:t>
+      </w:r>
+      <w:proofErr w:type="spellStart"/>
+      <w:r>
+        <w:rPr>
+          <w:rFonts w:ascii="Arial" w:hAnsi="Arial" w:cs="Arial"/>
+          <w:color w:val="000000"/>
+          <w:sz w:val="19"/>
+          <w:szCs w:val="19"/>
+          <w:shd w:val="clear" w:color="auto" w:fill="EDEBE3"/>
+          <w:lang w:val="en-US"/>
+        </w:rPr>
+        <w:t>praktické</w:t>
+      </w:r>
+      <w:proofErr w:type="spellEnd"/>
+      <w:r>
+        <w:rPr>
+          <w:rFonts w:ascii="Arial" w:hAnsi="Arial" w:cs="Arial"/>
+          <w:color w:val="000000"/>
+          <w:sz w:val="19"/>
+          <w:szCs w:val="19"/>
+          <w:shd w:val="clear" w:color="auto" w:fill="EDEBE3"/>
+          <w:lang w:val="en-US"/>
+        </w:rPr>
+        <w:t xml:space="preserve"> </w:t>
+      </w:r>
+      <w:proofErr w:type="spellStart"/>
+      <w:r>
+        <w:rPr>
+          <w:rFonts w:ascii="Arial" w:hAnsi="Arial" w:cs="Arial"/>
+          <w:color w:val="000000"/>
+          <w:sz w:val="19"/>
+          <w:szCs w:val="19"/>
+          <w:shd w:val="clear" w:color="auto" w:fill="EDEBE3"/>
+          <w:lang w:val="en-US"/>
+        </w:rPr>
+        <w:t>využití</w:t>
+      </w:r>
+      <w:proofErr w:type="spellEnd"/>
+      <w:r>
+        <w:rPr>
+          <w:rFonts w:ascii="Arial" w:hAnsi="Arial" w:cs="Arial"/>
+          <w:color w:val="000000"/>
+          <w:sz w:val="19"/>
+          <w:szCs w:val="19"/>
+          <w:shd w:val="clear" w:color="auto" w:fill="EDEBE3"/>
+          <w:lang w:val="en-US"/>
+        </w:rPr>
+        <w:t xml:space="preserve"> </w:t>
+      </w:r>
+      <w:proofErr w:type="spellStart"/>
+      <w:r>
+        <w:rPr>
+          <w:rFonts w:ascii="Arial" w:hAnsi="Arial" w:cs="Arial"/>
+          <w:color w:val="000000"/>
+          <w:sz w:val="19"/>
+          <w:szCs w:val="19"/>
+          <w:shd w:val="clear" w:color="auto" w:fill="EDEBE3"/>
+          <w:lang w:val="en-US"/>
+        </w:rPr>
+        <w:t>při</w:t>
+      </w:r>
+      <w:proofErr w:type="spellEnd"/>
+      <w:r>
+        <w:rPr>
+          <w:rFonts w:ascii="Arial" w:hAnsi="Arial" w:cs="Arial"/>
+          <w:color w:val="000000"/>
+          <w:sz w:val="19"/>
+          <w:szCs w:val="19"/>
+          <w:shd w:val="clear" w:color="auto" w:fill="EDEBE3"/>
+          <w:lang w:val="en-US"/>
+        </w:rPr>
+        <w:t xml:space="preserve"> </w:t>
+      </w:r>
+      <w:proofErr w:type="spellStart"/>
+      <w:r>
+        <w:rPr>
+          <w:rFonts w:ascii="Arial" w:hAnsi="Arial" w:cs="Arial"/>
+          <w:color w:val="000000"/>
+          <w:sz w:val="19"/>
+          <w:szCs w:val="19"/>
+          <w:shd w:val="clear" w:color="auto" w:fill="EDEBE3"/>
+          <w:lang w:val="en-US"/>
+        </w:rPr>
+        <w:t>vývoji</w:t>
+      </w:r>
+      <w:proofErr w:type="spellEnd"/>
+      <w:r>
+        <w:rPr>
+          <w:rFonts w:ascii="Arial" w:hAnsi="Arial" w:cs="Arial"/>
+          <w:color w:val="000000"/>
+          <w:sz w:val="19"/>
+          <w:szCs w:val="19"/>
+          <w:shd w:val="clear" w:color="auto" w:fill="EDEBE3"/>
+          <w:lang w:val="en-US"/>
+        </w:rPr>
+        <w:t xml:space="preserve"> </w:t>
+      </w:r>
+      <w:proofErr w:type="spellStart"/>
+      <w:r>
+        <w:rPr>
+          <w:rFonts w:ascii="Arial" w:hAnsi="Arial" w:cs="Arial"/>
+          <w:color w:val="000000"/>
+          <w:sz w:val="19"/>
+          <w:szCs w:val="19"/>
+          <w:shd w:val="clear" w:color="auto" w:fill="EDEBE3"/>
+          <w:lang w:val="en-US"/>
+        </w:rPr>
+        <w:t>na</w:t>
+      </w:r>
+      <w:proofErr w:type="spellEnd"/>
+      <w:r>
+        <w:rPr>
+          <w:rFonts w:ascii="Arial" w:hAnsi="Arial" w:cs="Arial"/>
+          <w:color w:val="000000"/>
+          <w:sz w:val="19"/>
+          <w:szCs w:val="19"/>
+          <w:shd w:val="clear" w:color="auto" w:fill="EDEBE3"/>
+          <w:lang w:val="en-US"/>
+        </w:rPr>
+        <w:t xml:space="preserve"> </w:t>
+      </w:r>
+      <w:proofErr w:type="spellStart"/>
+      <w:r>
+        <w:rPr>
+          <w:rFonts w:ascii="Arial" w:hAnsi="Arial" w:cs="Arial"/>
+          <w:color w:val="000000"/>
+          <w:sz w:val="19"/>
+          <w:szCs w:val="19"/>
+          <w:shd w:val="clear" w:color="auto" w:fill="EDEBE3"/>
+          <w:lang w:val="en-US"/>
+        </w:rPr>
+        <w:t>platformě</w:t>
+      </w:r>
+      <w:proofErr w:type="spellEnd"/>
+      <w:r>
+        <w:rPr>
+          <w:rFonts w:ascii="Arial" w:hAnsi="Arial" w:cs="Arial"/>
+          <w:color w:val="000000"/>
+          <w:sz w:val="19"/>
+          <w:szCs w:val="19"/>
+          <w:shd w:val="clear" w:color="auto" w:fill="EDEBE3"/>
+          <w:lang w:val="en-US"/>
+        </w:rPr>
+        <w:t xml:space="preserve"> Android [online]. Praha, 2017 [cit. 2019-06-11]. </w:t>
+      </w:r>
+      <w:proofErr w:type="spellStart"/>
+      <w:r>
+        <w:rPr>
+          <w:rFonts w:ascii="Arial" w:hAnsi="Arial" w:cs="Arial"/>
+          <w:color w:val="000000"/>
+          <w:sz w:val="19"/>
+          <w:szCs w:val="19"/>
+          <w:shd w:val="clear" w:color="auto" w:fill="EDEBE3"/>
+          <w:lang w:val="en-US"/>
+        </w:rPr>
+        <w:t>Dostupné</w:t>
+      </w:r>
+      <w:proofErr w:type="spellEnd"/>
+      <w:r>
+        <w:rPr>
+          <w:rFonts w:ascii="Arial" w:hAnsi="Arial" w:cs="Arial"/>
+          <w:color w:val="000000"/>
+          <w:sz w:val="19"/>
+          <w:szCs w:val="19"/>
+          <w:shd w:val="clear" w:color="auto" w:fill="EDEBE3"/>
+          <w:lang w:val="en-US"/>
+        </w:rPr>
+        <w:t xml:space="preserve"> z: &lt;https://theses.cz/id/u5c85i/&gt;. </w:t>
+      </w:r>
+      <w:proofErr w:type="spellStart"/>
+      <w:r>
+        <w:rPr>
+          <w:rFonts w:ascii="Arial" w:hAnsi="Arial" w:cs="Arial"/>
+          <w:color w:val="000000"/>
+          <w:sz w:val="19"/>
+          <w:szCs w:val="19"/>
+          <w:shd w:val="clear" w:color="auto" w:fill="EDEBE3"/>
+          <w:lang w:val="en-US"/>
+        </w:rPr>
+        <w:t>Diplomová</w:t>
+      </w:r>
+      <w:proofErr w:type="spellEnd"/>
+      <w:r>
+        <w:rPr>
+          <w:rFonts w:ascii="Arial" w:hAnsi="Arial" w:cs="Arial"/>
+          <w:color w:val="000000"/>
+          <w:sz w:val="19"/>
+          <w:szCs w:val="19"/>
+          <w:shd w:val="clear" w:color="auto" w:fill="EDEBE3"/>
+          <w:lang w:val="en-US"/>
+        </w:rPr>
+        <w:t xml:space="preserve"> </w:t>
+      </w:r>
+      <w:proofErr w:type="spellStart"/>
+      <w:r>
+        <w:rPr>
+          <w:rFonts w:ascii="Arial" w:hAnsi="Arial" w:cs="Arial"/>
+          <w:color w:val="000000"/>
+          <w:sz w:val="19"/>
+          <w:szCs w:val="19"/>
+          <w:shd w:val="clear" w:color="auto" w:fill="EDEBE3"/>
+          <w:lang w:val="en-US"/>
+        </w:rPr>
+        <w:t>práce</w:t>
+      </w:r>
+      <w:proofErr w:type="spellEnd"/>
+      <w:r>
+        <w:rPr>
+          <w:rFonts w:ascii="Arial" w:hAnsi="Arial" w:cs="Arial"/>
+          <w:color w:val="000000"/>
+          <w:sz w:val="19"/>
+          <w:szCs w:val="19"/>
+          <w:shd w:val="clear" w:color="auto" w:fill="EDEBE3"/>
+          <w:lang w:val="en-US"/>
+        </w:rPr>
+        <w:t xml:space="preserve">. </w:t>
+      </w:r>
+      <w:proofErr w:type="spellStart"/>
+      <w:r>
+        <w:rPr>
+          <w:rFonts w:ascii="Arial" w:hAnsi="Arial" w:cs="Arial"/>
+          <w:color w:val="000000"/>
+          <w:sz w:val="19"/>
+          <w:szCs w:val="19"/>
+          <w:shd w:val="clear" w:color="auto" w:fill="EDEBE3"/>
+          <w:lang w:val="en-US"/>
+        </w:rPr>
+        <w:t>Vysoká</w:t>
+      </w:r>
+      <w:proofErr w:type="spellEnd"/>
+      <w:r>
+        <w:rPr>
+          <w:rFonts w:ascii="Arial" w:hAnsi="Arial" w:cs="Arial"/>
+          <w:color w:val="000000"/>
+          <w:sz w:val="19"/>
+          <w:szCs w:val="19"/>
+          <w:shd w:val="clear" w:color="auto" w:fill="EDEBE3"/>
+          <w:lang w:val="en-US"/>
+        </w:rPr>
+        <w:t xml:space="preserve"> </w:t>
+      </w:r>
+      <w:proofErr w:type="spellStart"/>
+      <w:r>
+        <w:rPr>
+          <w:rFonts w:ascii="Arial" w:hAnsi="Arial" w:cs="Arial"/>
+          <w:color w:val="000000"/>
+          <w:sz w:val="19"/>
+          <w:szCs w:val="19"/>
+          <w:shd w:val="clear" w:color="auto" w:fill="EDEBE3"/>
+          <w:lang w:val="en-US"/>
+        </w:rPr>
+        <w:t>škola</w:t>
+      </w:r>
+      <w:proofErr w:type="spellEnd"/>
+      <w:r>
+        <w:rPr>
+          <w:rFonts w:ascii="Arial" w:hAnsi="Arial" w:cs="Arial"/>
+          <w:color w:val="000000"/>
+          <w:sz w:val="19"/>
+          <w:szCs w:val="19"/>
+          <w:shd w:val="clear" w:color="auto" w:fill="EDEBE3"/>
+          <w:lang w:val="en-US"/>
+        </w:rPr>
+        <w:t xml:space="preserve"> </w:t>
+      </w:r>
+      <w:proofErr w:type="spellStart"/>
+      <w:r>
+        <w:rPr>
+          <w:rFonts w:ascii="Arial" w:hAnsi="Arial" w:cs="Arial"/>
+          <w:color w:val="000000"/>
+          <w:sz w:val="19"/>
+          <w:szCs w:val="19"/>
+          <w:shd w:val="clear" w:color="auto" w:fill="EDEBE3"/>
+          <w:lang w:val="en-US"/>
+        </w:rPr>
+        <w:t>ekonomická</w:t>
+      </w:r>
+      <w:proofErr w:type="spellEnd"/>
+      <w:r>
+        <w:rPr>
+          <w:rFonts w:ascii="Arial" w:hAnsi="Arial" w:cs="Arial"/>
+          <w:color w:val="000000"/>
+          <w:sz w:val="19"/>
+          <w:szCs w:val="19"/>
+          <w:shd w:val="clear" w:color="auto" w:fill="EDEBE3"/>
+          <w:lang w:val="en-US"/>
+        </w:rPr>
+        <w:t xml:space="preserve"> v </w:t>
+      </w:r>
+      <w:proofErr w:type="spellStart"/>
+      <w:r>
+        <w:rPr>
+          <w:rFonts w:ascii="Arial" w:hAnsi="Arial" w:cs="Arial"/>
+          <w:color w:val="000000"/>
+          <w:sz w:val="19"/>
+          <w:szCs w:val="19"/>
+          <w:shd w:val="clear" w:color="auto" w:fill="EDEBE3"/>
+          <w:lang w:val="en-US"/>
+        </w:rPr>
+        <w:t>Praze</w:t>
+      </w:r>
+      <w:proofErr w:type="spellEnd"/>
+      <w:r>
+        <w:rPr>
+          <w:rFonts w:ascii="Arial" w:hAnsi="Arial" w:cs="Arial"/>
+          <w:color w:val="000000"/>
+          <w:sz w:val="19"/>
+          <w:szCs w:val="19"/>
+          <w:shd w:val="clear" w:color="auto" w:fill="EDEBE3"/>
+          <w:lang w:val="en-US"/>
+        </w:rPr>
+        <w:t xml:space="preserve">. </w:t>
+      </w:r>
+      <w:proofErr w:type="spellStart"/>
+      <w:r>
+        <w:rPr>
+          <w:rFonts w:ascii="Arial" w:hAnsi="Arial" w:cs="Arial"/>
+          <w:color w:val="000000"/>
+          <w:sz w:val="19"/>
+          <w:szCs w:val="19"/>
+          <w:shd w:val="clear" w:color="auto" w:fill="EDEBE3"/>
+          <w:lang w:val="en-US"/>
+        </w:rPr>
+        <w:t>Vedoucí</w:t>
+      </w:r>
+      <w:proofErr w:type="spellEnd"/>
+      <w:r>
+        <w:rPr>
+          <w:rFonts w:ascii="Arial" w:hAnsi="Arial" w:cs="Arial"/>
+          <w:color w:val="000000"/>
+          <w:sz w:val="19"/>
+          <w:szCs w:val="19"/>
+          <w:shd w:val="clear" w:color="auto" w:fill="EDEBE3"/>
+          <w:lang w:val="en-US"/>
+        </w:rPr>
+        <w:t xml:space="preserve"> </w:t>
+      </w:r>
+      <w:proofErr w:type="spellStart"/>
+      <w:r>
+        <w:rPr>
+          <w:rFonts w:ascii="Arial" w:hAnsi="Arial" w:cs="Arial"/>
+          <w:color w:val="000000"/>
+          <w:sz w:val="19"/>
+          <w:szCs w:val="19"/>
+          <w:shd w:val="clear" w:color="auto" w:fill="EDEBE3"/>
+          <w:lang w:val="en-US"/>
+        </w:rPr>
+        <w:t>práce</w:t>
+      </w:r>
+      <w:proofErr w:type="spellEnd"/>
+      <w:r>
+        <w:rPr>
+          <w:rFonts w:ascii="Arial" w:hAnsi="Arial" w:cs="Arial"/>
+          <w:color w:val="000000"/>
+          <w:sz w:val="19"/>
+          <w:szCs w:val="19"/>
+          <w:shd w:val="clear" w:color="auto" w:fill="EDEBE3"/>
+          <w:lang w:val="en-US"/>
+        </w:rPr>
+        <w:t xml:space="preserve"> </w:t>
+      </w:r>
+      <w:proofErr w:type="spellStart"/>
+      <w:r>
+        <w:rPr>
+          <w:rFonts w:ascii="Arial" w:hAnsi="Arial" w:cs="Arial"/>
+          <w:color w:val="000000"/>
+          <w:sz w:val="19"/>
+          <w:szCs w:val="19"/>
+          <w:shd w:val="clear" w:color="auto" w:fill="EDEBE3"/>
+          <w:lang w:val="en-US"/>
+        </w:rPr>
+        <w:t>Jarmila</w:t>
+      </w:r>
+      <w:proofErr w:type="spellEnd"/>
+      <w:r>
+        <w:rPr>
+          <w:rFonts w:ascii="Arial" w:hAnsi="Arial" w:cs="Arial"/>
+          <w:color w:val="000000"/>
+          <w:sz w:val="19"/>
+          <w:szCs w:val="19"/>
+          <w:shd w:val="clear" w:color="auto" w:fill="EDEBE3"/>
+          <w:lang w:val="en-US"/>
+        </w:rPr>
+        <w:t xml:space="preserve"> </w:t>
+      </w:r>
+      <w:proofErr w:type="spellStart"/>
+      <w:r>
+        <w:rPr>
+          <w:rFonts w:ascii="Arial" w:hAnsi="Arial" w:cs="Arial"/>
+          <w:color w:val="000000"/>
+          <w:sz w:val="19"/>
+          <w:szCs w:val="19"/>
+          <w:shd w:val="clear" w:color="auto" w:fill="EDEBE3"/>
+          <w:lang w:val="en-US"/>
+        </w:rPr>
+        <w:t>Pavlíčková</w:t>
+      </w:r>
+      <w:proofErr w:type="spellEnd"/>
+      <w:r>
+        <w:rPr>
+          <w:rFonts w:ascii="Arial" w:hAnsi="Arial" w:cs="Arial"/>
+          <w:color w:val="000000"/>
+          <w:sz w:val="19"/>
+          <w:szCs w:val="19"/>
+          <w:shd w:val="clear" w:color="auto" w:fill="EDEBE3"/>
+          <w:lang w:val="en-US"/>
+        </w:rPr>
+        <w:t>.</w:t>
       </w:r>
     </w:p>
     <w:p>
@@ -59,7 +611,359 @@
           <w:szCs w:val="19"/>
           <w:lang w:val="en-US"/>
         </w:rPr>
-        <w:t>JAROŠ, Jan. Použitelnost jazyka Kotlin při vývoji mobilních aplikací [online]. Praha, 2018 [cit. 2019-06-11]. Dostupné z: &lt;https://theses.cz/id/fps0ec/&gt;. Bakalářská práce. Vysoká škola ekonomická v Praze. Vedoucí práce Rudolf Pecinovský.</w:t>
+        <w:t xml:space="preserve">JAROŠ, Jan. </w:t>
+      </w:r>
+      <w:proofErr w:type="spellStart"/>
+      <w:r>
+        <w:rPr>
+          <w:rFonts w:ascii="Arial" w:hAnsi="Arial" w:cs="Arial"/>
+          <w:color w:val="000000"/>
+          <w:sz w:val="19"/>
+          <w:szCs w:val="19"/>
+          <w:lang w:val="en-US"/>
+        </w:rPr>
+        <w:t>Použitelnost</w:t>
+      </w:r>
+      <w:proofErr w:type="spellEnd"/>
+      <w:r>
+        <w:rPr>
+          <w:rFonts w:ascii="Arial" w:hAnsi="Arial" w:cs="Arial"/>
+          <w:color w:val="000000"/>
+          <w:sz w:val="19"/>
+          <w:szCs w:val="19"/>
+          <w:lang w:val="en-US"/>
+        </w:rPr>
+        <w:t xml:space="preserve"> </w:t>
+      </w:r>
+      <w:proofErr w:type="spellStart"/>
+      <w:r>
+        <w:rPr>
+          <w:rFonts w:ascii="Arial" w:hAnsi="Arial" w:cs="Arial"/>
+          <w:color w:val="000000"/>
+          <w:sz w:val="19"/>
+          <w:szCs w:val="19"/>
+          <w:lang w:val="en-US"/>
+        </w:rPr>
+        <w:t>jazyka</w:t>
+      </w:r>
+      <w:proofErr w:type="spellEnd"/>
+      <w:r>
+        <w:rPr>
+          <w:rFonts w:ascii="Arial" w:hAnsi="Arial" w:cs="Arial"/>
+          <w:color w:val="000000"/>
+          <w:sz w:val="19"/>
+          <w:szCs w:val="19"/>
+          <w:lang w:val="en-US"/>
+        </w:rPr>
+        <w:t xml:space="preserve"> Kotlin </w:t>
+      </w:r>
+      <w:proofErr w:type="spellStart"/>
+      <w:r>
+        <w:rPr>
+          <w:rFonts w:ascii="Arial" w:hAnsi="Arial" w:cs="Arial"/>
+          <w:color w:val="000000"/>
+          <w:sz w:val="19"/>
+          <w:szCs w:val="19"/>
+          <w:lang w:val="en-US"/>
+        </w:rPr>
+        <w:t>při</w:t>
+      </w:r>
+      <w:proofErr w:type="spellEnd"/>
+      <w:r>
+        <w:rPr>
+          <w:rFonts w:ascii="Arial" w:hAnsi="Arial" w:cs="Arial"/>
+          <w:color w:val="000000"/>
+          <w:sz w:val="19"/>
+          <w:szCs w:val="19"/>
+          <w:lang w:val="en-US"/>
+        </w:rPr>
+        <w:t xml:space="preserve"> </w:t>
+      </w:r>
+      <w:proofErr w:type="spellStart"/>
+      <w:r>
+        <w:rPr>
+          <w:rFonts w:ascii="Arial" w:hAnsi="Arial" w:cs="Arial"/>
+          <w:color w:val="000000"/>
+          <w:sz w:val="19"/>
+          <w:szCs w:val="19"/>
+          <w:lang w:val="en-US"/>
+        </w:rPr>
+        <w:t>vývoji</w:t>
+      </w:r>
+      <w:proofErr w:type="spellEnd"/>
+      <w:r>
+        <w:rPr>
+          <w:rFonts w:ascii="Arial" w:hAnsi="Arial" w:cs="Arial"/>
+          <w:color w:val="000000"/>
+          <w:sz w:val="19"/>
+          <w:szCs w:val="19"/>
+          <w:lang w:val="en-US"/>
+        </w:rPr>
+        <w:t xml:space="preserve"> </w:t>
+      </w:r>
+      <w:proofErr w:type="spellStart"/>
+      <w:r>
+        <w:rPr>
+          <w:rFonts w:ascii="Arial" w:hAnsi="Arial" w:cs="Arial"/>
+          <w:color w:val="000000"/>
+          <w:sz w:val="19"/>
+          <w:szCs w:val="19"/>
+          <w:lang w:val="en-US"/>
+        </w:rPr>
+        <w:t>mobilních</w:t>
+      </w:r>
+      <w:proofErr w:type="spellEnd"/>
+      <w:r>
+        <w:rPr>
+          <w:rFonts w:ascii="Arial" w:hAnsi="Arial" w:cs="Arial"/>
+          <w:color w:val="000000"/>
+          <w:sz w:val="19"/>
+          <w:szCs w:val="19"/>
+          <w:lang w:val="en-US"/>
+        </w:rPr>
+        <w:t xml:space="preserve"> </w:t>
+      </w:r>
+      <w:proofErr w:type="spellStart"/>
+      <w:r>
+        <w:rPr>
+          <w:rFonts w:ascii="Arial" w:hAnsi="Arial" w:cs="Arial"/>
+          <w:color w:val="000000"/>
+          <w:sz w:val="19"/>
+          <w:szCs w:val="19"/>
+          <w:lang w:val="en-US"/>
+        </w:rPr>
+        <w:t>aplikací</w:t>
+      </w:r>
+      <w:proofErr w:type="spellEnd"/>
+      <w:r>
+        <w:rPr>
+          <w:rFonts w:ascii="Arial" w:hAnsi="Arial" w:cs="Arial"/>
+          <w:color w:val="000000"/>
+          <w:sz w:val="19"/>
+          <w:szCs w:val="19"/>
+          <w:lang w:val="en-US"/>
+        </w:rPr>
+        <w:t xml:space="preserve"> [online]. Praha, 2018 [cit. 2019-06-11]. </w:t>
+      </w:r>
+      <w:proofErr w:type="spellStart"/>
+      <w:r>
+        <w:rPr>
+          <w:rFonts w:ascii="Arial" w:hAnsi="Arial" w:cs="Arial"/>
+          <w:color w:val="000000"/>
+          <w:sz w:val="19"/>
+          <w:szCs w:val="19"/>
+          <w:lang w:val="en-US"/>
+        </w:rPr>
+        <w:t>Dostupné</w:t>
+      </w:r>
+      <w:proofErr w:type="spellEnd"/>
+      <w:r>
+        <w:rPr>
+          <w:rFonts w:ascii="Arial" w:hAnsi="Arial" w:cs="Arial"/>
+          <w:color w:val="000000"/>
+          <w:sz w:val="19"/>
+          <w:szCs w:val="19"/>
+          <w:lang w:val="en-US"/>
+        </w:rPr>
+        <w:t xml:space="preserve"> z: &lt;https://theses.cz/id/fps0ec/&gt;. </w:t>
+      </w:r>
+      <w:proofErr w:type="spellStart"/>
+      <w:r>
+        <w:rPr>
+          <w:rFonts w:ascii="Arial" w:hAnsi="Arial" w:cs="Arial"/>
+          <w:color w:val="000000"/>
+          <w:sz w:val="19"/>
+          <w:szCs w:val="19"/>
+          <w:lang w:val="en-US"/>
+        </w:rPr>
+        <w:t>Bakalářská</w:t>
+      </w:r>
+      <w:proofErr w:type="spellEnd"/>
+      <w:r>
+        <w:rPr>
+          <w:rFonts w:ascii="Arial" w:hAnsi="Arial" w:cs="Arial"/>
+          <w:color w:val="000000"/>
+          <w:sz w:val="19"/>
+          <w:szCs w:val="19"/>
+          <w:lang w:val="en-US"/>
+        </w:rPr>
+        <w:t xml:space="preserve"> </w:t>
+      </w:r>
+      <w:proofErr w:type="spellStart"/>
+      <w:r>
+        <w:rPr>
+          <w:rFonts w:ascii="Arial" w:hAnsi="Arial" w:cs="Arial"/>
+          <w:color w:val="000000"/>
+          <w:sz w:val="19"/>
+          <w:szCs w:val="19"/>
+          <w:lang w:val="en-US"/>
+        </w:rPr>
+        <w:t>práce</w:t>
+      </w:r>
+      <w:proofErr w:type="spellEnd"/>
+      <w:r>
+        <w:rPr>
+          <w:rFonts w:ascii="Arial" w:hAnsi="Arial" w:cs="Arial"/>
+          <w:color w:val="000000"/>
+          <w:sz w:val="19"/>
+          <w:szCs w:val="19"/>
+          <w:lang w:val="en-US"/>
+        </w:rPr>
+        <w:t xml:space="preserve">. </w:t>
+      </w:r>
+      <w:proofErr w:type="spellStart"/>
+      <w:r>
+        <w:rPr>
+          <w:rFonts w:ascii="Arial" w:hAnsi="Arial" w:cs="Arial"/>
+          <w:color w:val="000000"/>
+          <w:sz w:val="19"/>
+          <w:szCs w:val="19"/>
+          <w:lang w:val="en-US"/>
+        </w:rPr>
+        <w:t>Vysoká</w:t>
+      </w:r>
+      <w:proofErr w:type="spellEnd"/>
+      <w:r>
+        <w:rPr>
+          <w:rFonts w:ascii="Arial" w:hAnsi="Arial" w:cs="Arial"/>
+          <w:color w:val="000000"/>
+          <w:sz w:val="19"/>
+          <w:szCs w:val="19"/>
+          <w:lang w:val="en-US"/>
+        </w:rPr>
+        <w:t xml:space="preserve"> </w:t>
+      </w:r>
+      <w:proofErr w:type="spellStart"/>
+      <w:r>
+        <w:rPr>
+          <w:rFonts w:ascii="Arial" w:hAnsi="Arial" w:cs="Arial"/>
+          <w:color w:val="000000"/>
+          <w:sz w:val="19"/>
+          <w:szCs w:val="19"/>
+          <w:lang w:val="en-US"/>
+        </w:rPr>
+        <w:t>škola</w:t>
+      </w:r>
+      <w:proofErr w:type="spellEnd"/>
+      <w:r>
+        <w:rPr>
+          <w:rFonts w:ascii="Arial" w:hAnsi="Arial" w:cs="Arial"/>
+          <w:color w:val="000000"/>
+          <w:sz w:val="19"/>
+          <w:szCs w:val="19"/>
+          <w:lang w:val="en-US"/>
+        </w:rPr>
+        <w:t xml:space="preserve"> </w:t>
+      </w:r>
+      <w:proofErr w:type="spellStart"/>
+      <w:r>
+        <w:rPr>
+          <w:rFonts w:ascii="Arial" w:hAnsi="Arial" w:cs="Arial"/>
+          <w:color w:val="000000"/>
+          <w:sz w:val="19"/>
+          <w:szCs w:val="19"/>
+          <w:lang w:val="en-US"/>
+        </w:rPr>
+        <w:t>ekonomická</w:t>
+      </w:r>
+      <w:proofErr w:type="spellEnd"/>
+      <w:r>
+        <w:rPr>
+          <w:rFonts w:ascii="Arial" w:hAnsi="Arial" w:cs="Arial"/>
+          <w:color w:val="000000"/>
+          <w:sz w:val="19"/>
+          <w:szCs w:val="19"/>
+          <w:lang w:val="en-US"/>
+        </w:rPr>
+        <w:t xml:space="preserve"> v </w:t>
+      </w:r>
+      <w:proofErr w:type="spellStart"/>
+      <w:r>
+        <w:rPr>
+          <w:rFonts w:ascii="Arial" w:hAnsi="Arial" w:cs="Arial"/>
+          <w:color w:val="000000"/>
+          <w:sz w:val="19"/>
+          <w:szCs w:val="19"/>
+          <w:lang w:val="en-US"/>
+        </w:rPr>
+        <w:t>Praze</w:t>
+      </w:r>
+      <w:proofErr w:type="spellEnd"/>
+      <w:r>
+        <w:rPr>
+          <w:rFonts w:ascii="Arial" w:hAnsi="Arial" w:cs="Arial"/>
+          <w:color w:val="000000"/>
+          <w:sz w:val="19"/>
+          <w:szCs w:val="19"/>
+          <w:lang w:val="en-US"/>
+        </w:rPr>
+        <w:t xml:space="preserve">. </w:t>
+      </w:r>
+      <w:proofErr w:type="spellStart"/>
+      <w:r>
+        <w:rPr>
+          <w:rFonts w:ascii="Arial" w:hAnsi="Arial" w:cs="Arial"/>
+          <w:color w:val="000000"/>
+          <w:sz w:val="19"/>
+          <w:szCs w:val="19"/>
+          <w:lang w:val="en-US"/>
+        </w:rPr>
+        <w:t>Vedoucí</w:t>
+      </w:r>
+      <w:proofErr w:type="spellEnd"/>
+      <w:r>
+        <w:rPr>
+          <w:rFonts w:ascii="Arial" w:hAnsi="Arial" w:cs="Arial"/>
+          <w:color w:val="000000"/>
+          <w:sz w:val="19"/>
+          <w:szCs w:val="19"/>
+          <w:lang w:val="en-US"/>
+        </w:rPr>
+        <w:t xml:space="preserve"> </w:t>
+      </w:r>
+      <w:proofErr w:type="spellStart"/>
+      <w:r>
+        <w:rPr>
+          <w:rFonts w:ascii="Arial" w:hAnsi="Arial" w:cs="Arial"/>
+          <w:color w:val="000000"/>
+          <w:sz w:val="19"/>
+          <w:szCs w:val="19"/>
+          <w:lang w:val="en-US"/>
+        </w:rPr>
+        <w:t>práce</w:t>
+      </w:r>
+      <w:proofErr w:type="spellEnd"/>
+      <w:r>
+        <w:rPr>
+          <w:rFonts w:ascii="Arial" w:hAnsi="Arial" w:cs="Arial"/>
+          <w:color w:val="000000"/>
+          <w:sz w:val="19"/>
+          <w:szCs w:val="19"/>
+          <w:lang w:val="en-US"/>
+        </w:rPr>
+        <w:t xml:space="preserve"> Rudolf </w:t>
+      </w:r>
+      <w:proofErr w:type="spellStart"/>
+      <w:r>
+        <w:rPr>
+          <w:rFonts w:ascii="Arial" w:hAnsi="Arial" w:cs="Arial"/>
+          <w:color w:val="000000"/>
+          <w:sz w:val="19"/>
+          <w:szCs w:val="19"/>
+          <w:lang w:val="en-US"/>
+        </w:rPr>
+        <w:t>Pecinovský</w:t>
+      </w:r>
+      <w:proofErr w:type="spellEnd"/>
+      <w:r>
+        <w:rPr>
+          <w:rFonts w:ascii="Arial" w:hAnsi="Arial" w:cs="Arial"/>
+          <w:color w:val="000000"/>
+          <w:sz w:val="19"/>
+          <w:szCs w:val="19"/>
+          <w:lang w:val="en-US"/>
+        </w:rPr>
+        <w:t>.</w:t>
       </w:r>
     </w:p>
     <w:p>
@@ -90,7 +994,227 @@
           <w:szCs w:val="19"/>
           <w:lang w:val="en-US"/>
         </w:rPr>
-        <w:t>MAI, Duc Anh. Transformation of Android Mobile App from Java to Kotlin [online]. Praha, 2018 [cit. 2019-06-11]. Dostupné z: &lt;https://theses.cz/id/fukc4l/&gt;. Diplomová práce. Vysoká škola ekonomická v Praze. Vedoucí práce Alena Buchalcevová.</w:t>
+        <w:t xml:space="preserve">MAI, Duc Anh. Transformation of Android Mobile App from Java to Kotlin [online]. Praha, 2018 [cit. 2019-06-11]. </w:t>
+      </w:r>
+      <w:proofErr w:type="spellStart"/>
+      <w:r>
+        <w:rPr>
+          <w:rFonts w:ascii="Arial" w:hAnsi="Arial" w:cs="Arial"/>
+          <w:color w:val="000000"/>
+          <w:sz w:val="19"/>
+          <w:szCs w:val="19"/>
+          <w:lang w:val="en-US"/>
+        </w:rPr>
+        <w:t>Dostupné</w:t>
+      </w:r>
+      <w:proofErr w:type="spellEnd"/>
+      <w:r>
+        <w:rPr>
+          <w:rFonts w:ascii="Arial" w:hAnsi="Arial" w:cs="Arial"/>
+          <w:color w:val="000000"/>
+          <w:sz w:val="19"/>
+          <w:szCs w:val="19"/>
+          <w:lang w:val="en-US"/>
+        </w:rPr>
+        <w:t xml:space="preserve"> z: &lt;https://theses.cz/id/fukc4l/&gt;. </w:t>
+      </w:r>
+      <w:proofErr w:type="spellStart"/>
+      <w:r>
+        <w:rPr>
+          <w:rFonts w:ascii="Arial" w:hAnsi="Arial" w:cs="Arial"/>
+          <w:color w:val="000000"/>
+          <w:sz w:val="19"/>
+          <w:szCs w:val="19"/>
+          <w:lang w:val="en-US"/>
+        </w:rPr>
+        <w:t>Diplomová</w:t>
+      </w:r>
+      <w:proofErr w:type="spellEnd"/>
+      <w:r>
+        <w:rPr>
+          <w:rFonts w:ascii="Arial" w:hAnsi="Arial" w:cs="Arial"/>
+          <w:color w:val="000000"/>
+          <w:sz w:val="19"/>
+          <w:szCs w:val="19"/>
+          <w:lang w:val="en-US"/>
+        </w:rPr>
+        <w:t xml:space="preserve"> </w:t>
+      </w:r>
+      <w:proofErr w:type="spellStart"/>
+      <w:r>
+        <w:rPr>
+          <w:rFonts w:ascii="Arial" w:hAnsi="Arial" w:cs="Arial"/>
+          <w:color w:val="000000"/>
+          <w:sz w:val="19"/>
+          <w:szCs w:val="19"/>
+          <w:lang w:val="en-US"/>
+        </w:rPr>
+        <w:t>práce</w:t>
+      </w:r>
+      <w:proofErr w:type="spellEnd"/>
+      <w:r>
+        <w:rPr>
+          <w:rFonts w:ascii="Arial" w:hAnsi="Arial" w:cs="Arial"/>
+          <w:color w:val="000000"/>
+          <w:sz w:val="19"/>
+          <w:szCs w:val="19"/>
+          <w:lang w:val="en-US"/>
+        </w:rPr>
+        <w:t xml:space="preserve">. </w:t>
+      </w:r>
+      <w:proofErr w:type="spellStart"/>
+      <w:r>
+        <w:rPr>
+          <w:rFonts w:ascii="Arial" w:hAnsi="Arial" w:cs="Arial"/>
+          <w:color w:val="000000"/>
+          <w:sz w:val="19"/>
+          <w:szCs w:val="19"/>
+          <w:lang w:val="en-US"/>
+        </w:rPr>
+        <w:t>Vysoká</w:t>
+      </w:r>
+      <w:proofErr w:type="spellEnd"/>
+      <w:r>
+        <w:rPr>
+          <w:rFonts w:ascii="Arial" w:hAnsi="Arial" w:cs="Arial"/>
+          <w:color w:val="000000"/>
+          <w:sz w:val="19"/>
+          <w:szCs w:val="19"/>
+          <w:lang w:val="en-US"/>
+        </w:rPr>
+        <w:t xml:space="preserve"> </w:t>
+      </w:r>
+      <w:proofErr w:type="spellStart"/>
+      <w:r>
+        <w:rPr>
+          <w:rFonts w:ascii="Arial" w:hAnsi="Arial" w:cs="Arial"/>
+          <w:color w:val="000000"/>
+          <w:sz w:val="19"/>
+          <w:szCs w:val="19"/>
+          <w:lang w:val="en-US"/>
+        </w:rPr>
+        <w:t>škola</w:t>
+      </w:r>
+      <w:proofErr w:type="spellEnd"/>
+      <w:r>
+        <w:rPr>
+          <w:rFonts w:ascii="Arial" w:hAnsi="Arial" w:cs="Arial"/>
+          <w:color w:val="000000"/>
+          <w:sz w:val="19"/>
+          <w:szCs w:val="19"/>
+          <w:lang w:val="en-US"/>
+        </w:rPr>
+        <w:t xml:space="preserve"> </w:t>
+      </w:r>
+      <w:proofErr w:type="spellStart"/>
+      <w:r>
+        <w:rPr>
+          <w:rFonts w:ascii="Arial" w:hAnsi="Arial" w:cs="Arial"/>
+          <w:color w:val="000000"/>
+          <w:sz w:val="19"/>
+          <w:szCs w:val="19"/>
+          <w:lang w:val="en-US"/>
+        </w:rPr>
+        <w:t>ekonomická</w:t>
+      </w:r>
+      <w:proofErr w:type="spellEnd"/>
+      <w:r>
+        <w:rPr>
+          <w:rFonts w:ascii="Arial" w:hAnsi="Arial" w:cs="Arial"/>
+          <w:color w:val="000000"/>
+          <w:sz w:val="19"/>
+          <w:szCs w:val="19"/>
+          <w:lang w:val="en-US"/>
+        </w:rPr>
+        <w:t xml:space="preserve"> v </w:t>
+      </w:r>
+      <w:proofErr w:type="spellStart"/>
+      <w:r>
+        <w:rPr>
+          <w:rFonts w:ascii="Arial" w:hAnsi="Arial" w:cs="Arial"/>
+          <w:color w:val="000000"/>
+          <w:sz w:val="19"/>
+          <w:szCs w:val="19"/>
+          <w:lang w:val="en-US"/>
+        </w:rPr>
+        <w:t>Praze</w:t>
+      </w:r>
+      <w:proofErr w:type="spellEnd"/>
+      <w:r>
+        <w:rPr>
+          <w:rFonts w:ascii="Arial" w:hAnsi="Arial" w:cs="Arial"/>
+          <w:color w:val="000000"/>
+          <w:sz w:val="19"/>
+          <w:szCs w:val="19"/>
+          <w:lang w:val="en-US"/>
+        </w:rPr>
+        <w:t xml:space="preserve">. </w:t>
+      </w:r>
+      <w:proofErr w:type="spellStart"/>
+      <w:r>
+        <w:rPr>
+          <w:rFonts w:ascii="Arial" w:hAnsi="Arial" w:cs="Arial"/>
+          <w:color w:val="000000"/>
+          <w:sz w:val="19"/>
+          <w:szCs w:val="19"/>
+          <w:lang w:val="en-US"/>
+        </w:rPr>
+        <w:t>Vedoucí</w:t>
+      </w:r>
+      <w:proofErr w:type="spellEnd"/>
+      <w:r>
+        <w:rPr>
+          <w:rFonts w:ascii="Arial" w:hAnsi="Arial" w:cs="Arial"/>
+          <w:color w:val="000000"/>
+          <w:sz w:val="19"/>
+          <w:szCs w:val="19"/>
+          <w:lang w:val="en-US"/>
+        </w:rPr>
+        <w:t xml:space="preserve"> </w:t>
+      </w:r>
+      <w:proofErr w:type="spellStart"/>
+      <w:r>
+        <w:rPr>
+          <w:rFonts w:ascii="Arial" w:hAnsi="Arial" w:cs="Arial"/>
+          <w:color w:val="000000"/>
+          <w:sz w:val="19"/>
+          <w:szCs w:val="19"/>
+          <w:lang w:val="en-US"/>
+        </w:rPr>
+        <w:t>práce</w:t>
+      </w:r>
+      <w:proofErr w:type="spellEnd"/>
+      <w:r>
+        <w:rPr>
+          <w:rFonts w:ascii="Arial" w:hAnsi="Arial" w:cs="Arial"/>
+          <w:color w:val="000000"/>
+          <w:sz w:val="19"/>
+          <w:szCs w:val="19"/>
+          <w:lang w:val="en-US"/>
+        </w:rPr>
+        <w:t xml:space="preserve"> Alena </w:t>
+      </w:r>
+      <w:proofErr w:type="spellStart"/>
+      <w:r>
+        <w:rPr>
+          <w:rFonts w:ascii="Arial" w:hAnsi="Arial" w:cs="Arial"/>
+          <w:color w:val="000000"/>
+          <w:sz w:val="19"/>
+          <w:szCs w:val="19"/>
+          <w:lang w:val="en-US"/>
+        </w:rPr>
+        <w:t>Buchalcevová</w:t>
+      </w:r>
+      <w:proofErr w:type="spellEnd"/>
+      <w:r>
+        <w:rPr>
+          <w:rFonts w:ascii="Arial" w:hAnsi="Arial" w:cs="Arial"/>
+          <w:color w:val="000000"/>
+          <w:sz w:val="19"/>
+          <w:szCs w:val="19"/>
+          <w:lang w:val="en-US"/>
+        </w:rPr>
+        <w:t>.</w:t>
       </w:r>
     </w:p>
     <w:p>
@@ -121,7 +1245,337 @@
           <w:szCs w:val="19"/>
           <w:lang w:val="en-US"/>
         </w:rPr>
-        <w:t>MOTTL, Jan. Moderní vývoj aplikací pro platformu Android [online]. Praha, 2018 [cit. 2019-06-11]. Dostupné z: &lt;https://theses.cz/id/tk66dq/&gt;. Diplomová práce. Vysoká škola ekonomická v Praze. Vedoucí práce Jarmila Pavlíčková.</w:t>
+        <w:t xml:space="preserve">MOTTL, Jan. </w:t>
+      </w:r>
+      <w:proofErr w:type="spellStart"/>
+      <w:r>
+        <w:rPr>
+          <w:rFonts w:ascii="Arial" w:hAnsi="Arial" w:cs="Arial"/>
+          <w:color w:val="000000"/>
+          <w:sz w:val="19"/>
+          <w:szCs w:val="19"/>
+          <w:lang w:val="en-US"/>
+        </w:rPr>
+        <w:t>Moderní</w:t>
+      </w:r>
+      <w:proofErr w:type="spellEnd"/>
+      <w:r>
+        <w:rPr>
+          <w:rFonts w:ascii="Arial" w:hAnsi="Arial" w:cs="Arial"/>
+          <w:color w:val="000000"/>
+          <w:sz w:val="19"/>
+          <w:szCs w:val="19"/>
+          <w:lang w:val="en-US"/>
+        </w:rPr>
+        <w:t xml:space="preserve"> </w:t>
+      </w:r>
+      <w:proofErr w:type="spellStart"/>
+      <w:r>
+        <w:rPr>
+          <w:rFonts w:ascii="Arial" w:hAnsi="Arial" w:cs="Arial"/>
+          <w:color w:val="000000"/>
+          <w:sz w:val="19"/>
+          <w:szCs w:val="19"/>
+          <w:lang w:val="en-US"/>
+        </w:rPr>
+        <w:t>vývoj</w:t>
+      </w:r>
+      <w:proofErr w:type="spellEnd"/>
+      <w:r>
+        <w:rPr>
+          <w:rFonts w:ascii="Arial" w:hAnsi="Arial" w:cs="Arial"/>
+          <w:color w:val="000000"/>
+          <w:sz w:val="19"/>
+          <w:szCs w:val="19"/>
+          <w:lang w:val="en-US"/>
+        </w:rPr>
+        <w:t xml:space="preserve"> </w:t>
+      </w:r>
+      <w:proofErr w:type="spellStart"/>
+      <w:r>
+        <w:rPr>
+          <w:rFonts w:ascii="Arial" w:hAnsi="Arial" w:cs="Arial"/>
+          <w:color w:val="000000"/>
+          <w:sz w:val="19"/>
+          <w:szCs w:val="19"/>
+          <w:lang w:val="en-US"/>
+        </w:rPr>
+        <w:t>aplikací</w:t>
+      </w:r>
+      <w:proofErr w:type="spellEnd"/>
+      <w:r>
+        <w:rPr>
+          <w:rFonts w:ascii="Arial" w:hAnsi="Arial" w:cs="Arial"/>
+          <w:color w:val="000000"/>
+          <w:sz w:val="19"/>
+          <w:szCs w:val="19"/>
+          <w:lang w:val="en-US"/>
+        </w:rPr>
+        <w:t xml:space="preserve"> pro </w:t>
+      </w:r>
+      <w:proofErr w:type="spellStart"/>
+      <w:r>
+        <w:rPr>
+          <w:rFonts w:ascii="Arial" w:hAnsi="Arial" w:cs="Arial"/>
+          <w:color w:val="000000"/>
+          <w:sz w:val="19"/>
+          <w:szCs w:val="19"/>
+          <w:lang w:val="en-US"/>
+        </w:rPr>
+        <w:t>platformu</w:t>
+      </w:r>
+      <w:proofErr w:type="spellEnd"/>
+      <w:r>
+        <w:rPr>
+          <w:rFonts w:ascii="Arial" w:hAnsi="Arial" w:cs="Arial"/>
+          <w:color w:val="000000"/>
+          <w:sz w:val="19"/>
+          <w:szCs w:val="19"/>
+          <w:lang w:val="en-US"/>
+        </w:rPr>
+        <w:t xml:space="preserve"> Android [online]. Praha, 2018 [cit. 2019-06-11]. </w:t>
+      </w:r>
+      <w:proofErr w:type="spellStart"/>
+      <w:r>
+        <w:rPr>
+          <w:rFonts w:ascii="Arial" w:hAnsi="Arial" w:cs="Arial"/>
+          <w:color w:val="000000"/>
+          <w:sz w:val="19"/>
+          <w:szCs w:val="19"/>
+          <w:lang w:val="en-US"/>
+        </w:rPr>
+        <w:t>Dostupné</w:t>
+      </w:r>
+      <w:proofErr w:type="spellEnd"/>
+      <w:r>
+        <w:rPr>
+          <w:rFonts w:ascii="Arial" w:hAnsi="Arial" w:cs="Arial"/>
+          <w:color w:val="000000"/>
+          <w:sz w:val="19"/>
+          <w:szCs w:val="19"/>
+          <w:lang w:val="en-US"/>
+        </w:rPr>
+        <w:t xml:space="preserve"> z: &lt;https://theses.cz/id/tk66dq/&gt;. </w:t>
+      </w:r>
+      <w:proofErr w:type="spellStart"/>
+      <w:r>
+        <w:rPr>
+          <w:rFonts w:ascii="Arial" w:hAnsi="Arial" w:cs="Arial"/>
+          <w:color w:val="000000"/>
+          <w:sz w:val="19"/>
+          <w:szCs w:val="19"/>
+          <w:lang w:val="en-US"/>
+        </w:rPr>
+        <w:t>Diplomová</w:t>
+      </w:r>
+      <w:proofErr w:type="spellEnd"/>
+      <w:r>
+        <w:rPr>
+          <w:rFonts w:ascii="Arial" w:hAnsi="Arial" w:cs="Arial"/>
+          <w:color w:val="000000"/>
+          <w:sz w:val="19"/>
+          <w:szCs w:val="19"/>
+          <w:lang w:val="en-US"/>
+        </w:rPr>
+        <w:t xml:space="preserve"> </w:t>
+      </w:r>
+      <w:proofErr w:type="spellStart"/>
+      <w:r>
+        <w:rPr>
+          <w:rFonts w:ascii="Arial" w:hAnsi="Arial" w:cs="Arial"/>
+          <w:color w:val="000000"/>
+          <w:sz w:val="19"/>
+          <w:szCs w:val="19"/>
+          <w:lang w:val="en-US"/>
+        </w:rPr>
+        <w:t>práce</w:t>
+      </w:r>
+      <w:proofErr w:type="spellEnd"/>
+      <w:r>
+        <w:rPr>
+          <w:rFonts w:ascii="Arial" w:hAnsi="Arial" w:cs="Arial"/>
+          <w:color w:val="000000"/>
+          <w:sz w:val="19"/>
+          <w:szCs w:val="19"/>
+          <w:lang w:val="en-US"/>
+        </w:rPr>
+        <w:t xml:space="preserve">. </w:t>
+      </w:r>
+      <w:proofErr w:type="spellStart"/>
+      <w:r>
+        <w:rPr>
+          <w:rFonts w:ascii="Arial" w:hAnsi="Arial" w:cs="Arial"/>
+          <w:color w:val="000000"/>
+          <w:sz w:val="19"/>
+          <w:szCs w:val="19"/>
+          <w:lang w:val="en-US"/>
+        </w:rPr>
+        <w:t>Vysoká</w:t>
+      </w:r>
+      <w:proofErr w:type="spellEnd"/>
+      <w:r>
+        <w:rPr>
+          <w:rFonts w:ascii="Arial" w:hAnsi="Arial" w:cs="Arial"/>
+          <w:color w:val="000000"/>
+          <w:sz w:val="19"/>
+          <w:szCs w:val="19"/>
+          <w:lang w:val="en-US"/>
+        </w:rPr>
+        <w:t xml:space="preserve"> </w:t>
+      </w:r>
+      <w:proofErr w:type="spellStart"/>
+      <w:r>
+        <w:rPr>
+          <w:rFonts w:ascii="Arial" w:hAnsi="Arial" w:cs="Arial"/>
+          <w:color w:val="000000"/>
+          <w:sz w:val="19"/>
+          <w:szCs w:val="19"/>
+          <w:lang w:val="en-US"/>
+        </w:rPr>
+        <w:t>škola</w:t>
+      </w:r>
+      <w:proofErr w:type="spellEnd"/>
+      <w:r>
+        <w:rPr>
+          <w:rFonts w:ascii="Arial" w:hAnsi="Arial" w:cs="Arial"/>
+          <w:color w:val="000000"/>
+          <w:sz w:val="19"/>
+          <w:szCs w:val="19"/>
+          <w:lang w:val="en-US"/>
+        </w:rPr>
+        <w:t xml:space="preserve"> </w:t>
+      </w:r>
+      <w:proofErr w:type="spellStart"/>
+      <w:r>
+        <w:rPr>
+          <w:rFonts w:ascii="Arial" w:hAnsi="Arial" w:cs="Arial"/>
+          <w:color w:val="000000"/>
+          <w:sz w:val="19"/>
+          <w:szCs w:val="19"/>
+          <w:lang w:val="en-US"/>
+        </w:rPr>
+        <w:t>ekonomická</w:t>
+      </w:r>
+      <w:proofErr w:type="spellEnd"/>
+      <w:r>
+        <w:rPr>
+          <w:rFonts w:ascii="Arial" w:hAnsi="Arial" w:cs="Arial"/>
+          <w:color w:val="000000"/>
+          <w:sz w:val="19"/>
+          <w:szCs w:val="19"/>
+          <w:lang w:val="en-US"/>
+        </w:rPr>
+        <w:t xml:space="preserve"> v </w:t>
+      </w:r>
+      <w:proofErr w:type="spellStart"/>
+      <w:r>
+        <w:rPr>
+          <w:rFonts w:ascii="Arial" w:hAnsi="Arial" w:cs="Arial"/>
+          <w:color w:val="000000"/>
+          <w:sz w:val="19"/>
+          <w:szCs w:val="19"/>
+          <w:lang w:val="en-US"/>
+        </w:rPr>
+        <w:t>Praze</w:t>
+      </w:r>
+      <w:proofErr w:type="spellEnd"/>
+      <w:r>
+        <w:rPr>
+          <w:rFonts w:ascii="Arial" w:hAnsi="Arial" w:cs="Arial"/>
+          <w:color w:val="000000"/>
+          <w:sz w:val="19"/>
+          <w:szCs w:val="19"/>
+          <w:lang w:val="en-US"/>
+        </w:rPr>
+        <w:t xml:space="preserve">. </w:t>
+      </w:r>
+      <w:proofErr w:type="spellStart"/>
+      <w:r>
+        <w:rPr>
+          <w:rFonts w:ascii="Arial" w:hAnsi="Arial" w:cs="Arial"/>
+          <w:color w:val="000000"/>
+          <w:sz w:val="19"/>
+          <w:szCs w:val="19"/>
+          <w:lang w:val="en-US"/>
+        </w:rPr>
+        <w:t>Vedoucí</w:t>
+      </w:r>
+      <w:proofErr w:type="spellEnd"/>
+      <w:r>
+        <w:rPr>
+          <w:rFonts w:ascii="Arial" w:hAnsi="Arial" w:cs="Arial"/>
+          <w:color w:val="000000"/>
+          <w:sz w:val="19"/>
+          <w:szCs w:val="19"/>
+          <w:lang w:val="en-US"/>
+        </w:rPr>
+        <w:t xml:space="preserve"> </w:t>
+      </w:r>
+      <w:proofErr w:type="spellStart"/>
+      <w:r>
+        <w:rPr>
+          <w:rFonts w:ascii="Arial" w:hAnsi="Arial" w:cs="Arial"/>
+          <w:color w:val="000000"/>
+          <w:sz w:val="19"/>
+          <w:szCs w:val="19"/>
+          <w:lang w:val="en-US"/>
+        </w:rPr>
+        <w:t>práce</w:t>
+      </w:r>
+      <w:proofErr w:type="spellEnd"/>
+      <w:r>
+        <w:rPr>
+          <w:rFonts w:ascii="Arial" w:hAnsi="Arial" w:cs="Arial"/>
+          <w:color w:val="000000"/>
+          <w:sz w:val="19"/>
+          <w:szCs w:val="19"/>
+          <w:lang w:val="en-US"/>
+        </w:rPr>
+        <w:t xml:space="preserve"> </w:t>
+      </w:r>
+      <w:proofErr w:type="spellStart"/>
+      <w:r>
+        <w:rPr>
+          <w:rFonts w:ascii="Arial" w:hAnsi="Arial" w:cs="Arial"/>
+          <w:color w:val="000000"/>
+          <w:sz w:val="19"/>
+          <w:szCs w:val="19"/>
+          <w:lang w:val="en-US"/>
+        </w:rPr>
+        <w:t>Jarmila</w:t>
+      </w:r>
+      <w:proofErr w:type="spellEnd"/>
+      <w:r>
+        <w:rPr>
+          <w:rFonts w:ascii="Arial" w:hAnsi="Arial" w:cs="Arial"/>
+          <w:color w:val="000000"/>
+          <w:sz w:val="19"/>
+          <w:szCs w:val="19"/>
+          <w:lang w:val="en-US"/>
+        </w:rPr>
+        <w:t xml:space="preserve"> </w:t>
+      </w:r>
+      <w:proofErr w:type="spellStart"/>
+      <w:r>
+        <w:rPr>
+          <w:rFonts w:ascii="Arial" w:hAnsi="Arial" w:cs="Arial"/>
+          <w:color w:val="000000"/>
+          <w:sz w:val="19"/>
+          <w:szCs w:val="19"/>
+          <w:lang w:val="en-US"/>
+        </w:rPr>
+        <w:t>Pavlíčková</w:t>
+      </w:r>
+      <w:proofErr w:type="spellEnd"/>
+      <w:r>
+        <w:rPr>
+          <w:rFonts w:ascii="Arial" w:hAnsi="Arial" w:cs="Arial"/>
+          <w:color w:val="000000"/>
+          <w:sz w:val="19"/>
+          <w:szCs w:val="19"/>
+          <w:lang w:val="en-US"/>
+        </w:rPr>
+        <w:t>.</w:t>
       </w:r>
     </w:p>
     <w:p>
@@ -152,7 +1606,381 @@
           <w:szCs w:val="19"/>
           <w:lang w:val="en-US"/>
         </w:rPr>
-        <w:t>KOZÁKOVÁ, Eva. Specifikace server-side technologií, jejich implementace a porovnání [online]. Hradec Králové, 2019 [cit. 2019-06-11]. Dostupné z: &lt;https://theses.cz/id/u461g4/&gt;. Diplomová práce. Univerzita Hradec Králové, Fakulta informatiky a managementu. Vedoucí práce doc. Ing. Filip Malý, Ph.D..</w:t>
+        <w:t xml:space="preserve">KOZÁKOVÁ, Eva. </w:t>
+      </w:r>
+      <w:proofErr w:type="spellStart"/>
+      <w:r>
+        <w:rPr>
+          <w:rFonts w:ascii="Arial" w:hAnsi="Arial" w:cs="Arial"/>
+          <w:color w:val="000000"/>
+          <w:sz w:val="19"/>
+          <w:szCs w:val="19"/>
+          <w:lang w:val="en-US"/>
+        </w:rPr>
+        <w:t>Specifikace</w:t>
+      </w:r>
+      <w:proofErr w:type="spellEnd"/>
+      <w:r>
+        <w:rPr>
+          <w:rFonts w:ascii="Arial" w:hAnsi="Arial" w:cs="Arial"/>
+          <w:color w:val="000000"/>
+          <w:sz w:val="19"/>
+          <w:szCs w:val="19"/>
+          <w:lang w:val="en-US"/>
+        </w:rPr>
+        <w:t xml:space="preserve"> server-side </w:t>
+      </w:r>
+      <w:proofErr w:type="spellStart"/>
+      <w:r>
+        <w:rPr>
+          <w:rFonts w:ascii="Arial" w:hAnsi="Arial" w:cs="Arial"/>
+          <w:color w:val="000000"/>
+          <w:sz w:val="19"/>
+          <w:szCs w:val="19"/>
+          <w:lang w:val="en-US"/>
+        </w:rPr>
+        <w:t>technologií</w:t>
+      </w:r>
+      <w:proofErr w:type="spellEnd"/>
+      <w:r>
+        <w:rPr>
+          <w:rFonts w:ascii="Arial" w:hAnsi="Arial" w:cs="Arial"/>
+          <w:color w:val="000000"/>
+          <w:sz w:val="19"/>
+          <w:szCs w:val="19"/>
+          <w:lang w:val="en-US"/>
+        </w:rPr>
+        <w:t xml:space="preserve">, </w:t>
+      </w:r>
+      <w:proofErr w:type="spellStart"/>
+      <w:r>
+        <w:rPr>
+          <w:rFonts w:ascii="Arial" w:hAnsi="Arial" w:cs="Arial"/>
+          <w:color w:val="000000"/>
+          <w:sz w:val="19"/>
+          <w:szCs w:val="19"/>
+          <w:lang w:val="en-US"/>
+        </w:rPr>
+        <w:t>jejich</w:t>
+      </w:r>
+      <w:proofErr w:type="spellEnd"/>
+      <w:r>
+        <w:rPr>
+          <w:rFonts w:ascii="Arial" w:hAnsi="Arial" w:cs="Arial"/>
+          <w:color w:val="000000"/>
+          <w:sz w:val="19"/>
+          <w:szCs w:val="19"/>
+          <w:lang w:val="en-US"/>
+        </w:rPr>
+        <w:t xml:space="preserve"> </w:t>
+      </w:r>
+      <w:proofErr w:type="spellStart"/>
+      <w:r>
+        <w:rPr>
+          <w:rFonts w:ascii="Arial" w:hAnsi="Arial" w:cs="Arial"/>
+          <w:color w:val="000000"/>
+          <w:sz w:val="19"/>
+          <w:szCs w:val="19"/>
+          <w:lang w:val="en-US"/>
+        </w:rPr>
+        <w:t>implementace</w:t>
+      </w:r>
+      <w:proofErr w:type="spellEnd"/>
+      <w:r>
+        <w:rPr>
+          <w:rFonts w:ascii="Arial" w:hAnsi="Arial" w:cs="Arial"/>
+          <w:color w:val="000000"/>
+          <w:sz w:val="19"/>
+          <w:szCs w:val="19"/>
+          <w:lang w:val="en-US"/>
+        </w:rPr>
+        <w:t xml:space="preserve"> a </w:t>
+      </w:r>
+      <w:proofErr w:type="spellStart"/>
+      <w:r>
+        <w:rPr>
+          <w:rFonts w:ascii="Arial" w:hAnsi="Arial" w:cs="Arial"/>
+          <w:color w:val="000000"/>
+          <w:sz w:val="19"/>
+          <w:szCs w:val="19"/>
+          <w:lang w:val="en-US"/>
+        </w:rPr>
+        <w:t>porovnání</w:t>
+      </w:r>
+      <w:proofErr w:type="spellEnd"/>
+      <w:r>
+        <w:rPr>
+          <w:rFonts w:ascii="Arial" w:hAnsi="Arial" w:cs="Arial"/>
+          <w:color w:val="000000"/>
+          <w:sz w:val="19"/>
+          <w:szCs w:val="19"/>
+          <w:lang w:val="en-US"/>
+        </w:rPr>
+        <w:t xml:space="preserve"> [online]. Hradec </w:t>
+      </w:r>
+      <w:proofErr w:type="spellStart"/>
+      <w:r>
+        <w:rPr>
+          <w:rFonts w:ascii="Arial" w:hAnsi="Arial" w:cs="Arial"/>
+          <w:color w:val="000000"/>
+          <w:sz w:val="19"/>
+          <w:szCs w:val="19"/>
+          <w:lang w:val="en-US"/>
+        </w:rPr>
+        <w:t>Králové</w:t>
+      </w:r>
+      <w:proofErr w:type="spellEnd"/>
+      <w:r>
+        <w:rPr>
+          <w:rFonts w:ascii="Arial" w:hAnsi="Arial" w:cs="Arial"/>
+          <w:color w:val="000000"/>
+          <w:sz w:val="19"/>
+          <w:szCs w:val="19"/>
+          <w:lang w:val="en-US"/>
+        </w:rPr>
+        <w:t xml:space="preserve">, 2019 [cit. 2019-06-11]. </w:t>
+      </w:r>
+      <w:proofErr w:type="spellStart"/>
+      <w:r>
+        <w:rPr>
+          <w:rFonts w:ascii="Arial" w:hAnsi="Arial" w:cs="Arial"/>
+          <w:color w:val="000000"/>
+          <w:sz w:val="19"/>
+          <w:szCs w:val="19"/>
+          <w:lang w:val="en-US"/>
+        </w:rPr>
+        <w:t>Dostupné</w:t>
+      </w:r>
+      <w:proofErr w:type="spellEnd"/>
+      <w:r>
+        <w:rPr>
+          <w:rFonts w:ascii="Arial" w:hAnsi="Arial" w:cs="Arial"/>
+          <w:color w:val="000000"/>
+          <w:sz w:val="19"/>
+          <w:szCs w:val="19"/>
+          <w:lang w:val="en-US"/>
+        </w:rPr>
+        <w:t xml:space="preserve"> z: &lt;https://theses.cz/id/u461g4/&gt;. </w:t>
+      </w:r>
+      <w:proofErr w:type="spellStart"/>
+      <w:r>
+        <w:rPr>
+          <w:rFonts w:ascii="Arial" w:hAnsi="Arial" w:cs="Arial"/>
+          <w:color w:val="000000"/>
+          <w:sz w:val="19"/>
+          <w:szCs w:val="19"/>
+          <w:lang w:val="en-US"/>
+        </w:rPr>
+        <w:t>Diplomová</w:t>
+      </w:r>
+      <w:proofErr w:type="spellEnd"/>
+      <w:r>
+        <w:rPr>
+          <w:rFonts w:ascii="Arial" w:hAnsi="Arial" w:cs="Arial"/>
+          <w:color w:val="000000"/>
+          <w:sz w:val="19"/>
+          <w:szCs w:val="19"/>
+          <w:lang w:val="en-US"/>
+        </w:rPr>
+        <w:t xml:space="preserve"> </w:t>
+      </w:r>
+      <w:proofErr w:type="spellStart"/>
+      <w:r>
+        <w:rPr>
+          <w:rFonts w:ascii="Arial" w:hAnsi="Arial" w:cs="Arial"/>
+          <w:color w:val="000000"/>
+          <w:sz w:val="19"/>
+          <w:szCs w:val="19"/>
+          <w:lang w:val="en-US"/>
+        </w:rPr>
+        <w:t>práce</w:t>
+      </w:r>
+      <w:proofErr w:type="spellEnd"/>
+      <w:r>
+        <w:rPr>
+          <w:rFonts w:ascii="Arial" w:hAnsi="Arial" w:cs="Arial"/>
+          <w:color w:val="000000"/>
+          <w:sz w:val="19"/>
+          <w:szCs w:val="19"/>
+          <w:lang w:val="en-US"/>
+        </w:rPr>
+        <w:t xml:space="preserve">. </w:t>
+      </w:r>
+      <w:proofErr w:type="spellStart"/>
+      <w:r>
+        <w:rPr>
+          <w:rFonts w:ascii="Arial" w:hAnsi="Arial" w:cs="Arial"/>
+          <w:color w:val="000000"/>
+          <w:sz w:val="19"/>
+          <w:szCs w:val="19"/>
+          <w:lang w:val="en-US"/>
+        </w:rPr>
+        <w:t>Univerzita</w:t>
+      </w:r>
+      <w:proofErr w:type="spellEnd"/>
+      <w:r>
+        <w:rPr>
+          <w:rFonts w:ascii="Arial" w:hAnsi="Arial" w:cs="Arial"/>
+          <w:color w:val="000000"/>
+          <w:sz w:val="19"/>
+          <w:szCs w:val="19"/>
+          <w:lang w:val="en-US"/>
+        </w:rPr>
+        <w:t xml:space="preserve"> Hradec </w:t>
+      </w:r>
+      <w:proofErr w:type="spellStart"/>
+      <w:r>
+        <w:rPr>
+          <w:rFonts w:ascii="Arial" w:hAnsi="Arial" w:cs="Arial"/>
+          <w:color w:val="000000"/>
+          <w:sz w:val="19"/>
+          <w:szCs w:val="19"/>
+          <w:lang w:val="en-US"/>
+        </w:rPr>
+        <w:t>Králové</w:t>
+      </w:r>
+      <w:proofErr w:type="spellEnd"/>
+      <w:r>
+        <w:rPr>
+          <w:rFonts w:ascii="Arial" w:hAnsi="Arial" w:cs="Arial"/>
+          <w:color w:val="000000"/>
+          <w:sz w:val="19"/>
+          <w:szCs w:val="19"/>
+          <w:lang w:val="en-US"/>
+        </w:rPr>
+        <w:t xml:space="preserve">, </w:t>
+      </w:r>
+      <w:proofErr w:type="spellStart"/>
+      <w:r>
+        <w:rPr>
+          <w:rFonts w:ascii="Arial" w:hAnsi="Arial" w:cs="Arial"/>
+          <w:color w:val="000000"/>
+          <w:sz w:val="19"/>
+          <w:szCs w:val="19"/>
+          <w:lang w:val="en-US"/>
+        </w:rPr>
+        <w:t>Fakulta</w:t>
+      </w:r>
+      <w:proofErr w:type="spellEnd"/>
+      <w:r>
+        <w:rPr>
+          <w:rFonts w:ascii="Arial" w:hAnsi="Arial" w:cs="Arial"/>
+          <w:color w:val="000000"/>
+          <w:sz w:val="19"/>
+          <w:szCs w:val="19"/>
+          <w:lang w:val="en-US"/>
+        </w:rPr>
+        <w:t xml:space="preserve"> </w:t>
+      </w:r>
+      <w:proofErr w:type="spellStart"/>
+      <w:r>
+        <w:rPr>
+          <w:rFonts w:ascii="Arial" w:hAnsi="Arial" w:cs="Arial"/>
+          <w:color w:val="000000"/>
+          <w:sz w:val="19"/>
+          <w:szCs w:val="19"/>
+          <w:lang w:val="en-US"/>
+        </w:rPr>
+        <w:t>informatiky</w:t>
+      </w:r>
+      <w:proofErr w:type="spellEnd"/>
+      <w:r>
+        <w:rPr>
+          <w:rFonts w:ascii="Arial" w:hAnsi="Arial" w:cs="Arial"/>
+          <w:color w:val="000000"/>
+          <w:sz w:val="19"/>
+          <w:szCs w:val="19"/>
+          <w:lang w:val="en-US"/>
+        </w:rPr>
+        <w:t xml:space="preserve"> a </w:t>
+      </w:r>
+      <w:proofErr w:type="spellStart"/>
+      <w:r>
+        <w:rPr>
+          <w:rFonts w:ascii="Arial" w:hAnsi="Arial" w:cs="Arial"/>
+          <w:color w:val="000000"/>
+          <w:sz w:val="19"/>
+          <w:szCs w:val="19"/>
+          <w:lang w:val="en-US"/>
+        </w:rPr>
+        <w:t>managementu</w:t>
+      </w:r>
+      <w:proofErr w:type="spellEnd"/>
+      <w:r>
+        <w:rPr>
+          <w:rFonts w:ascii="Arial" w:hAnsi="Arial" w:cs="Arial"/>
+          <w:color w:val="000000"/>
+          <w:sz w:val="19"/>
+          <w:szCs w:val="19"/>
+          <w:lang w:val="en-US"/>
+        </w:rPr>
+        <w:t xml:space="preserve">. </w:t>
+      </w:r>
+      <w:proofErr w:type="spellStart"/>
+      <w:r>
+        <w:rPr>
+          <w:rFonts w:ascii="Arial" w:hAnsi="Arial" w:cs="Arial"/>
+          <w:color w:val="000000"/>
+          <w:sz w:val="19"/>
+          <w:szCs w:val="19"/>
+          <w:lang w:val="en-US"/>
+        </w:rPr>
+        <w:t>Vedoucí</w:t>
+      </w:r>
+      <w:proofErr w:type="spellEnd"/>
+      <w:r>
+        <w:rPr>
+          <w:rFonts w:ascii="Arial" w:hAnsi="Arial" w:cs="Arial"/>
+          <w:color w:val="000000"/>
+          <w:sz w:val="19"/>
+          <w:szCs w:val="19"/>
+          <w:lang w:val="en-US"/>
+        </w:rPr>
+        <w:t xml:space="preserve"> </w:t>
+      </w:r>
+      <w:proofErr w:type="spellStart"/>
+      <w:r>
+        <w:rPr>
+          <w:rFonts w:ascii="Arial" w:hAnsi="Arial" w:cs="Arial"/>
+          <w:color w:val="000000"/>
+          <w:sz w:val="19"/>
+          <w:szCs w:val="19"/>
+          <w:lang w:val="en-US"/>
+        </w:rPr>
+        <w:t>práce</w:t>
+      </w:r>
+      <w:proofErr w:type="spellEnd"/>
+      <w:r>
+        <w:rPr>
+          <w:rFonts w:ascii="Arial" w:hAnsi="Arial" w:cs="Arial"/>
+          <w:color w:val="000000"/>
+          <w:sz w:val="19"/>
+          <w:szCs w:val="19"/>
+          <w:lang w:val="en-US"/>
+        </w:rPr>
+        <w:t xml:space="preserve"> doc. Ing. Filip </w:t>
+      </w:r>
+      <w:proofErr w:type="spellStart"/>
+      <w:r>
+        <w:rPr>
+          <w:rFonts w:ascii="Arial" w:hAnsi="Arial" w:cs="Arial"/>
+          <w:color w:val="000000"/>
+          <w:sz w:val="19"/>
+          <w:szCs w:val="19"/>
+          <w:lang w:val="en-US"/>
+        </w:rPr>
+        <w:t>Malý</w:t>
+      </w:r>
+      <w:proofErr w:type="spellEnd"/>
+      <w:r>
+        <w:rPr>
+          <w:rFonts w:ascii="Arial" w:hAnsi="Arial" w:cs="Arial"/>
+          <w:color w:val="000000"/>
+          <w:sz w:val="19"/>
+          <w:szCs w:val="19"/>
+          <w:lang w:val="en-US"/>
+        </w:rPr>
+        <w:t>, Ph.D..</w:t>
       </w:r>
     </w:p>
     <w:p>
@@ -183,48 +2011,379 @@
           <w:szCs w:val="19"/>
           <w:lang w:val="en-US"/>
         </w:rPr>
-        <w:t>NEZDARA, Vojtěch. Vývoj moderních webových aplikací [online]. Praha, 2016 [cit. 2019-06-11]. Dostupné z: &lt;https://theses.cz/id/uqff1w/&gt;. Diplomová práce. Vysoká škola ekonomická v Praze. Vedoucí práce Alena Buchalcevová.</w:t>
-      </w:r>
-    </w:p>
-    <w:p>
-      <w:pPr>
-        <w:rPr>
-          <w:lang w:val="en-US"/>
-        </w:rPr>
-      </w:pPr>
-    </w:p>
-    <w:p>
-      <w:pPr>
-        <w:rPr>
-          <w:lang w:val="en-US"/>
-        </w:rPr>
-      </w:pPr>
-    </w:p>
-    <w:p>
-      <w:pPr>
-        <w:rPr>
-          <w:lang w:val="en-US"/>
-        </w:rPr>
-      </w:pPr>
-    </w:p>
-    <w:p>
-      <w:pPr>
-        <w:rPr>
-          <w:lang w:val="en-US"/>
-        </w:rPr>
-      </w:pPr>
-    </w:p>
-    <w:p>
-      <w:pPr>
-        <w:rPr>
-          <w:lang w:val="en-US"/>
-        </w:rPr>
-      </w:pPr>
-      <w:r>
-        <w:rPr>
-          <w:lang w:val="en-US"/>
-        </w:rPr>
-        <w:t>Zahraniční:</w:t>
+        <w:t xml:space="preserve">NEZDARA, </w:t>
+      </w:r>
+      <w:proofErr w:type="spellStart"/>
+      <w:r>
+        <w:rPr>
+          <w:rFonts w:ascii="Arial" w:hAnsi="Arial" w:cs="Arial"/>
+          <w:color w:val="000000"/>
+          <w:sz w:val="19"/>
+          <w:szCs w:val="19"/>
+          <w:lang w:val="en-US"/>
+        </w:rPr>
+        <w:t>Vojtěch</w:t>
+      </w:r>
+      <w:proofErr w:type="spellEnd"/>
+      <w:r>
+        <w:rPr>
+          <w:rFonts w:ascii="Arial" w:hAnsi="Arial" w:cs="Arial"/>
+          <w:color w:val="000000"/>
+          <w:sz w:val="19"/>
+          <w:szCs w:val="19"/>
+          <w:lang w:val="en-US"/>
+        </w:rPr>
+        <w:t xml:space="preserve">. </w:t>
+      </w:r>
+      <w:proofErr w:type="spellStart"/>
+      <w:r>
+        <w:rPr>
+          <w:rFonts w:ascii="Arial" w:hAnsi="Arial" w:cs="Arial"/>
+          <w:color w:val="000000"/>
+          <w:sz w:val="19"/>
+          <w:szCs w:val="19"/>
+          <w:lang w:val="en-US"/>
+        </w:rPr>
+        <w:t>Vývoj</w:t>
+      </w:r>
+      <w:proofErr w:type="spellEnd"/>
+      <w:r>
+        <w:rPr>
+          <w:rFonts w:ascii="Arial" w:hAnsi="Arial" w:cs="Arial"/>
+          <w:color w:val="000000"/>
+          <w:sz w:val="19"/>
+          <w:szCs w:val="19"/>
+          <w:lang w:val="en-US"/>
+        </w:rPr>
+        <w:t xml:space="preserve"> </w:t>
+      </w:r>
+      <w:proofErr w:type="spellStart"/>
+      <w:r>
+        <w:rPr>
+          <w:rFonts w:ascii="Arial" w:hAnsi="Arial" w:cs="Arial"/>
+          <w:color w:val="000000"/>
+          <w:sz w:val="19"/>
+          <w:szCs w:val="19"/>
+          <w:lang w:val="en-US"/>
+        </w:rPr>
+        <w:t>moderních</w:t>
+      </w:r>
+      <w:proofErr w:type="spellEnd"/>
+      <w:r>
+        <w:rPr>
+          <w:rFonts w:ascii="Arial" w:hAnsi="Arial" w:cs="Arial"/>
+          <w:color w:val="000000"/>
+          <w:sz w:val="19"/>
+          <w:szCs w:val="19"/>
+          <w:lang w:val="en-US"/>
+        </w:rPr>
+        <w:t xml:space="preserve"> </w:t>
+      </w:r>
+      <w:proofErr w:type="spellStart"/>
+      <w:r>
+        <w:rPr>
+          <w:rFonts w:ascii="Arial" w:hAnsi="Arial" w:cs="Arial"/>
+          <w:color w:val="000000"/>
+          <w:sz w:val="19"/>
+          <w:szCs w:val="19"/>
+          <w:lang w:val="en-US"/>
+        </w:rPr>
+        <w:t>webových</w:t>
+      </w:r>
+      <w:proofErr w:type="spellEnd"/>
+      <w:r>
+        <w:rPr>
+          <w:rFonts w:ascii="Arial" w:hAnsi="Arial" w:cs="Arial"/>
+          <w:color w:val="000000"/>
+          <w:sz w:val="19"/>
+          <w:szCs w:val="19"/>
+          <w:lang w:val="en-US"/>
+        </w:rPr>
+        <w:t xml:space="preserve"> </w:t>
+      </w:r>
+      <w:proofErr w:type="spellStart"/>
+      <w:r>
+        <w:rPr>
+          <w:rFonts w:ascii="Arial" w:hAnsi="Arial" w:cs="Arial"/>
+          <w:color w:val="000000"/>
+          <w:sz w:val="19"/>
+          <w:szCs w:val="19"/>
+          <w:lang w:val="en-US"/>
+        </w:rPr>
+        <w:t>aplikací</w:t>
+      </w:r>
+      <w:proofErr w:type="spellEnd"/>
+      <w:r>
+        <w:rPr>
+          <w:rFonts w:ascii="Arial" w:hAnsi="Arial" w:cs="Arial"/>
+          <w:color w:val="000000"/>
+          <w:sz w:val="19"/>
+          <w:szCs w:val="19"/>
+          <w:lang w:val="en-US"/>
+        </w:rPr>
+        <w:t xml:space="preserve"> [online]. Praha, 2016 [cit. 2019-06-11]. </w:t>
+      </w:r>
+      <w:proofErr w:type="spellStart"/>
+      <w:r>
+        <w:rPr>
+          <w:rFonts w:ascii="Arial" w:hAnsi="Arial" w:cs="Arial"/>
+          <w:color w:val="000000"/>
+          <w:sz w:val="19"/>
+          <w:szCs w:val="19"/>
+          <w:lang w:val="en-US"/>
+        </w:rPr>
+        <w:t>Dostupné</w:t>
+      </w:r>
+      <w:proofErr w:type="spellEnd"/>
+      <w:r>
+        <w:rPr>
+          <w:rFonts w:ascii="Arial" w:hAnsi="Arial" w:cs="Arial"/>
+          <w:color w:val="000000"/>
+          <w:sz w:val="19"/>
+          <w:szCs w:val="19"/>
+          <w:lang w:val="en-US"/>
+        </w:rPr>
+        <w:t xml:space="preserve"> z: &lt;https://theses.cz/id/uqff1w/&gt;. </w:t>
+      </w:r>
+      <w:proofErr w:type="spellStart"/>
+      <w:r>
+        <w:rPr>
+          <w:rFonts w:ascii="Arial" w:hAnsi="Arial" w:cs="Arial"/>
+          <w:color w:val="000000"/>
+          <w:sz w:val="19"/>
+          <w:szCs w:val="19"/>
+          <w:lang w:val="en-US"/>
+        </w:rPr>
+        <w:t>Diplomová</w:t>
+      </w:r>
+      <w:proofErr w:type="spellEnd"/>
+      <w:r>
+        <w:rPr>
+          <w:rFonts w:ascii="Arial" w:hAnsi="Arial" w:cs="Arial"/>
+          <w:color w:val="000000"/>
+          <w:sz w:val="19"/>
+          <w:szCs w:val="19"/>
+          <w:lang w:val="en-US"/>
+        </w:rPr>
+        <w:t xml:space="preserve"> </w:t>
+      </w:r>
+      <w:proofErr w:type="spellStart"/>
+      <w:r>
+        <w:rPr>
+          <w:rFonts w:ascii="Arial" w:hAnsi="Arial" w:cs="Arial"/>
+          <w:color w:val="000000"/>
+          <w:sz w:val="19"/>
+          <w:szCs w:val="19"/>
+          <w:lang w:val="en-US"/>
+        </w:rPr>
+        <w:t>práce</w:t>
+      </w:r>
+      <w:proofErr w:type="spellEnd"/>
+      <w:r>
+        <w:rPr>
+          <w:rFonts w:ascii="Arial" w:hAnsi="Arial" w:cs="Arial"/>
+          <w:color w:val="000000"/>
+          <w:sz w:val="19"/>
+          <w:szCs w:val="19"/>
+          <w:lang w:val="en-US"/>
+        </w:rPr>
+        <w:t xml:space="preserve">. </w:t>
+      </w:r>
+      <w:proofErr w:type="spellStart"/>
+      <w:r>
+        <w:rPr>
+          <w:rFonts w:ascii="Arial" w:hAnsi="Arial" w:cs="Arial"/>
+          <w:color w:val="000000"/>
+          <w:sz w:val="19"/>
+          <w:szCs w:val="19"/>
+          <w:lang w:val="en-US"/>
+        </w:rPr>
+        <w:t>Vysoká</w:t>
+      </w:r>
+      <w:proofErr w:type="spellEnd"/>
+      <w:r>
+        <w:rPr>
+          <w:rFonts w:ascii="Arial" w:hAnsi="Arial" w:cs="Arial"/>
+          <w:color w:val="000000"/>
+          <w:sz w:val="19"/>
+          <w:szCs w:val="19"/>
+          <w:lang w:val="en-US"/>
+        </w:rPr>
+        <w:t xml:space="preserve"> </w:t>
+      </w:r>
+      <w:proofErr w:type="spellStart"/>
+      <w:r>
+        <w:rPr>
+          <w:rFonts w:ascii="Arial" w:hAnsi="Arial" w:cs="Arial"/>
+          <w:color w:val="000000"/>
+          <w:sz w:val="19"/>
+          <w:szCs w:val="19"/>
+          <w:lang w:val="en-US"/>
+        </w:rPr>
+        <w:t>škola</w:t>
+      </w:r>
+      <w:proofErr w:type="spellEnd"/>
+      <w:r>
+        <w:rPr>
+          <w:rFonts w:ascii="Arial" w:hAnsi="Arial" w:cs="Arial"/>
+          <w:color w:val="000000"/>
+          <w:sz w:val="19"/>
+          <w:szCs w:val="19"/>
+          <w:lang w:val="en-US"/>
+        </w:rPr>
+        <w:t xml:space="preserve"> </w:t>
+      </w:r>
+      <w:proofErr w:type="spellStart"/>
+      <w:r>
+        <w:rPr>
+          <w:rFonts w:ascii="Arial" w:hAnsi="Arial" w:cs="Arial"/>
+          <w:color w:val="000000"/>
+          <w:sz w:val="19"/>
+          <w:szCs w:val="19"/>
+          <w:lang w:val="en-US"/>
+        </w:rPr>
+        <w:t>ekonomická</w:t>
+      </w:r>
+      <w:proofErr w:type="spellEnd"/>
+      <w:r>
+        <w:rPr>
+          <w:rFonts w:ascii="Arial" w:hAnsi="Arial" w:cs="Arial"/>
+          <w:color w:val="000000"/>
+          <w:sz w:val="19"/>
+          <w:szCs w:val="19"/>
+          <w:lang w:val="en-US"/>
+        </w:rPr>
+        <w:t xml:space="preserve"> v </w:t>
+      </w:r>
+      <w:proofErr w:type="spellStart"/>
+      <w:r>
+        <w:rPr>
+          <w:rFonts w:ascii="Arial" w:hAnsi="Arial" w:cs="Arial"/>
+          <w:color w:val="000000"/>
+          <w:sz w:val="19"/>
+          <w:szCs w:val="19"/>
+          <w:lang w:val="en-US"/>
+        </w:rPr>
+        <w:t>Praze</w:t>
+      </w:r>
+      <w:proofErr w:type="spellEnd"/>
+      <w:r>
+        <w:rPr>
+          <w:rFonts w:ascii="Arial" w:hAnsi="Arial" w:cs="Arial"/>
+          <w:color w:val="000000"/>
+          <w:sz w:val="19"/>
+          <w:szCs w:val="19"/>
+          <w:lang w:val="en-US"/>
+        </w:rPr>
+        <w:t xml:space="preserve">. </w:t>
+      </w:r>
+      <w:proofErr w:type="spellStart"/>
+      <w:r>
+        <w:rPr>
+          <w:rFonts w:ascii="Arial" w:hAnsi="Arial" w:cs="Arial"/>
+          <w:color w:val="000000"/>
+          <w:sz w:val="19"/>
+          <w:szCs w:val="19"/>
+          <w:lang w:val="en-US"/>
+        </w:rPr>
+        <w:t>Vedoucí</w:t>
+      </w:r>
+      <w:proofErr w:type="spellEnd"/>
+      <w:r>
+        <w:rPr>
+          <w:rFonts w:ascii="Arial" w:hAnsi="Arial" w:cs="Arial"/>
+          <w:color w:val="000000"/>
+          <w:sz w:val="19"/>
+          <w:szCs w:val="19"/>
+          <w:lang w:val="en-US"/>
+        </w:rPr>
+        <w:t xml:space="preserve"> </w:t>
+      </w:r>
+      <w:proofErr w:type="spellStart"/>
+      <w:r>
+        <w:rPr>
+          <w:rFonts w:ascii="Arial" w:hAnsi="Arial" w:cs="Arial"/>
+          <w:color w:val="000000"/>
+          <w:sz w:val="19"/>
+          <w:szCs w:val="19"/>
+          <w:lang w:val="en-US"/>
+        </w:rPr>
+        <w:t>práce</w:t>
+      </w:r>
+      <w:proofErr w:type="spellEnd"/>
+      <w:r>
+        <w:rPr>
+          <w:rFonts w:ascii="Arial" w:hAnsi="Arial" w:cs="Arial"/>
+          <w:color w:val="000000"/>
+          <w:sz w:val="19"/>
+          <w:szCs w:val="19"/>
+          <w:lang w:val="en-US"/>
+        </w:rPr>
+        <w:t xml:space="preserve"> Alena </w:t>
+      </w:r>
+      <w:proofErr w:type="spellStart"/>
+      <w:r>
+        <w:rPr>
+          <w:rFonts w:ascii="Arial" w:hAnsi="Arial" w:cs="Arial"/>
+          <w:color w:val="000000"/>
+          <w:sz w:val="19"/>
+          <w:szCs w:val="19"/>
+          <w:lang w:val="en-US"/>
+        </w:rPr>
+        <w:t>Buchalcevová</w:t>
+      </w:r>
+      <w:proofErr w:type="spellEnd"/>
+      <w:r>
+        <w:rPr>
+          <w:rFonts w:ascii="Arial" w:hAnsi="Arial" w:cs="Arial"/>
+          <w:color w:val="000000"/>
+          <w:sz w:val="19"/>
+          <w:szCs w:val="19"/>
+          <w:lang w:val="en-US"/>
+        </w:rPr>
+        <w:t>.</w:t>
+      </w:r>
+    </w:p>
+    <w:p>
+      <w:pPr>
+        <w:rPr>
+          <w:lang w:val="en-US"/>
+        </w:rPr>
+      </w:pPr>
+    </w:p>
+    <w:p>
+      <w:pPr>
+        <w:rPr>
+          <w:lang w:val="en-US"/>
+        </w:rPr>
+      </w:pPr>
+    </w:p>
+    <w:p>
+      <w:pPr>
+        <w:rPr>
+          <w:lang w:val="en-US"/>
+        </w:rPr>
+      </w:pPr>
+    </w:p>
+    <w:p>
+      <w:pPr>
+        <w:rPr>
+          <w:lang w:val="en-US"/>
+        </w:rPr>
+      </w:pPr>
+      <w:proofErr w:type="spellStart"/>
+      <w:r>
+        <w:rPr>
+          <w:lang w:val="en-US"/>
+        </w:rPr>
+        <w:t>Zahraniční</w:t>
+      </w:r>
+      <w:proofErr w:type="spellEnd"/>
+      <w:r>
+        <w:rPr>
+          <w:lang w:val="en-US"/>
+        </w:rPr>
+        <w:t>:</w:t>
       </w:r>
     </w:p>
     <w:p>
@@ -245,7 +2404,7 @@
         </w:rPr>
         <w:br/>
       </w:r>
-      <w:hyperlink r:id="rId4" w:history="1">
+      <w:hyperlink r:id="rId5" w:history="1">
         <w:r>
           <w:rPr>
             <w:rStyle w:val="Hypertextovodkaz"/>
@@ -280,7 +2439,7 @@
         </w:rPr>
         <w:br/>
       </w:r>
-      <w:hyperlink r:id="rId5" w:history="1">
+      <w:hyperlink r:id="rId6" w:history="1">
         <w:r>
           <w:rPr>
             <w:rStyle w:val="Hypertextovodkaz"/>
@@ -315,7 +2474,7 @@
         </w:rPr>
         <w:br/>
       </w:r>
-      <w:hyperlink r:id="rId6" w:anchor="technology-_-most-loved-dreaded-and-wanted-web-frameworks" w:history="1">
+      <w:hyperlink r:id="rId7" w:anchor="technology-_-most-loved-dreaded-and-wanted-web-frameworks" w:history="1">
         <w:r>
           <w:rPr>
             <w:rStyle w:val="Hypertextovodkaz"/>
@@ -342,6 +2501,7 @@
         <w:rPr>
           <w:lang w:val="en-US"/>
         </w:rPr>
+        <w:lastRenderedPageBreak/>
         <w:t>Developer survey 2018:</w:t>
       </w:r>
       <w:r>
@@ -350,7 +2510,7 @@
         </w:rPr>
         <w:br/>
       </w:r>
-      <w:hyperlink r:id="rId7" w:anchor="technology" w:history="1">
+      <w:hyperlink r:id="rId8" w:anchor="technology" w:history="1">
         <w:r>
           <w:rPr>
             <w:rStyle w:val="Hypertextovodkaz"/>
@@ -373,11 +2533,19 @@
           <w:lang w:val="en-US"/>
         </w:rPr>
       </w:pPr>
-      <w:r>
-        <w:rPr>
-          <w:lang w:val="en-US"/>
-        </w:rPr>
-        <w:t>Devecosystem 2018:</w:t>
+      <w:proofErr w:type="spellStart"/>
+      <w:r>
+        <w:rPr>
+          <w:lang w:val="en-US"/>
+        </w:rPr>
+        <w:t>Devecosystem</w:t>
+      </w:r>
+      <w:proofErr w:type="spellEnd"/>
+      <w:r>
+        <w:rPr>
+          <w:lang w:val="en-US"/>
+        </w:rPr>
+        <w:t xml:space="preserve"> 2018:</w:t>
       </w:r>
       <w:r>
         <w:rPr>
@@ -385,7 +2553,7 @@
         </w:rPr>
         <w:br/>
       </w:r>
-      <w:hyperlink r:id="rId8" w:history="1">
+      <w:hyperlink r:id="rId9" w:history="1">
         <w:r>
           <w:rPr>
             <w:rStyle w:val="Hypertextovodkaz"/>
@@ -409,11 +2577,19 @@
           <w:lang w:val="en-US"/>
         </w:rPr>
       </w:pPr>
-      <w:r>
-        <w:rPr>
-          <w:lang w:val="en-US"/>
-        </w:rPr>
-        <w:t>Devecosystem – Kotlin 2018:</w:t>
+      <w:proofErr w:type="spellStart"/>
+      <w:r>
+        <w:rPr>
+          <w:lang w:val="en-US"/>
+        </w:rPr>
+        <w:t>Devecosystem</w:t>
+      </w:r>
+      <w:proofErr w:type="spellEnd"/>
+      <w:r>
+        <w:rPr>
+          <w:lang w:val="en-US"/>
+        </w:rPr>
+        <w:t xml:space="preserve"> – Kotlin 2018:</w:t>
       </w:r>
       <w:r>
         <w:rPr>
@@ -421,7 +2597,7 @@
         </w:rPr>
         <w:br/>
       </w:r>
-      <w:hyperlink r:id="rId9" w:history="1">
+      <w:hyperlink r:id="rId10" w:history="1">
         <w:r>
           <w:rPr>
             <w:rStyle w:val="Hypertextovodkaz"/>
@@ -446,11 +2622,19 @@
           <w:lang w:val="en-US"/>
         </w:rPr>
       </w:pPr>
-      <w:r>
-        <w:rPr>
-          <w:lang w:val="en-US"/>
-        </w:rPr>
-        <w:t>Devecosystem 201</w:t>
+      <w:proofErr w:type="spellStart"/>
+      <w:r>
+        <w:rPr>
+          <w:lang w:val="en-US"/>
+        </w:rPr>
+        <w:t>Devecosystem</w:t>
+      </w:r>
+      <w:proofErr w:type="spellEnd"/>
+      <w:r>
+        <w:rPr>
+          <w:lang w:val="en-US"/>
+        </w:rPr>
+        <w:t xml:space="preserve"> 201</w:t>
       </w:r>
       <w:r>
         <w:rPr>
@@ -458,70 +2642,6 @@
         </w:rPr>
         <w:t>9</w:t>
       </w:r>
-      <w:r>
-        <w:rPr>
-          <w:lang w:val="en-US"/>
-        </w:rPr>
-        <w:t>:</w:t>
-      </w:r>
-      <w:r>
-        <w:rPr>
-          <w:lang w:val="en-US"/>
-        </w:rPr>
-        <w:br/>
-      </w:r>
-      <w:hyperlink r:id="rId10" w:history="1">
-        <w:r>
-          <w:rPr>
-            <w:rStyle w:val="Hypertextovodkaz"/>
-            <w:lang w:val="en-US"/>
-          </w:rPr>
-          <w:t>https://www.jetbrains.com/research/devecosystem-201</w:t>
-        </w:r>
-        <w:r>
-          <w:rPr>
-            <w:rStyle w:val="Hypertextovodkaz"/>
-            <w:lang w:val="en-US"/>
-          </w:rPr>
-          <w:t>9</w:t>
-        </w:r>
-        <w:r>
-          <w:rPr>
-            <w:rStyle w:val="Hypertextovodkaz"/>
-            <w:lang w:val="en-US"/>
-          </w:rPr>
-          <w:t>/</w:t>
-        </w:r>
-      </w:hyperlink>
-    </w:p>
-    <w:p>
-      <w:pPr>
-        <w:rPr>
-          <w:lang w:val="en-US"/>
-        </w:rPr>
-      </w:pPr>
-    </w:p>
-    <w:p>
-      <w:pPr>
-        <w:rPr>
-          <w:rStyle w:val="Hypertextovodkaz"/>
-          <w:lang w:val="en-US"/>
-        </w:rPr>
-      </w:pPr>
-      <w:r>
-        <w:rPr>
-          <w:lang w:val="en-US"/>
-        </w:rPr>
-        <w:t>Devecosystem – Kotlin 201</w:t>
-      </w:r>
-      <w:r>
-        <w:rPr>
-          <w:lang w:val="en-US"/>
-        </w:rPr>
-        <w:t>9</w:t>
-      </w:r>
-      <w:bookmarkStart w:id="0" w:name="_GoBack"/>
-      <w:bookmarkEnd w:id="0"/>
       <w:r>
         <w:rPr>
           <w:lang w:val="en-US"/>
@@ -540,21 +2660,63 @@
             <w:rStyle w:val="Hypertextovodkaz"/>
             <w:lang w:val="en-US"/>
           </w:rPr>
-          <w:t>https://www.jetbrains.com/research/devecosystem-201</w:t>
+          <w:t>https://www.jetbrains.com/research/devecosystem-2019/</w:t>
         </w:r>
+      </w:hyperlink>
+    </w:p>
+    <w:p>
+      <w:pPr>
+        <w:rPr>
+          <w:lang w:val="en-US"/>
+        </w:rPr>
+      </w:pPr>
+    </w:p>
+    <w:p>
+      <w:pPr>
+        <w:rPr>
+          <w:rStyle w:val="Hypertextovodkaz"/>
+          <w:lang w:val="en-US"/>
+        </w:rPr>
+      </w:pPr>
+      <w:proofErr w:type="spellStart"/>
+      <w:r>
+        <w:rPr>
+          <w:lang w:val="en-US"/>
+        </w:rPr>
+        <w:t>Devecosystem</w:t>
+      </w:r>
+      <w:proofErr w:type="spellEnd"/>
+      <w:r>
+        <w:rPr>
+          <w:lang w:val="en-US"/>
+        </w:rPr>
+        <w:t xml:space="preserve"> – Kotlin 201</w:t>
+      </w:r>
+      <w:r>
+        <w:rPr>
+          <w:lang w:val="en-US"/>
+        </w:rPr>
+        <w:t>9</w:t>
+      </w:r>
+      <w:r>
+        <w:rPr>
+          <w:lang w:val="en-US"/>
+        </w:rPr>
+        <w:t>:</w:t>
+      </w:r>
+      <w:r>
+        <w:rPr>
+          <w:lang w:val="en-US"/>
+        </w:rPr>
+        <w:br/>
+      </w:r>
+      <w:hyperlink r:id="rId12" w:history="1">
         <w:r>
           <w:rPr>
             <w:rStyle w:val="Hypertextovodkaz"/>
             <w:lang w:val="en-US"/>
           </w:rPr>
-          <w:t>9</w:t>
-        </w:r>
-        <w:r>
-          <w:rPr>
-            <w:rStyle w:val="Hypertextovodkaz"/>
-            <w:lang w:val="en-US"/>
-          </w:rPr>
-          <w:t>/kotlin/</w:t>
+          <w:t>https://www.jetbrains.com/research/devecosystem-2019/kotlin/</w:t>
         </w:r>
       </w:hyperlink>
     </w:p>
@@ -583,7 +2745,7 @@
         </w:rPr>
         <w:br/>
       </w:r>
-      <w:hyperlink r:id="rId12" w:history="1">
+      <w:hyperlink r:id="rId13" w:history="1">
         <w:r>
           <w:rPr>
             <w:rStyle w:val="Hypertextovodkaz"/>
@@ -610,7 +2772,21 @@
         <w:rPr>
           <w:lang w:val="en-US"/>
         </w:rPr>
-        <w:t>PYPL PopularitY of Programming Language:</w:t>
+        <w:t xml:space="preserve">PYPL </w:t>
+      </w:r>
+      <w:proofErr w:type="spellStart"/>
+      <w:r>
+        <w:rPr>
+          <w:lang w:val="en-US"/>
+        </w:rPr>
+        <w:t>PopularitY</w:t>
+      </w:r>
+      <w:proofErr w:type="spellEnd"/>
+      <w:r>
+        <w:rPr>
+          <w:lang w:val="en-US"/>
+        </w:rPr>
+        <w:t xml:space="preserve"> of Programming Language:</w:t>
       </w:r>
       <w:r>
         <w:rPr>
@@ -618,7 +2794,7 @@
         </w:rPr>
         <w:br/>
       </w:r>
-      <w:hyperlink r:id="rId13" w:history="1">
+      <w:hyperlink r:id="rId14" w:history="1">
         <w:r>
           <w:rPr>
             <w:rStyle w:val="Hypertextovodkaz"/>
@@ -638,6 +2814,8 @@
     <w:p>
       <w:pPr>
         <w:rPr>
+          <w:color w:val="0000FF"/>
+          <w:u w:val="single"/>
           <w:lang w:val="en-US"/>
         </w:rPr>
       </w:pPr>
@@ -653,7 +2831,7 @@
         </w:rPr>
         <w:br/>
       </w:r>
-      <w:hyperlink r:id="rId14" w:history="1">
+      <w:hyperlink r:id="rId15" w:history="1">
         <w:r>
           <w:rPr>
             <w:rStyle w:val="Hypertextovodkaz"/>
@@ -676,11 +2854,19 @@
           <w:lang w:val="en-US"/>
         </w:rPr>
       </w:pPr>
-      <w:r>
-        <w:rPr>
-          <w:lang w:val="en-US"/>
-        </w:rPr>
-        <w:t>Knihy:</w:t>
+      <w:proofErr w:type="spellStart"/>
+      <w:r>
+        <w:rPr>
+          <w:lang w:val="en-US"/>
+        </w:rPr>
+        <w:t>Knihy</w:t>
+      </w:r>
+      <w:proofErr w:type="spellEnd"/>
+      <w:r>
+        <w:rPr>
+          <w:lang w:val="en-US"/>
+        </w:rPr>
+        <w:t>:</w:t>
       </w:r>
     </w:p>
     <w:p>
@@ -703,7 +2889,31 @@
           <w:shd w:val="clear" w:color="auto" w:fill="FFFFFF"/>
           <w:lang w:val="en-US"/>
         </w:rPr>
-        <w:t>Samuel, S. and Bocutiu, S. (n.d.). </w:t>
+        <w:t xml:space="preserve">Samuel, S. and </w:t>
+      </w:r>
+      <w:proofErr w:type="spellStart"/>
+      <w:r>
+        <w:rPr>
+          <w:rFonts w:ascii="Open Sans" w:hAnsi="Open Sans" w:cs="Open Sans"/>
+          <w:color w:val="000000"/>
+          <w:sz w:val="20"/>
+          <w:szCs w:val="20"/>
+          <w:shd w:val="clear" w:color="auto" w:fill="FFFFFF"/>
+          <w:lang w:val="en-US"/>
+        </w:rPr>
+        <w:t>Bocutiu</w:t>
+      </w:r>
+      <w:proofErr w:type="spellEnd"/>
+      <w:r>
+        <w:rPr>
+          <w:rFonts w:ascii="Open Sans" w:hAnsi="Open Sans" w:cs="Open Sans"/>
+          <w:color w:val="000000"/>
+          <w:sz w:val="20"/>
+          <w:szCs w:val="20"/>
+          <w:shd w:val="clear" w:color="auto" w:fill="FFFFFF"/>
+          <w:lang w:val="en-US"/>
+        </w:rPr>
+        <w:t>, S. (n.d.). </w:t>
       </w:r>
       <w:r>
         <w:rPr>
@@ -716,17 +2926,32 @@
           <w:shd w:val="clear" w:color="auto" w:fill="FFFFFF"/>
           <w:lang w:val="en-US"/>
         </w:rPr>
-        <w:t>Programming kotlin</w:t>
-      </w:r>
+        <w:t xml:space="preserve">Programming </w:t>
+      </w:r>
+      <w:proofErr w:type="spellStart"/>
       <w:r>
         <w:rPr>
           <w:rFonts w:ascii="Open Sans" w:hAnsi="Open Sans" w:cs="Open Sans"/>
+          <w:i/>
+          <w:iCs/>
           <w:color w:val="000000"/>
           <w:sz w:val="20"/>
           <w:szCs w:val="20"/>
           <w:shd w:val="clear" w:color="auto" w:fill="FFFFFF"/>
           <w:lang w:val="en-US"/>
         </w:rPr>
+        <w:t>kotlin</w:t>
+      </w:r>
+      <w:proofErr w:type="spellEnd"/>
+      <w:r>
+        <w:rPr>
+          <w:rFonts w:ascii="Open Sans" w:hAnsi="Open Sans" w:cs="Open Sans"/>
+          <w:color w:val="000000"/>
+          <w:sz w:val="20"/>
+          <w:szCs w:val="20"/>
+          <w:shd w:val="clear" w:color="auto" w:fill="FFFFFF"/>
+          <w:lang w:val="en-US"/>
+        </w:rPr>
         <w:t>.</w:t>
       </w:r>
     </w:p>
@@ -753,63 +2978,218 @@
         <w:rPr>
           <w:lang w:val="en-US"/>
         </w:rPr>
-        <w:t>Alexey Soshin, Hands-on Design Patterns with Kotlin: Build scalable applications using traditional, reactive, and concurrent design patterns in Kotlin</w:t>
-      </w:r>
-    </w:p>
-    <w:p>
-      <w:pPr>
-        <w:rPr>
-          <w:lang w:val="en-US"/>
-        </w:rPr>
-      </w:pPr>
-      <w:r>
-        <w:rPr>
-          <w:lang w:val="en-US"/>
-        </w:rPr>
-        <w:t>Igor Kucherenko, Mastering High Performance with Kotlin: Overcome performance difficulties in Kotlin with a range of exciting techniques and solutions</w:t>
-      </w:r>
-    </w:p>
-    <w:p>
-      <w:pPr>
-        <w:rPr>
-          <w:lang w:val="en-US"/>
-        </w:rPr>
-      </w:pPr>
-      <w:r>
-        <w:rPr>
-          <w:lang w:val="en-US"/>
-        </w:rPr>
-        <w:t>Raghavendra Rao K - Raghavendra Rao K , Kotlin for Enterprise Applications using Java EE Raghavendra Rao K Packt Publishing Ltd</w:t>
-      </w:r>
-    </w:p>
-    <w:p>
-      <w:pPr>
-        <w:rPr>
-          <w:lang w:val="en-US"/>
-        </w:rPr>
-      </w:pPr>
-    </w:p>
-    <w:p>
-      <w:pPr>
-        <w:rPr>
-          <w:lang w:val="en-US"/>
-        </w:rPr>
-      </w:pPr>
-      <w:r>
-        <w:rPr>
-          <w:lang w:val="en-US"/>
-        </w:rPr>
-        <w:lastRenderedPageBreak/>
-        <w:t>Ostatní:</w:t>
-      </w:r>
-    </w:p>
-    <w:p>
-      <w:pPr>
-        <w:rPr>
-          <w:lang w:val="en-US"/>
-        </w:rPr>
-      </w:pPr>
-      <w:hyperlink r:id="rId15" w:history="1">
+        <w:t xml:space="preserve">Alexey </w:t>
+      </w:r>
+      <w:proofErr w:type="spellStart"/>
+      <w:r>
+        <w:rPr>
+          <w:lang w:val="en-US"/>
+        </w:rPr>
+        <w:t>Soshin</w:t>
+      </w:r>
+      <w:proofErr w:type="spellEnd"/>
+      <w:r>
+        <w:rPr>
+          <w:lang w:val="en-US"/>
+        </w:rPr>
+        <w:t>, Hands-on Design Patterns with Kotlin: Build scalable applications using traditional, reactive, and concurrent design patterns in Kotlin</w:t>
+      </w:r>
+    </w:p>
+    <w:p>
+      <w:pPr>
+        <w:rPr>
+          <w:lang w:val="en-US"/>
+        </w:rPr>
+      </w:pPr>
+      <w:r>
+        <w:rPr>
+          <w:lang w:val="en-US"/>
+        </w:rPr>
+        <w:t xml:space="preserve">Igor </w:t>
+      </w:r>
+      <w:proofErr w:type="spellStart"/>
+      <w:r>
+        <w:rPr>
+          <w:lang w:val="en-US"/>
+        </w:rPr>
+        <w:t>Kucherenko</w:t>
+      </w:r>
+      <w:proofErr w:type="spellEnd"/>
+      <w:r>
+        <w:rPr>
+          <w:lang w:val="en-US"/>
+        </w:rPr>
+        <w:t>, Mastering High Performance with Kotlin: Overcome performance difficulties in Kotlin with a range of exciting techniques and solutions</w:t>
+      </w:r>
+    </w:p>
+    <w:p>
+      <w:pPr>
+        <w:rPr>
+          <w:lang w:val="en-US"/>
+        </w:rPr>
+      </w:pPr>
+      <w:r>
+        <w:rPr>
+          <w:lang w:val="en-US"/>
+        </w:rPr>
+        <w:t xml:space="preserve">Raghavendra Rao K - Raghavendra Rao K , Kotlin for Enterprise Applications using Java EE Raghavendra Rao K </w:t>
+      </w:r>
+      <w:proofErr w:type="spellStart"/>
+      <w:r>
+        <w:rPr>
+          <w:lang w:val="en-US"/>
+        </w:rPr>
+        <w:t>Packt</w:t>
+      </w:r>
+      <w:proofErr w:type="spellEnd"/>
+      <w:r>
+        <w:rPr>
+          <w:lang w:val="en-US"/>
+        </w:rPr>
+        <w:t xml:space="preserve"> Publishing Ltd</w:t>
+      </w:r>
+    </w:p>
+    <w:p>
+      <w:pPr>
+        <w:rPr>
+          <w:lang w:val="en-US"/>
+        </w:rPr>
+      </w:pPr>
+      <w:r>
+        <w:rPr>
+          <w:lang w:val="en-US"/>
+        </w:rPr>
+        <w:t xml:space="preserve">Java </w:t>
+      </w:r>
+      <w:proofErr w:type="spellStart"/>
+      <w:r>
+        <w:rPr>
+          <w:lang w:val="en-US"/>
+        </w:rPr>
+        <w:t>magazine</w:t>
+      </w:r>
+      <w:proofErr w:type="spellEnd"/>
+      <w:r>
+        <w:rPr>
+          <w:lang w:val="en-US"/>
+        </w:rPr>
+        <w:t xml:space="preserve">: </w:t>
+      </w:r>
+      <w:proofErr w:type="spellStart"/>
+      <w:r>
+        <w:rPr>
+          <w:lang w:val="en-US"/>
+        </w:rPr>
+        <w:t>march-april</w:t>
+      </w:r>
+      <w:proofErr w:type="spellEnd"/>
+      <w:r>
+        <w:rPr>
+          <w:lang w:val="en-US"/>
+        </w:rPr>
+        <w:t xml:space="preserve"> [online]. Oracle, 2019 [cit. 2019-09-28]. Dostupné z: </w:t>
+      </w:r>
+      <w:hyperlink r:id="rId16" w:history="1">
+        <w:r>
+          <w:rPr>
+            <w:rStyle w:val="Hypertextovodkaz"/>
+            <w:lang w:val="en-US"/>
+          </w:rPr>
+          <w:t>https://blogs.oracle.com/javamagazine/</w:t>
+        </w:r>
+      </w:hyperlink>
+    </w:p>
+    <w:p>
+      <w:pPr>
+        <w:rPr>
+          <w:lang w:val="en-US"/>
+        </w:rPr>
+      </w:pPr>
+    </w:p>
+    <w:p>
+      <w:pPr>
+        <w:rPr>
+          <w:lang w:val="en-US"/>
+        </w:rPr>
+      </w:pPr>
+      <w:proofErr w:type="spellStart"/>
+      <w:r>
+        <w:rPr>
+          <w:lang w:val="en-US"/>
+        </w:rPr>
+        <w:t>Vuksanovic</w:t>
+      </w:r>
+      <w:proofErr w:type="spellEnd"/>
+      <w:r>
+        <w:rPr>
+          <w:lang w:val="en-US"/>
+        </w:rPr>
+        <w:t xml:space="preserve">, Irena &amp; </w:t>
+      </w:r>
+      <w:proofErr w:type="spellStart"/>
+      <w:r>
+        <w:rPr>
+          <w:lang w:val="en-US"/>
+        </w:rPr>
+        <w:t>Sudarevic</w:t>
+      </w:r>
+      <w:proofErr w:type="spellEnd"/>
+      <w:r>
+        <w:rPr>
+          <w:lang w:val="en-US"/>
+        </w:rPr>
+        <w:t xml:space="preserve">, </w:t>
+      </w:r>
+      <w:proofErr w:type="spellStart"/>
+      <w:r>
+        <w:rPr>
+          <w:lang w:val="en-US"/>
+        </w:rPr>
+        <w:t>Bojan</w:t>
+      </w:r>
+      <w:proofErr w:type="spellEnd"/>
+      <w:r>
+        <w:rPr>
+          <w:lang w:val="en-US"/>
+        </w:rPr>
+        <w:t>. (2011). Use of web application frameworks in the development of small applications. 458-462.</w:t>
+      </w:r>
+    </w:p>
+    <w:p>
+      <w:pPr>
+        <w:rPr>
+          <w:lang w:val="en-US"/>
+        </w:rPr>
+      </w:pPr>
+    </w:p>
+    <w:p>
+      <w:pPr>
+        <w:rPr>
+          <w:lang w:val="en-US"/>
+        </w:rPr>
+      </w:pPr>
+      <w:proofErr w:type="spellStart"/>
+      <w:r>
+        <w:rPr>
+          <w:lang w:val="en-US"/>
+        </w:rPr>
+        <w:t>Ostatní</w:t>
+      </w:r>
+      <w:proofErr w:type="spellEnd"/>
+      <w:r>
+        <w:rPr>
+          <w:lang w:val="en-US"/>
+        </w:rPr>
+        <w:t>:</w:t>
+      </w:r>
+    </w:p>
+    <w:p>
+      <w:pPr>
+        <w:rPr>
+          <w:lang w:val="en-US"/>
+        </w:rPr>
+      </w:pPr>
+      <w:hyperlink r:id="rId17" w:history="1">
         <w:r>
           <w:rPr>
             <w:rStyle w:val="Hypertextovodkaz"/>
@@ -825,13 +3205,29 @@
           <w:lang w:val="en-US"/>
         </w:rPr>
       </w:pPr>
-      <w:hyperlink r:id="rId16" w:history="1">
+      <w:hyperlink r:id="rId18" w:history="1">
         <w:r>
           <w:rPr>
             <w:rStyle w:val="Hypertextovodkaz"/>
             <w:lang w:val="en-US"/>
           </w:rPr>
-          <w:t>https://www.zive.cz/clanky/java-vs-c---ktery-jazyk-zvolit/sc-3-a-104694/default.aspx</w:t>
+          <w:t>https://www.zive.cz/clanky/java-vs-c---</w:t>
+        </w:r>
+        <w:proofErr w:type="spellStart"/>
+        <w:r>
+          <w:rPr>
+            <w:rStyle w:val="Hypertextovodkaz"/>
+            <w:lang w:val="en-US"/>
+          </w:rPr>
+          <w:t>ktery-jazyk-zvolit</w:t>
+        </w:r>
+        <w:proofErr w:type="spellEnd"/>
+        <w:r>
+          <w:rPr>
+            <w:rStyle w:val="Hypertextovodkaz"/>
+            <w:lang w:val="en-US"/>
+          </w:rPr>
+          <w:t>/sc-3-a-104694/default.aspx</w:t>
         </w:r>
       </w:hyperlink>
     </w:p>
@@ -841,7 +3237,7 @@
           <w:lang w:val="en-US"/>
         </w:rPr>
       </w:pPr>
-      <w:hyperlink r:id="rId17" w:history="1">
+      <w:hyperlink r:id="rId19" w:history="1">
         <w:r>
           <w:rPr>
             <w:rStyle w:val="Hypertextovodkaz"/>
@@ -857,7 +3253,7 @@
           <w:lang w:val="en-US"/>
         </w:rPr>
       </w:pPr>
-      <w:hyperlink r:id="rId18" w:history="1">
+      <w:hyperlink r:id="rId20" w:history="1">
         <w:r>
           <w:rPr>
             <w:rStyle w:val="Hypertextovodkaz"/>
@@ -873,7 +3269,7 @@
           <w:lang w:val="en-US"/>
         </w:rPr>
       </w:pPr>
-      <w:hyperlink r:id="rId19" w:history="1">
+      <w:hyperlink r:id="rId21" w:history="1">
         <w:r>
           <w:rPr>
             <w:rStyle w:val="Hypertextovodkaz"/>
@@ -889,7 +3285,7 @@
           <w:lang w:val="en-US"/>
         </w:rPr>
       </w:pPr>
-      <w:hyperlink r:id="rId20" w:history="1">
+      <w:hyperlink r:id="rId22" w:history="1">
         <w:r>
           <w:rPr>
             <w:rStyle w:val="Hypertextovodkaz"/>
@@ -905,7 +3301,7 @@
           <w:lang w:val="en-US"/>
         </w:rPr>
       </w:pPr>
-      <w:hyperlink r:id="rId21" w:anchor="languages" w:history="1">
+      <w:hyperlink r:id="rId23" w:anchor="languages" w:history="1">
         <w:r>
           <w:rPr>
             <w:rStyle w:val="Hypertextovodkaz"/>
@@ -921,7 +3317,7 @@
           <w:lang w:val="en-US"/>
         </w:rPr>
       </w:pPr>
-      <w:hyperlink r:id="rId22" w:history="1">
+      <w:hyperlink r:id="rId24" w:history="1">
         <w:r>
           <w:rPr>
             <w:rStyle w:val="Hypertextovodkaz"/>
@@ -937,7 +3333,7 @@
           <w:lang w:val="en-US"/>
         </w:rPr>
       </w:pPr>
-      <w:hyperlink r:id="rId23" w:history="1">
+      <w:hyperlink r:id="rId25" w:history="1">
         <w:r>
           <w:rPr>
             <w:rStyle w:val="Hypertextovodkaz"/>
@@ -953,7 +3349,7 @@
           <w:lang w:val="en-US"/>
         </w:rPr>
       </w:pPr>
-      <w:hyperlink r:id="rId24" w:history="1">
+      <w:hyperlink r:id="rId26" w:history="1">
         <w:r>
           <w:rPr>
             <w:rStyle w:val="Hypertextovodkaz"/>
@@ -969,7 +3365,7 @@
           <w:lang w:val="en-US"/>
         </w:rPr>
       </w:pPr>
-      <w:hyperlink r:id="rId25" w:history="1">
+      <w:hyperlink r:id="rId27" w:history="1">
         <w:r>
           <w:rPr>
             <w:rStyle w:val="Hypertextovodkaz"/>
@@ -985,7 +3381,7 @@
           <w:lang w:val="en-US"/>
         </w:rPr>
       </w:pPr>
-      <w:hyperlink r:id="rId26" w:history="1">
+      <w:hyperlink r:id="rId28" w:history="1">
         <w:r>
           <w:rPr>
             <w:rStyle w:val="Hypertextovodkaz"/>
@@ -1001,11 +3397,19 @@
           <w:lang w:val="en-US"/>
         </w:rPr>
       </w:pPr>
-      <w:r>
-        <w:rPr>
-          <w:lang w:val="en-US"/>
-        </w:rPr>
-        <w:t>Erb, Benjamin. (2012). Concurrent Programming for Scalable Web Architectures. 10.18725/OPARU-2423.</w:t>
+      <w:proofErr w:type="spellStart"/>
+      <w:r>
+        <w:rPr>
+          <w:lang w:val="en-US"/>
+        </w:rPr>
+        <w:t>Erb</w:t>
+      </w:r>
+      <w:proofErr w:type="spellEnd"/>
+      <w:r>
+        <w:rPr>
+          <w:lang w:val="en-US"/>
+        </w:rPr>
+        <w:t>, Benjamin. (2012). Concurrent Programming for Scalable Web Architectures. 10.18725/OPARU-2423.</w:t>
       </w:r>
     </w:p>
     <w:p>
@@ -1027,7 +3431,7 @@
           <w:lang w:val="en-US"/>
         </w:rPr>
       </w:pPr>
-      <w:hyperlink r:id="rId27" w:history="1">
+      <w:hyperlink r:id="rId29" w:history="1">
         <w:r>
           <w:rPr>
             <w:rStyle w:val="Hypertextovodkaz"/>
@@ -1038,7 +3442,7 @@
       </w:hyperlink>
     </w:p>
     <w:p>
-      <w:hyperlink r:id="rId28" w:anchor="30a935e0522f" w:history="1">
+      <w:hyperlink r:id="rId30" w:anchor="30a935e0522f" w:history="1">
         <w:r>
           <w:rPr>
             <w:rStyle w:val="Hypertextovodkaz"/>
@@ -1053,7 +3457,7 @@
           <w:rStyle w:val="Hypertextovodkaz"/>
         </w:rPr>
       </w:pPr>
-      <w:hyperlink r:id="rId29" w:history="1">
+      <w:hyperlink r:id="rId31" w:history="1">
         <w:r>
           <w:rPr>
             <w:rStyle w:val="Hypertextovodkaz"/>
@@ -1063,7 +3467,7 @@
       </w:hyperlink>
     </w:p>
     <w:p>
-      <w:hyperlink r:id="rId30" w:history="1">
+      <w:hyperlink r:id="rId32" w:history="1">
         <w:r>
           <w:rPr>
             <w:rStyle w:val="Hypertextovodkaz"/>
@@ -1073,7 +3477,12 @@
       </w:hyperlink>
     </w:p>
     <w:p>
-      <w:hyperlink r:id="rId31" w:history="1">
+      <w:pPr>
+        <w:rPr>
+          <w:rStyle w:val="Hypertextovodkaz"/>
+        </w:rPr>
+      </w:pPr>
+      <w:hyperlink r:id="rId33" w:history="1">
         <w:r>
           <w:rPr>
             <w:rStyle w:val="Hypertextovodkaz"/>
@@ -1083,11 +3492,91 @@
       </w:hyperlink>
     </w:p>
     <w:p>
-      <w:pPr>
-        <w:rPr>
-          <w:lang w:val="en-US"/>
-        </w:rPr>
-      </w:pPr>
+      <w:hyperlink r:id="rId34" w:history="1">
+        <w:r>
+          <w:rPr>
+            <w:rStyle w:val="Hypertextovodkaz"/>
+          </w:rPr>
+          <w:t>https://medium.com/sw-d/microservice-4609d656ccf8</w:t>
+        </w:r>
+      </w:hyperlink>
+    </w:p>
+    <w:p>
+      <w:hyperlink r:id="rId35" w:history="1">
+        <w:r>
+          <w:rPr>
+            <w:rStyle w:val="Hypertextovodkaz"/>
+          </w:rPr>
+          <w:t>https://blogs.oracle.com/arungupta/non-blocking-io-using-servlet-31:-scalable-applications-using-java-ee-7-totd-188</w:t>
+        </w:r>
+      </w:hyperlink>
+    </w:p>
+    <w:p>
+      <w:hyperlink r:id="rId36" w:history="1">
+        <w:r>
+          <w:rPr>
+            <w:rStyle w:val="Hypertextovodkaz"/>
+          </w:rPr>
+          <w:t>https://projectreactor.io/</w:t>
+        </w:r>
+      </w:hyperlink>
+    </w:p>
+    <w:p>
+      <w:hyperlink r:id="rId37" w:history="1">
+        <w:r>
+          <w:rPr>
+            <w:rStyle w:val="Hypertextovodkaz"/>
+          </w:rPr>
+          <w:t>https://medium.com/priceline-labs/choosing-a-reactive-framework-for-the-jvm-ec66f6cde552</w:t>
+        </w:r>
+      </w:hyperlink>
+    </w:p>
+    <w:p>
+      <w:hyperlink r:id="rId38" w:history="1">
+        <w:r>
+          <w:rPr>
+            <w:rStyle w:val="Hypertextovodkaz"/>
+          </w:rPr>
+          <w:t>https://djangostars.com/blog/what-is-a-web-framework/</w:t>
+        </w:r>
+      </w:hyperlink>
+    </w:p>
+    <w:p>
+      <w:hyperlink r:id="rId39" w:history="1">
+        <w:r>
+          <w:rPr>
+            <w:rStyle w:val="Hypertextovodkaz"/>
+          </w:rPr>
+          <w:t>https://pdfs.semanticscholar.org/8353/e9b61783ef7d3a06bcca207d91b624c45c6e.pdf</w:t>
+        </w:r>
+      </w:hyperlink>
+    </w:p>
+    <w:p>
+      <w:hyperlink r:id="rId40" w:history="1">
+        <w:r>
+          <w:rPr>
+            <w:rStyle w:val="Hypertextovodkaz"/>
+          </w:rPr>
+          <w:t>https://www.sciencedirect.com/science/article/pii/S187770581400352X?via%3Dihub</w:t>
+        </w:r>
+      </w:hyperlink>
+    </w:p>
+    <w:p>
+      <w:pPr>
+        <w:rPr>
+          <w:lang w:val="en-US"/>
+        </w:rPr>
+      </w:pPr>
+      <w:hyperlink r:id="rId41" w:history="1">
+        <w:r>
+          <w:rPr>
+            <w:rStyle w:val="Hypertextovodkaz"/>
+          </w:rPr>
+          <w:t>https://www.techopedia.com/definition/24649/three-tier-architecture</w:t>
+        </w:r>
+      </w:hyperlink>
+      <w:bookmarkStart w:id="0" w:name="_GoBack"/>
+      <w:bookmarkEnd w:id="0"/>
     </w:p>
     <w:sectPr>
       <w:pgSz w:w="11906" w:h="16838"/>
@@ -1116,7 +3605,7 @@
       </w:pPr>
     </w:pPrDefault>
   </w:docDefaults>
-  <w:latentStyles w:defLockedState="0" w:defUIPriority="99" w:defSemiHidden="0" w:defUnhideWhenUsed="0" w:defQFormat="0" w:count="376">
+  <w:latentStyles w:defLockedState="0" w:defUIPriority="99" w:defSemiHidden="0" w:defUnhideWhenUsed="0" w:defQFormat="0" w:count="377">
     <w:lsdException w:name="Normal" w:uiPriority="0" w:qFormat="1"/>
     <w:lsdException w:name="heading 1" w:uiPriority="9" w:qFormat="1"/>
     <w:lsdException w:name="heading 2" w:semiHidden="1" w:uiPriority="9" w:unhideWhenUsed="1" w:qFormat="1"/>
@@ -1222,7 +3711,6 @@
     <w:lsdException w:name="HTML Sample" w:semiHidden="1" w:unhideWhenUsed="1"/>
     <w:lsdException w:name="HTML Typewriter" w:semiHidden="1" w:unhideWhenUsed="1"/>
     <w:lsdException w:name="HTML Variable" w:semiHidden="1" w:unhideWhenUsed="1"/>
-    <w:lsdException w:name="Normal Table" w:semiHidden="1" w:unhideWhenUsed="1"/>
     <w:lsdException w:name="annotation subject" w:semiHidden="1" w:unhideWhenUsed="1"/>
     <w:lsdException w:name="No List" w:semiHidden="1" w:unhideWhenUsed="1"/>
     <w:lsdException w:name="Outline List 1" w:semiHidden="1" w:unhideWhenUsed="1"/>
@@ -1269,10 +3757,8 @@
     <w:lsdException w:name="Table Subtle 2" w:semiHidden="1" w:unhideWhenUsed="1"/>
     <w:lsdException w:name="Table Web 1" w:semiHidden="1" w:unhideWhenUsed="1"/>
     <w:lsdException w:name="Table Web 2" w:semiHidden="1" w:unhideWhenUsed="1"/>
-    <w:lsdException w:name="Table Web 3" w:semiHidden="1" w:unhideWhenUsed="1"/>
     <w:lsdException w:name="Balloon Text" w:semiHidden="1" w:unhideWhenUsed="1"/>
     <w:lsdException w:name="Table Grid" w:uiPriority="39"/>
-    <w:lsdException w:name="Table Theme" w:semiHidden="1" w:unhideWhenUsed="1"/>
     <w:lsdException w:name="Placeholder Text" w:semiHidden="1"/>
     <w:lsdException w:name="No Spacing" w:uiPriority="1" w:qFormat="1"/>
     <w:lsdException w:name="Light Shading" w:uiPriority="60"/>
@@ -1493,6 +3979,7 @@
     <w:lsdException w:name="Hashtag" w:semiHidden="1" w:unhideWhenUsed="1"/>
     <w:lsdException w:name="Unresolved Mention" w:semiHidden="1" w:unhideWhenUsed="1"/>
     <w:lsdException w:name="Smart Link" w:semiHidden="1" w:unhideWhenUsed="1"/>
+    <w:lsdException w:name="Smart Link Error" w:semiHidden="1" w:unhideWhenUsed="1"/>
   </w:latentStyles>
   <w:style w:type="paragraph" w:default="1" w:styleId="Normln">
     <w:name w:val="Normal"/>
@@ -1838,4 +4325,16 @@
     </a:ext>
   </a:extLst>
 </a:theme>
+</file>
+
+<file path=customXml/item1.xml><?xml version="1.0" encoding="utf-8"?>
+<b:Sources xmlns:b="http://schemas.openxmlformats.org/officeDocument/2006/bibliography" xmlns="http://schemas.openxmlformats.org/officeDocument/2006/bibliography" SelectedStyle="\APASixthEditionOfficeOnline.xsl" StyleName="APA" Version="6"/>
+</file>
+
+<file path=customXml/itemProps1.xml><?xml version="1.0" encoding="utf-8"?>
+<ds:datastoreItem xmlns:ds="http://schemas.openxmlformats.org/officeDocument/2006/customXml" ds:itemID="{3D5B5474-26A6-4E10-85B5-EB929C7B69FC}">
+  <ds:schemaRefs>
+    <ds:schemaRef ds:uri="http://schemas.openxmlformats.org/officeDocument/2006/bibliography"/>
+  </ds:schemaRefs>
+</ds:datastoreItem>
 </file>
</xml_diff>

<commit_message>
Webove Frameworky - sablonovaci enginy
</commit_message>
<xml_diff>
--- a/reserse_zdroju.docx
+++ b/reserse_zdroju.docx
@@ -3059,28 +3059,14 @@
         <w:rPr>
           <w:lang w:val="en-US"/>
         </w:rPr>
-        <w:t xml:space="preserve">Java </w:t>
-      </w:r>
-      <w:proofErr w:type="spellStart"/>
-      <w:r>
-        <w:rPr>
-          <w:lang w:val="en-US"/>
-        </w:rPr>
-        <w:t>magazine</w:t>
-      </w:r>
-      <w:proofErr w:type="spellEnd"/>
-      <w:r>
-        <w:rPr>
-          <w:lang w:val="en-US"/>
-        </w:rPr>
-        <w:t xml:space="preserve">: </w:t>
-      </w:r>
-      <w:proofErr w:type="spellStart"/>
-      <w:r>
-        <w:rPr>
-          <w:lang w:val="en-US"/>
-        </w:rPr>
-        <w:t>march-april</w:t>
+        <w:t>Java magazine: march-</w:t>
+      </w:r>
+      <w:proofErr w:type="spellStart"/>
+      <w:r>
+        <w:rPr>
+          <w:lang w:val="en-US"/>
+        </w:rPr>
+        <w:t>april</w:t>
       </w:r>
       <w:proofErr w:type="spellEnd"/>
       <w:r>
@@ -3564,7 +3550,7 @@
     <w:p>
       <w:pPr>
         <w:rPr>
-          <w:lang w:val="en-US"/>
+          <w:rStyle w:val="Hypertextovodkaz"/>
         </w:rPr>
       </w:pPr>
       <w:hyperlink r:id="rId41" w:history="1">
@@ -3573,6 +3559,31 @@
             <w:rStyle w:val="Hypertextovodkaz"/>
           </w:rPr>
           <w:t>https://www.techopedia.com/definition/24649/three-tier-architecture</w:t>
+        </w:r>
+      </w:hyperlink>
+    </w:p>
+    <w:p>
+      <w:hyperlink r:id="rId42" w:history="1">
+        <w:r>
+          <w:rPr>
+            <w:rStyle w:val="Hypertextovodkaz"/>
+          </w:rPr>
+          <w:t>https://dzone.com/articles/modern-type-safe-template-engines</w:t>
+        </w:r>
+      </w:hyperlink>
+    </w:p>
+    <w:p>
+      <w:pPr>
+        <w:rPr>
+          <w:lang w:val="en-US"/>
+        </w:rPr>
+      </w:pPr>
+      <w:hyperlink r:id="rId43" w:history="1">
+        <w:r>
+          <w:rPr>
+            <w:rStyle w:val="Hypertextovodkaz"/>
+          </w:rPr>
+          <w:t>https://dzone.com/articles/modern-type-safe-template-engines-part-2</w:t>
         </w:r>
       </w:hyperlink>
       <w:bookmarkStart w:id="0" w:name="_GoBack"/>
@@ -3711,6 +3722,7 @@
     <w:lsdException w:name="HTML Sample" w:semiHidden="1" w:unhideWhenUsed="1"/>
     <w:lsdException w:name="HTML Typewriter" w:semiHidden="1" w:unhideWhenUsed="1"/>
     <w:lsdException w:name="HTML Variable" w:semiHidden="1" w:unhideWhenUsed="1"/>
+    <w:lsdException w:name="Normal Table" w:semiHidden="1" w:unhideWhenUsed="1"/>
     <w:lsdException w:name="annotation subject" w:semiHidden="1" w:unhideWhenUsed="1"/>
     <w:lsdException w:name="No List" w:semiHidden="1" w:unhideWhenUsed="1"/>
     <w:lsdException w:name="Outline List 1" w:semiHidden="1" w:unhideWhenUsed="1"/>
@@ -3757,8 +3769,10 @@
     <w:lsdException w:name="Table Subtle 2" w:semiHidden="1" w:unhideWhenUsed="1"/>
     <w:lsdException w:name="Table Web 1" w:semiHidden="1" w:unhideWhenUsed="1"/>
     <w:lsdException w:name="Table Web 2" w:semiHidden="1" w:unhideWhenUsed="1"/>
+    <w:lsdException w:name="Table Web 3" w:semiHidden="1" w:unhideWhenUsed="1"/>
     <w:lsdException w:name="Balloon Text" w:semiHidden="1" w:unhideWhenUsed="1"/>
     <w:lsdException w:name="Table Grid" w:uiPriority="39"/>
+    <w:lsdException w:name="Table Theme" w:semiHidden="1" w:unhideWhenUsed="1"/>
     <w:lsdException w:name="Placeholder Text" w:semiHidden="1"/>
     <w:lsdException w:name="No Spacing" w:uiPriority="1" w:qFormat="1"/>
     <w:lsdException w:name="Light Shading" w:uiPriority="60"/>
@@ -4332,7 +4346,7 @@
 </file>
 
 <file path=customXml/itemProps1.xml><?xml version="1.0" encoding="utf-8"?>
-<ds:datastoreItem xmlns:ds="http://schemas.openxmlformats.org/officeDocument/2006/customXml" ds:itemID="{3D5B5474-26A6-4E10-85B5-EB929C7B69FC}">
+<ds:datastoreItem xmlns:ds="http://schemas.openxmlformats.org/officeDocument/2006/customXml" ds:itemID="{F47CF6D5-AA62-493E-AD2F-E6485793E456}">
   <ds:schemaRefs>
     <ds:schemaRef ds:uri="http://schemas.openxmlformats.org/officeDocument/2006/bibliography"/>
   </ds:schemaRefs>

</xml_diff>

<commit_message>
Webove Frameworky - popis vert.x
</commit_message>
<xml_diff>
--- a/reserse_zdroju.docx
+++ b/reserse_zdroju.docx
@@ -3194,8 +3194,6 @@
         </w:rPr>
         <w:t>:</w:t>
       </w:r>
-      <w:bookmarkStart w:id="0" w:name="_GoBack"/>
-      <w:bookmarkEnd w:id="0"/>
     </w:p>
     <w:p>
       <w:pPr>
@@ -3618,7 +3616,7 @@
     <w:p>
       <w:pPr>
         <w:rPr>
-          <w:lang w:val="en-US"/>
+          <w:rStyle w:val="Hypertextovodkaz"/>
         </w:rPr>
       </w:pPr>
       <w:hyperlink r:id="rId44" w:history="1">
@@ -3627,6 +3625,49 @@
             <w:rStyle w:val="Hypertextovodkaz"/>
           </w:rPr>
           <w:t>https://searchstorage.techtarget.com/definition/cache</w:t>
+        </w:r>
+      </w:hyperlink>
+    </w:p>
+    <w:p>
+      <w:hyperlink r:id="rId45" w:history="1">
+        <w:r>
+          <w:rPr>
+            <w:rStyle w:val="Hypertextovodkaz"/>
+          </w:rPr>
+          <w:t>https://dzone.com/articles/where-is-my-cache-architectural-patterns-for-cachi?edition=521353&amp;utm_source=Weekly%20Digest&amp;utm_medium=email&amp;utm_campaign=Weekly%20Digest%202019-10-02</w:t>
+        </w:r>
+      </w:hyperlink>
+    </w:p>
+    <w:p>
+      <w:hyperlink r:id="rId46" w:history="1">
+        <w:r>
+          <w:rPr>
+            <w:rStyle w:val="Hypertextovodkaz"/>
+          </w:rPr>
+          <w:t>https://www.cubrid.org/blog/inside-vertx-comparison-with-nodejs/</w:t>
+        </w:r>
+      </w:hyperlink>
+    </w:p>
+    <w:p>
+      <w:pPr>
+        <w:rPr>
+          <w:lang w:val="en-US"/>
+        </w:rPr>
+      </w:pPr>
+      <w:hyperlink r:id="rId47" w:history="1">
+        <w:r>
+          <w:rPr>
+            <w:rStyle w:val="Hypertextovodkaz"/>
+          </w:rPr>
+          <w:t>https://www.celum.com/de/blog/technologie/</w:t>
+        </w:r>
+        <w:bookmarkStart w:id="0" w:name="_GoBack"/>
+        <w:bookmarkEnd w:id="0"/>
+        <w:r>
+          <w:rPr>
+            <w:rStyle w:val="Hypertextovodkaz"/>
+          </w:rPr>
+          <w:t>the-reactor-pattern-and-non-blocking-io</w:t>
         </w:r>
       </w:hyperlink>
     </w:p>
@@ -4387,7 +4428,7 @@
 </file>
 
 <file path=customXml/itemProps1.xml><?xml version="1.0" encoding="utf-8"?>
-<ds:datastoreItem xmlns:ds="http://schemas.openxmlformats.org/officeDocument/2006/customXml" ds:itemID="{4B9B578A-F0A8-46D4-9090-C5ECFCF6D3F2}">
+<ds:datastoreItem xmlns:ds="http://schemas.openxmlformats.org/officeDocument/2006/customXml" ds:itemID="{76741C2E-E71F-4277-AC13-567293C45AC1}">
   <ds:schemaRefs>
     <ds:schemaRef ds:uri="http://schemas.openxmlformats.org/officeDocument/2006/bibliography"/>
   </ds:schemaRefs>

</xml_diff>

<commit_message>
spark/javalin - částečně dokončeno
</commit_message>
<xml_diff>
--- a/reserse_zdroju.docx
+++ b/reserse_zdroju.docx
@@ -1282,7 +1282,7 @@
     <w:p>
       <w:pPr>
         <w:rPr>
-          <w:lang w:val="en-US"/>
+          <w:rStyle w:val="Hypertextovodkaz"/>
         </w:rPr>
       </w:pPr>
       <w:hyperlink r:id="rId50" w:history="1">
@@ -1291,6 +1291,41 @@
             <w:rStyle w:val="Hypertextovodkaz"/>
           </w:rPr>
           <w:t>https://ktor.io</w:t>
+        </w:r>
+      </w:hyperlink>
+    </w:p>
+    <w:p>
+      <w:hyperlink r:id="rId51" w:history="1">
+        <w:r>
+          <w:rPr>
+            <w:rStyle w:val="Hypertextovodkaz"/>
+          </w:rPr>
+          <w:t>https://blog.kotlin-academy.com/ktor-for-fast-server-prototyping-6e7c6d2ec296</w:t>
+        </w:r>
+      </w:hyperlink>
+    </w:p>
+    <w:p>
+      <w:hyperlink r:id="rId52" w:history="1">
+        <w:r>
+          <w:rPr>
+            <w:rStyle w:val="Hypertextovodkaz"/>
+          </w:rPr>
+          <w:t>https://19yw4b240vb03ws8qm25h366-wpengine.netdna-ssl.com/wp-content/uploads/using-spark-java-to-program-apis.pdf</w:t>
+        </w:r>
+      </w:hyperlink>
+    </w:p>
+    <w:p>
+      <w:pPr>
+        <w:rPr>
+          <w:lang w:val="en-US"/>
+        </w:rPr>
+      </w:pPr>
+      <w:hyperlink r:id="rId53" w:history="1">
+        <w:r>
+          <w:rPr>
+            <w:rStyle w:val="Hypertextovodkaz"/>
+          </w:rPr>
+          <w:t>https://javalin.io/</w:t>
         </w:r>
       </w:hyperlink>
       <w:bookmarkStart w:id="0" w:name="_GoBack"/>
@@ -2053,7 +2088,7 @@
 </file>
 
 <file path=customXml/itemProps1.xml><?xml version="1.0" encoding="utf-8"?>
-<ds:datastoreItem xmlns:ds="http://schemas.openxmlformats.org/officeDocument/2006/customXml" ds:itemID="{84E2311F-2A66-4874-9E1C-BBCE2D614CF0}">
+<ds:datastoreItem xmlns:ds="http://schemas.openxmlformats.org/officeDocument/2006/customXml" ds:itemID="{A5C35F10-4682-4EB7-B40E-6572434EBE29}">
   <ds:schemaRefs>
     <ds:schemaRef ds:uri="http://schemas.openxmlformats.org/officeDocument/2006/bibliography"/>
   </ds:schemaRefs>

</xml_diff>

<commit_message>
vložení do finálního formátování
</commit_message>
<xml_diff>
--- a/reserse_zdroju.docx
+++ b/reserse_zdroju.docx
@@ -35,7 +35,559 @@
           <w:shd w:val="clear" w:color="auto" w:fill="EDEBE3"/>
           <w:lang w:val="en-US"/>
         </w:rPr>
-        <w:t>DANILOV, Anton. Analýza programovacího jazyka Kotlin, jeho srovnání s jazykem Java 8 a praktické využití při vývoji na platformě Android [online]. Praha, 2017 [cit. 2019-06-11]. Dostupné z: &lt;https://theses.cz/id/u5c85i/&gt;. Diplomová práce. Vysoká škola ekonomická v Praze. Vedoucí práce Jarmila Pavlíčková.</w:t>
+        <w:t xml:space="preserve">DANILOV, Anton. </w:t>
+      </w:r>
+      <w:proofErr w:type="spellStart"/>
+      <w:r>
+        <w:rPr>
+          <w:rFonts w:ascii="Arial" w:hAnsi="Arial" w:cs="Arial"/>
+          <w:color w:val="000000"/>
+          <w:sz w:val="19"/>
+          <w:szCs w:val="19"/>
+          <w:shd w:val="clear" w:color="auto" w:fill="EDEBE3"/>
+          <w:lang w:val="en-US"/>
+        </w:rPr>
+        <w:t>Analýza</w:t>
+      </w:r>
+      <w:proofErr w:type="spellEnd"/>
+      <w:r>
+        <w:rPr>
+          <w:rFonts w:ascii="Arial" w:hAnsi="Arial" w:cs="Arial"/>
+          <w:color w:val="000000"/>
+          <w:sz w:val="19"/>
+          <w:szCs w:val="19"/>
+          <w:shd w:val="clear" w:color="auto" w:fill="EDEBE3"/>
+          <w:lang w:val="en-US"/>
+        </w:rPr>
+        <w:t xml:space="preserve"> </w:t>
+      </w:r>
+      <w:proofErr w:type="spellStart"/>
+      <w:r>
+        <w:rPr>
+          <w:rFonts w:ascii="Arial" w:hAnsi="Arial" w:cs="Arial"/>
+          <w:color w:val="000000"/>
+          <w:sz w:val="19"/>
+          <w:szCs w:val="19"/>
+          <w:shd w:val="clear" w:color="auto" w:fill="EDEBE3"/>
+          <w:lang w:val="en-US"/>
+        </w:rPr>
+        <w:t>programovacího</w:t>
+      </w:r>
+      <w:proofErr w:type="spellEnd"/>
+      <w:r>
+        <w:rPr>
+          <w:rFonts w:ascii="Arial" w:hAnsi="Arial" w:cs="Arial"/>
+          <w:color w:val="000000"/>
+          <w:sz w:val="19"/>
+          <w:szCs w:val="19"/>
+          <w:shd w:val="clear" w:color="auto" w:fill="EDEBE3"/>
+          <w:lang w:val="en-US"/>
+        </w:rPr>
+        <w:t xml:space="preserve"> </w:t>
+      </w:r>
+      <w:proofErr w:type="spellStart"/>
+      <w:r>
+        <w:rPr>
+          <w:rFonts w:ascii="Arial" w:hAnsi="Arial" w:cs="Arial"/>
+          <w:color w:val="000000"/>
+          <w:sz w:val="19"/>
+          <w:szCs w:val="19"/>
+          <w:shd w:val="clear" w:color="auto" w:fill="EDEBE3"/>
+          <w:lang w:val="en-US"/>
+        </w:rPr>
+        <w:t>jazyka</w:t>
+      </w:r>
+      <w:proofErr w:type="spellEnd"/>
+      <w:r>
+        <w:rPr>
+          <w:rFonts w:ascii="Arial" w:hAnsi="Arial" w:cs="Arial"/>
+          <w:color w:val="000000"/>
+          <w:sz w:val="19"/>
+          <w:szCs w:val="19"/>
+          <w:shd w:val="clear" w:color="auto" w:fill="EDEBE3"/>
+          <w:lang w:val="en-US"/>
+        </w:rPr>
+        <w:t xml:space="preserve"> Kotlin, </w:t>
+      </w:r>
+      <w:proofErr w:type="spellStart"/>
+      <w:r>
+        <w:rPr>
+          <w:rFonts w:ascii="Arial" w:hAnsi="Arial" w:cs="Arial"/>
+          <w:color w:val="000000"/>
+          <w:sz w:val="19"/>
+          <w:szCs w:val="19"/>
+          <w:shd w:val="clear" w:color="auto" w:fill="EDEBE3"/>
+          <w:lang w:val="en-US"/>
+        </w:rPr>
+        <w:t>jeho</w:t>
+      </w:r>
+      <w:proofErr w:type="spellEnd"/>
+      <w:r>
+        <w:rPr>
+          <w:rFonts w:ascii="Arial" w:hAnsi="Arial" w:cs="Arial"/>
+          <w:color w:val="000000"/>
+          <w:sz w:val="19"/>
+          <w:szCs w:val="19"/>
+          <w:shd w:val="clear" w:color="auto" w:fill="EDEBE3"/>
+          <w:lang w:val="en-US"/>
+        </w:rPr>
+        <w:t xml:space="preserve"> </w:t>
+      </w:r>
+      <w:proofErr w:type="spellStart"/>
+      <w:r>
+        <w:rPr>
+          <w:rFonts w:ascii="Arial" w:hAnsi="Arial" w:cs="Arial"/>
+          <w:color w:val="000000"/>
+          <w:sz w:val="19"/>
+          <w:szCs w:val="19"/>
+          <w:shd w:val="clear" w:color="auto" w:fill="EDEBE3"/>
+          <w:lang w:val="en-US"/>
+        </w:rPr>
+        <w:t>srovnání</w:t>
+      </w:r>
+      <w:proofErr w:type="spellEnd"/>
+      <w:r>
+        <w:rPr>
+          <w:rFonts w:ascii="Arial" w:hAnsi="Arial" w:cs="Arial"/>
+          <w:color w:val="000000"/>
+          <w:sz w:val="19"/>
+          <w:szCs w:val="19"/>
+          <w:shd w:val="clear" w:color="auto" w:fill="EDEBE3"/>
+          <w:lang w:val="en-US"/>
+        </w:rPr>
+        <w:t xml:space="preserve"> s </w:t>
+      </w:r>
+      <w:proofErr w:type="spellStart"/>
+      <w:r>
+        <w:rPr>
+          <w:rFonts w:ascii="Arial" w:hAnsi="Arial" w:cs="Arial"/>
+          <w:color w:val="000000"/>
+          <w:sz w:val="19"/>
+          <w:szCs w:val="19"/>
+          <w:shd w:val="clear" w:color="auto" w:fill="EDEBE3"/>
+          <w:lang w:val="en-US"/>
+        </w:rPr>
+        <w:t>jazykem</w:t>
+      </w:r>
+      <w:proofErr w:type="spellEnd"/>
+      <w:r>
+        <w:rPr>
+          <w:rFonts w:ascii="Arial" w:hAnsi="Arial" w:cs="Arial"/>
+          <w:color w:val="000000"/>
+          <w:sz w:val="19"/>
+          <w:szCs w:val="19"/>
+          <w:shd w:val="clear" w:color="auto" w:fill="EDEBE3"/>
+          <w:lang w:val="en-US"/>
+        </w:rPr>
+        <w:t xml:space="preserve"> Java 8 a </w:t>
+      </w:r>
+      <w:proofErr w:type="spellStart"/>
+      <w:r>
+        <w:rPr>
+          <w:rFonts w:ascii="Arial" w:hAnsi="Arial" w:cs="Arial"/>
+          <w:color w:val="000000"/>
+          <w:sz w:val="19"/>
+          <w:szCs w:val="19"/>
+          <w:shd w:val="clear" w:color="auto" w:fill="EDEBE3"/>
+          <w:lang w:val="en-US"/>
+        </w:rPr>
+        <w:t>praktické</w:t>
+      </w:r>
+      <w:proofErr w:type="spellEnd"/>
+      <w:r>
+        <w:rPr>
+          <w:rFonts w:ascii="Arial" w:hAnsi="Arial" w:cs="Arial"/>
+          <w:color w:val="000000"/>
+          <w:sz w:val="19"/>
+          <w:szCs w:val="19"/>
+          <w:shd w:val="clear" w:color="auto" w:fill="EDEBE3"/>
+          <w:lang w:val="en-US"/>
+        </w:rPr>
+        <w:t xml:space="preserve"> </w:t>
+      </w:r>
+      <w:proofErr w:type="spellStart"/>
+      <w:r>
+        <w:rPr>
+          <w:rFonts w:ascii="Arial" w:hAnsi="Arial" w:cs="Arial"/>
+          <w:color w:val="000000"/>
+          <w:sz w:val="19"/>
+          <w:szCs w:val="19"/>
+          <w:shd w:val="clear" w:color="auto" w:fill="EDEBE3"/>
+          <w:lang w:val="en-US"/>
+        </w:rPr>
+        <w:t>využití</w:t>
+      </w:r>
+      <w:proofErr w:type="spellEnd"/>
+      <w:r>
+        <w:rPr>
+          <w:rFonts w:ascii="Arial" w:hAnsi="Arial" w:cs="Arial"/>
+          <w:color w:val="000000"/>
+          <w:sz w:val="19"/>
+          <w:szCs w:val="19"/>
+          <w:shd w:val="clear" w:color="auto" w:fill="EDEBE3"/>
+          <w:lang w:val="en-US"/>
+        </w:rPr>
+        <w:t xml:space="preserve"> </w:t>
+      </w:r>
+      <w:proofErr w:type="spellStart"/>
+      <w:r>
+        <w:rPr>
+          <w:rFonts w:ascii="Arial" w:hAnsi="Arial" w:cs="Arial"/>
+          <w:color w:val="000000"/>
+          <w:sz w:val="19"/>
+          <w:szCs w:val="19"/>
+          <w:shd w:val="clear" w:color="auto" w:fill="EDEBE3"/>
+          <w:lang w:val="en-US"/>
+        </w:rPr>
+        <w:t>při</w:t>
+      </w:r>
+      <w:proofErr w:type="spellEnd"/>
+      <w:r>
+        <w:rPr>
+          <w:rFonts w:ascii="Arial" w:hAnsi="Arial" w:cs="Arial"/>
+          <w:color w:val="000000"/>
+          <w:sz w:val="19"/>
+          <w:szCs w:val="19"/>
+          <w:shd w:val="clear" w:color="auto" w:fill="EDEBE3"/>
+          <w:lang w:val="en-US"/>
+        </w:rPr>
+        <w:t xml:space="preserve"> </w:t>
+      </w:r>
+      <w:proofErr w:type="spellStart"/>
+      <w:r>
+        <w:rPr>
+          <w:rFonts w:ascii="Arial" w:hAnsi="Arial" w:cs="Arial"/>
+          <w:color w:val="000000"/>
+          <w:sz w:val="19"/>
+          <w:szCs w:val="19"/>
+          <w:shd w:val="clear" w:color="auto" w:fill="EDEBE3"/>
+          <w:lang w:val="en-US"/>
+        </w:rPr>
+        <w:t>vývoji</w:t>
+      </w:r>
+      <w:proofErr w:type="spellEnd"/>
+      <w:r>
+        <w:rPr>
+          <w:rFonts w:ascii="Arial" w:hAnsi="Arial" w:cs="Arial"/>
+          <w:color w:val="000000"/>
+          <w:sz w:val="19"/>
+          <w:szCs w:val="19"/>
+          <w:shd w:val="clear" w:color="auto" w:fill="EDEBE3"/>
+          <w:lang w:val="en-US"/>
+        </w:rPr>
+        <w:t xml:space="preserve"> </w:t>
+      </w:r>
+      <w:proofErr w:type="spellStart"/>
+      <w:r>
+        <w:rPr>
+          <w:rFonts w:ascii="Arial" w:hAnsi="Arial" w:cs="Arial"/>
+          <w:color w:val="000000"/>
+          <w:sz w:val="19"/>
+          <w:szCs w:val="19"/>
+          <w:shd w:val="clear" w:color="auto" w:fill="EDEBE3"/>
+          <w:lang w:val="en-US"/>
+        </w:rPr>
+        <w:t>na</w:t>
+      </w:r>
+      <w:proofErr w:type="spellEnd"/>
+      <w:r>
+        <w:rPr>
+          <w:rFonts w:ascii="Arial" w:hAnsi="Arial" w:cs="Arial"/>
+          <w:color w:val="000000"/>
+          <w:sz w:val="19"/>
+          <w:szCs w:val="19"/>
+          <w:shd w:val="clear" w:color="auto" w:fill="EDEBE3"/>
+          <w:lang w:val="en-US"/>
+        </w:rPr>
+        <w:t xml:space="preserve"> </w:t>
+      </w:r>
+      <w:proofErr w:type="spellStart"/>
+      <w:r>
+        <w:rPr>
+          <w:rFonts w:ascii="Arial" w:hAnsi="Arial" w:cs="Arial"/>
+          <w:color w:val="000000"/>
+          <w:sz w:val="19"/>
+          <w:szCs w:val="19"/>
+          <w:shd w:val="clear" w:color="auto" w:fill="EDEBE3"/>
+          <w:lang w:val="en-US"/>
+        </w:rPr>
+        <w:t>platformě</w:t>
+      </w:r>
+      <w:proofErr w:type="spellEnd"/>
+      <w:r>
+        <w:rPr>
+          <w:rFonts w:ascii="Arial" w:hAnsi="Arial" w:cs="Arial"/>
+          <w:color w:val="000000"/>
+          <w:sz w:val="19"/>
+          <w:szCs w:val="19"/>
+          <w:shd w:val="clear" w:color="auto" w:fill="EDEBE3"/>
+          <w:lang w:val="en-US"/>
+        </w:rPr>
+        <w:t xml:space="preserve"> Android [online]. Praha, 2017 [cit. 2019-06-11]. </w:t>
+      </w:r>
+      <w:proofErr w:type="spellStart"/>
+      <w:r>
+        <w:rPr>
+          <w:rFonts w:ascii="Arial" w:hAnsi="Arial" w:cs="Arial"/>
+          <w:color w:val="000000"/>
+          <w:sz w:val="19"/>
+          <w:szCs w:val="19"/>
+          <w:shd w:val="clear" w:color="auto" w:fill="EDEBE3"/>
+          <w:lang w:val="en-US"/>
+        </w:rPr>
+        <w:t>Dostupné</w:t>
+      </w:r>
+      <w:proofErr w:type="spellEnd"/>
+      <w:r>
+        <w:rPr>
+          <w:rFonts w:ascii="Arial" w:hAnsi="Arial" w:cs="Arial"/>
+          <w:color w:val="000000"/>
+          <w:sz w:val="19"/>
+          <w:szCs w:val="19"/>
+          <w:shd w:val="clear" w:color="auto" w:fill="EDEBE3"/>
+          <w:lang w:val="en-US"/>
+        </w:rPr>
+        <w:t xml:space="preserve"> z: &lt;https://theses.cz/id/u5c85i/&gt;. </w:t>
+      </w:r>
+      <w:proofErr w:type="spellStart"/>
+      <w:r>
+        <w:rPr>
+          <w:rFonts w:ascii="Arial" w:hAnsi="Arial" w:cs="Arial"/>
+          <w:color w:val="000000"/>
+          <w:sz w:val="19"/>
+          <w:szCs w:val="19"/>
+          <w:shd w:val="clear" w:color="auto" w:fill="EDEBE3"/>
+          <w:lang w:val="en-US"/>
+        </w:rPr>
+        <w:t>Diplomová</w:t>
+      </w:r>
+      <w:proofErr w:type="spellEnd"/>
+      <w:r>
+        <w:rPr>
+          <w:rFonts w:ascii="Arial" w:hAnsi="Arial" w:cs="Arial"/>
+          <w:color w:val="000000"/>
+          <w:sz w:val="19"/>
+          <w:szCs w:val="19"/>
+          <w:shd w:val="clear" w:color="auto" w:fill="EDEBE3"/>
+          <w:lang w:val="en-US"/>
+        </w:rPr>
+        <w:t xml:space="preserve"> </w:t>
+      </w:r>
+      <w:proofErr w:type="spellStart"/>
+      <w:r>
+        <w:rPr>
+          <w:rFonts w:ascii="Arial" w:hAnsi="Arial" w:cs="Arial"/>
+          <w:color w:val="000000"/>
+          <w:sz w:val="19"/>
+          <w:szCs w:val="19"/>
+          <w:shd w:val="clear" w:color="auto" w:fill="EDEBE3"/>
+          <w:lang w:val="en-US"/>
+        </w:rPr>
+        <w:t>práce</w:t>
+      </w:r>
+      <w:proofErr w:type="spellEnd"/>
+      <w:r>
+        <w:rPr>
+          <w:rFonts w:ascii="Arial" w:hAnsi="Arial" w:cs="Arial"/>
+          <w:color w:val="000000"/>
+          <w:sz w:val="19"/>
+          <w:szCs w:val="19"/>
+          <w:shd w:val="clear" w:color="auto" w:fill="EDEBE3"/>
+          <w:lang w:val="en-US"/>
+        </w:rPr>
+        <w:t xml:space="preserve">. </w:t>
+      </w:r>
+      <w:proofErr w:type="spellStart"/>
+      <w:r>
+        <w:rPr>
+          <w:rFonts w:ascii="Arial" w:hAnsi="Arial" w:cs="Arial"/>
+          <w:color w:val="000000"/>
+          <w:sz w:val="19"/>
+          <w:szCs w:val="19"/>
+          <w:shd w:val="clear" w:color="auto" w:fill="EDEBE3"/>
+          <w:lang w:val="en-US"/>
+        </w:rPr>
+        <w:t>Vysoká</w:t>
+      </w:r>
+      <w:proofErr w:type="spellEnd"/>
+      <w:r>
+        <w:rPr>
+          <w:rFonts w:ascii="Arial" w:hAnsi="Arial" w:cs="Arial"/>
+          <w:color w:val="000000"/>
+          <w:sz w:val="19"/>
+          <w:szCs w:val="19"/>
+          <w:shd w:val="clear" w:color="auto" w:fill="EDEBE3"/>
+          <w:lang w:val="en-US"/>
+        </w:rPr>
+        <w:t xml:space="preserve"> </w:t>
+      </w:r>
+      <w:proofErr w:type="spellStart"/>
+      <w:r>
+        <w:rPr>
+          <w:rFonts w:ascii="Arial" w:hAnsi="Arial" w:cs="Arial"/>
+          <w:color w:val="000000"/>
+          <w:sz w:val="19"/>
+          <w:szCs w:val="19"/>
+          <w:shd w:val="clear" w:color="auto" w:fill="EDEBE3"/>
+          <w:lang w:val="en-US"/>
+        </w:rPr>
+        <w:t>škola</w:t>
+      </w:r>
+      <w:proofErr w:type="spellEnd"/>
+      <w:r>
+        <w:rPr>
+          <w:rFonts w:ascii="Arial" w:hAnsi="Arial" w:cs="Arial"/>
+          <w:color w:val="000000"/>
+          <w:sz w:val="19"/>
+          <w:szCs w:val="19"/>
+          <w:shd w:val="clear" w:color="auto" w:fill="EDEBE3"/>
+          <w:lang w:val="en-US"/>
+        </w:rPr>
+        <w:t xml:space="preserve"> </w:t>
+      </w:r>
+      <w:proofErr w:type="spellStart"/>
+      <w:r>
+        <w:rPr>
+          <w:rFonts w:ascii="Arial" w:hAnsi="Arial" w:cs="Arial"/>
+          <w:color w:val="000000"/>
+          <w:sz w:val="19"/>
+          <w:szCs w:val="19"/>
+          <w:shd w:val="clear" w:color="auto" w:fill="EDEBE3"/>
+          <w:lang w:val="en-US"/>
+        </w:rPr>
+        <w:t>ekonomická</w:t>
+      </w:r>
+      <w:proofErr w:type="spellEnd"/>
+      <w:r>
+        <w:rPr>
+          <w:rFonts w:ascii="Arial" w:hAnsi="Arial" w:cs="Arial"/>
+          <w:color w:val="000000"/>
+          <w:sz w:val="19"/>
+          <w:szCs w:val="19"/>
+          <w:shd w:val="clear" w:color="auto" w:fill="EDEBE3"/>
+          <w:lang w:val="en-US"/>
+        </w:rPr>
+        <w:t xml:space="preserve"> v </w:t>
+      </w:r>
+      <w:proofErr w:type="spellStart"/>
+      <w:r>
+        <w:rPr>
+          <w:rFonts w:ascii="Arial" w:hAnsi="Arial" w:cs="Arial"/>
+          <w:color w:val="000000"/>
+          <w:sz w:val="19"/>
+          <w:szCs w:val="19"/>
+          <w:shd w:val="clear" w:color="auto" w:fill="EDEBE3"/>
+          <w:lang w:val="en-US"/>
+        </w:rPr>
+        <w:t>Praze</w:t>
+      </w:r>
+      <w:proofErr w:type="spellEnd"/>
+      <w:r>
+        <w:rPr>
+          <w:rFonts w:ascii="Arial" w:hAnsi="Arial" w:cs="Arial"/>
+          <w:color w:val="000000"/>
+          <w:sz w:val="19"/>
+          <w:szCs w:val="19"/>
+          <w:shd w:val="clear" w:color="auto" w:fill="EDEBE3"/>
+          <w:lang w:val="en-US"/>
+        </w:rPr>
+        <w:t xml:space="preserve">. </w:t>
+      </w:r>
+      <w:proofErr w:type="spellStart"/>
+      <w:r>
+        <w:rPr>
+          <w:rFonts w:ascii="Arial" w:hAnsi="Arial" w:cs="Arial"/>
+          <w:color w:val="000000"/>
+          <w:sz w:val="19"/>
+          <w:szCs w:val="19"/>
+          <w:shd w:val="clear" w:color="auto" w:fill="EDEBE3"/>
+          <w:lang w:val="en-US"/>
+        </w:rPr>
+        <w:t>Vedoucí</w:t>
+      </w:r>
+      <w:proofErr w:type="spellEnd"/>
+      <w:r>
+        <w:rPr>
+          <w:rFonts w:ascii="Arial" w:hAnsi="Arial" w:cs="Arial"/>
+          <w:color w:val="000000"/>
+          <w:sz w:val="19"/>
+          <w:szCs w:val="19"/>
+          <w:shd w:val="clear" w:color="auto" w:fill="EDEBE3"/>
+          <w:lang w:val="en-US"/>
+        </w:rPr>
+        <w:t xml:space="preserve"> </w:t>
+      </w:r>
+      <w:proofErr w:type="spellStart"/>
+      <w:r>
+        <w:rPr>
+          <w:rFonts w:ascii="Arial" w:hAnsi="Arial" w:cs="Arial"/>
+          <w:color w:val="000000"/>
+          <w:sz w:val="19"/>
+          <w:szCs w:val="19"/>
+          <w:shd w:val="clear" w:color="auto" w:fill="EDEBE3"/>
+          <w:lang w:val="en-US"/>
+        </w:rPr>
+        <w:t>práce</w:t>
+      </w:r>
+      <w:proofErr w:type="spellEnd"/>
+      <w:r>
+        <w:rPr>
+          <w:rFonts w:ascii="Arial" w:hAnsi="Arial" w:cs="Arial"/>
+          <w:color w:val="000000"/>
+          <w:sz w:val="19"/>
+          <w:szCs w:val="19"/>
+          <w:shd w:val="clear" w:color="auto" w:fill="EDEBE3"/>
+          <w:lang w:val="en-US"/>
+        </w:rPr>
+        <w:t xml:space="preserve"> </w:t>
+      </w:r>
+      <w:proofErr w:type="spellStart"/>
+      <w:r>
+        <w:rPr>
+          <w:rFonts w:ascii="Arial" w:hAnsi="Arial" w:cs="Arial"/>
+          <w:color w:val="000000"/>
+          <w:sz w:val="19"/>
+          <w:szCs w:val="19"/>
+          <w:shd w:val="clear" w:color="auto" w:fill="EDEBE3"/>
+          <w:lang w:val="en-US"/>
+        </w:rPr>
+        <w:t>Jarmila</w:t>
+      </w:r>
+      <w:proofErr w:type="spellEnd"/>
+      <w:r>
+        <w:rPr>
+          <w:rFonts w:ascii="Arial" w:hAnsi="Arial" w:cs="Arial"/>
+          <w:color w:val="000000"/>
+          <w:sz w:val="19"/>
+          <w:szCs w:val="19"/>
+          <w:shd w:val="clear" w:color="auto" w:fill="EDEBE3"/>
+          <w:lang w:val="en-US"/>
+        </w:rPr>
+        <w:t xml:space="preserve"> </w:t>
+      </w:r>
+      <w:proofErr w:type="spellStart"/>
+      <w:r>
+        <w:rPr>
+          <w:rFonts w:ascii="Arial" w:hAnsi="Arial" w:cs="Arial"/>
+          <w:color w:val="000000"/>
+          <w:sz w:val="19"/>
+          <w:szCs w:val="19"/>
+          <w:shd w:val="clear" w:color="auto" w:fill="EDEBE3"/>
+          <w:lang w:val="en-US"/>
+        </w:rPr>
+        <w:t>Pavlíčková</w:t>
+      </w:r>
+      <w:proofErr w:type="spellEnd"/>
+      <w:r>
+        <w:rPr>
+          <w:rFonts w:ascii="Arial" w:hAnsi="Arial" w:cs="Arial"/>
+          <w:color w:val="000000"/>
+          <w:sz w:val="19"/>
+          <w:szCs w:val="19"/>
+          <w:shd w:val="clear" w:color="auto" w:fill="EDEBE3"/>
+          <w:lang w:val="en-US"/>
+        </w:rPr>
+        <w:t>.</w:t>
       </w:r>
     </w:p>
     <w:p>
@@ -59,7 +611,359 @@
           <w:szCs w:val="19"/>
           <w:lang w:val="en-US"/>
         </w:rPr>
-        <w:t>JAROŠ, Jan. Použitelnost jazyka Kotlin při vývoji mobilních aplikací [online]. Praha, 2018 [cit. 2019-06-11]. Dostupné z: &lt;https://theses.cz/id/fps0ec/&gt;. Bakalářská práce. Vysoká škola ekonomická v Praze. Vedoucí práce Rudolf Pecinovský.</w:t>
+        <w:t xml:space="preserve">JAROŠ, Jan. </w:t>
+      </w:r>
+      <w:proofErr w:type="spellStart"/>
+      <w:r>
+        <w:rPr>
+          <w:rFonts w:ascii="Arial" w:hAnsi="Arial" w:cs="Arial"/>
+          <w:color w:val="000000"/>
+          <w:sz w:val="19"/>
+          <w:szCs w:val="19"/>
+          <w:lang w:val="en-US"/>
+        </w:rPr>
+        <w:t>Použitelnost</w:t>
+      </w:r>
+      <w:proofErr w:type="spellEnd"/>
+      <w:r>
+        <w:rPr>
+          <w:rFonts w:ascii="Arial" w:hAnsi="Arial" w:cs="Arial"/>
+          <w:color w:val="000000"/>
+          <w:sz w:val="19"/>
+          <w:szCs w:val="19"/>
+          <w:lang w:val="en-US"/>
+        </w:rPr>
+        <w:t xml:space="preserve"> </w:t>
+      </w:r>
+      <w:proofErr w:type="spellStart"/>
+      <w:r>
+        <w:rPr>
+          <w:rFonts w:ascii="Arial" w:hAnsi="Arial" w:cs="Arial"/>
+          <w:color w:val="000000"/>
+          <w:sz w:val="19"/>
+          <w:szCs w:val="19"/>
+          <w:lang w:val="en-US"/>
+        </w:rPr>
+        <w:t>jazyka</w:t>
+      </w:r>
+      <w:proofErr w:type="spellEnd"/>
+      <w:r>
+        <w:rPr>
+          <w:rFonts w:ascii="Arial" w:hAnsi="Arial" w:cs="Arial"/>
+          <w:color w:val="000000"/>
+          <w:sz w:val="19"/>
+          <w:szCs w:val="19"/>
+          <w:lang w:val="en-US"/>
+        </w:rPr>
+        <w:t xml:space="preserve"> Kotlin </w:t>
+      </w:r>
+      <w:proofErr w:type="spellStart"/>
+      <w:r>
+        <w:rPr>
+          <w:rFonts w:ascii="Arial" w:hAnsi="Arial" w:cs="Arial"/>
+          <w:color w:val="000000"/>
+          <w:sz w:val="19"/>
+          <w:szCs w:val="19"/>
+          <w:lang w:val="en-US"/>
+        </w:rPr>
+        <w:t>při</w:t>
+      </w:r>
+      <w:proofErr w:type="spellEnd"/>
+      <w:r>
+        <w:rPr>
+          <w:rFonts w:ascii="Arial" w:hAnsi="Arial" w:cs="Arial"/>
+          <w:color w:val="000000"/>
+          <w:sz w:val="19"/>
+          <w:szCs w:val="19"/>
+          <w:lang w:val="en-US"/>
+        </w:rPr>
+        <w:t xml:space="preserve"> </w:t>
+      </w:r>
+      <w:proofErr w:type="spellStart"/>
+      <w:r>
+        <w:rPr>
+          <w:rFonts w:ascii="Arial" w:hAnsi="Arial" w:cs="Arial"/>
+          <w:color w:val="000000"/>
+          <w:sz w:val="19"/>
+          <w:szCs w:val="19"/>
+          <w:lang w:val="en-US"/>
+        </w:rPr>
+        <w:t>vývoji</w:t>
+      </w:r>
+      <w:proofErr w:type="spellEnd"/>
+      <w:r>
+        <w:rPr>
+          <w:rFonts w:ascii="Arial" w:hAnsi="Arial" w:cs="Arial"/>
+          <w:color w:val="000000"/>
+          <w:sz w:val="19"/>
+          <w:szCs w:val="19"/>
+          <w:lang w:val="en-US"/>
+        </w:rPr>
+        <w:t xml:space="preserve"> </w:t>
+      </w:r>
+      <w:proofErr w:type="spellStart"/>
+      <w:r>
+        <w:rPr>
+          <w:rFonts w:ascii="Arial" w:hAnsi="Arial" w:cs="Arial"/>
+          <w:color w:val="000000"/>
+          <w:sz w:val="19"/>
+          <w:szCs w:val="19"/>
+          <w:lang w:val="en-US"/>
+        </w:rPr>
+        <w:t>mobilních</w:t>
+      </w:r>
+      <w:proofErr w:type="spellEnd"/>
+      <w:r>
+        <w:rPr>
+          <w:rFonts w:ascii="Arial" w:hAnsi="Arial" w:cs="Arial"/>
+          <w:color w:val="000000"/>
+          <w:sz w:val="19"/>
+          <w:szCs w:val="19"/>
+          <w:lang w:val="en-US"/>
+        </w:rPr>
+        <w:t xml:space="preserve"> </w:t>
+      </w:r>
+      <w:proofErr w:type="spellStart"/>
+      <w:r>
+        <w:rPr>
+          <w:rFonts w:ascii="Arial" w:hAnsi="Arial" w:cs="Arial"/>
+          <w:color w:val="000000"/>
+          <w:sz w:val="19"/>
+          <w:szCs w:val="19"/>
+          <w:lang w:val="en-US"/>
+        </w:rPr>
+        <w:t>aplikací</w:t>
+      </w:r>
+      <w:proofErr w:type="spellEnd"/>
+      <w:r>
+        <w:rPr>
+          <w:rFonts w:ascii="Arial" w:hAnsi="Arial" w:cs="Arial"/>
+          <w:color w:val="000000"/>
+          <w:sz w:val="19"/>
+          <w:szCs w:val="19"/>
+          <w:lang w:val="en-US"/>
+        </w:rPr>
+        <w:t xml:space="preserve"> [online]. Praha, 2018 [cit. 2019-06-11]. </w:t>
+      </w:r>
+      <w:proofErr w:type="spellStart"/>
+      <w:r>
+        <w:rPr>
+          <w:rFonts w:ascii="Arial" w:hAnsi="Arial" w:cs="Arial"/>
+          <w:color w:val="000000"/>
+          <w:sz w:val="19"/>
+          <w:szCs w:val="19"/>
+          <w:lang w:val="en-US"/>
+        </w:rPr>
+        <w:t>Dostupné</w:t>
+      </w:r>
+      <w:proofErr w:type="spellEnd"/>
+      <w:r>
+        <w:rPr>
+          <w:rFonts w:ascii="Arial" w:hAnsi="Arial" w:cs="Arial"/>
+          <w:color w:val="000000"/>
+          <w:sz w:val="19"/>
+          <w:szCs w:val="19"/>
+          <w:lang w:val="en-US"/>
+        </w:rPr>
+        <w:t xml:space="preserve"> z: &lt;https://theses.cz/id/fps0ec/&gt;. </w:t>
+      </w:r>
+      <w:proofErr w:type="spellStart"/>
+      <w:r>
+        <w:rPr>
+          <w:rFonts w:ascii="Arial" w:hAnsi="Arial" w:cs="Arial"/>
+          <w:color w:val="000000"/>
+          <w:sz w:val="19"/>
+          <w:szCs w:val="19"/>
+          <w:lang w:val="en-US"/>
+        </w:rPr>
+        <w:t>Bakalářská</w:t>
+      </w:r>
+      <w:proofErr w:type="spellEnd"/>
+      <w:r>
+        <w:rPr>
+          <w:rFonts w:ascii="Arial" w:hAnsi="Arial" w:cs="Arial"/>
+          <w:color w:val="000000"/>
+          <w:sz w:val="19"/>
+          <w:szCs w:val="19"/>
+          <w:lang w:val="en-US"/>
+        </w:rPr>
+        <w:t xml:space="preserve"> </w:t>
+      </w:r>
+      <w:proofErr w:type="spellStart"/>
+      <w:r>
+        <w:rPr>
+          <w:rFonts w:ascii="Arial" w:hAnsi="Arial" w:cs="Arial"/>
+          <w:color w:val="000000"/>
+          <w:sz w:val="19"/>
+          <w:szCs w:val="19"/>
+          <w:lang w:val="en-US"/>
+        </w:rPr>
+        <w:t>práce</w:t>
+      </w:r>
+      <w:proofErr w:type="spellEnd"/>
+      <w:r>
+        <w:rPr>
+          <w:rFonts w:ascii="Arial" w:hAnsi="Arial" w:cs="Arial"/>
+          <w:color w:val="000000"/>
+          <w:sz w:val="19"/>
+          <w:szCs w:val="19"/>
+          <w:lang w:val="en-US"/>
+        </w:rPr>
+        <w:t xml:space="preserve">. </w:t>
+      </w:r>
+      <w:proofErr w:type="spellStart"/>
+      <w:r>
+        <w:rPr>
+          <w:rFonts w:ascii="Arial" w:hAnsi="Arial" w:cs="Arial"/>
+          <w:color w:val="000000"/>
+          <w:sz w:val="19"/>
+          <w:szCs w:val="19"/>
+          <w:lang w:val="en-US"/>
+        </w:rPr>
+        <w:t>Vysoká</w:t>
+      </w:r>
+      <w:proofErr w:type="spellEnd"/>
+      <w:r>
+        <w:rPr>
+          <w:rFonts w:ascii="Arial" w:hAnsi="Arial" w:cs="Arial"/>
+          <w:color w:val="000000"/>
+          <w:sz w:val="19"/>
+          <w:szCs w:val="19"/>
+          <w:lang w:val="en-US"/>
+        </w:rPr>
+        <w:t xml:space="preserve"> </w:t>
+      </w:r>
+      <w:proofErr w:type="spellStart"/>
+      <w:r>
+        <w:rPr>
+          <w:rFonts w:ascii="Arial" w:hAnsi="Arial" w:cs="Arial"/>
+          <w:color w:val="000000"/>
+          <w:sz w:val="19"/>
+          <w:szCs w:val="19"/>
+          <w:lang w:val="en-US"/>
+        </w:rPr>
+        <w:t>škola</w:t>
+      </w:r>
+      <w:proofErr w:type="spellEnd"/>
+      <w:r>
+        <w:rPr>
+          <w:rFonts w:ascii="Arial" w:hAnsi="Arial" w:cs="Arial"/>
+          <w:color w:val="000000"/>
+          <w:sz w:val="19"/>
+          <w:szCs w:val="19"/>
+          <w:lang w:val="en-US"/>
+        </w:rPr>
+        <w:t xml:space="preserve"> </w:t>
+      </w:r>
+      <w:proofErr w:type="spellStart"/>
+      <w:r>
+        <w:rPr>
+          <w:rFonts w:ascii="Arial" w:hAnsi="Arial" w:cs="Arial"/>
+          <w:color w:val="000000"/>
+          <w:sz w:val="19"/>
+          <w:szCs w:val="19"/>
+          <w:lang w:val="en-US"/>
+        </w:rPr>
+        <w:t>ekonomická</w:t>
+      </w:r>
+      <w:proofErr w:type="spellEnd"/>
+      <w:r>
+        <w:rPr>
+          <w:rFonts w:ascii="Arial" w:hAnsi="Arial" w:cs="Arial"/>
+          <w:color w:val="000000"/>
+          <w:sz w:val="19"/>
+          <w:szCs w:val="19"/>
+          <w:lang w:val="en-US"/>
+        </w:rPr>
+        <w:t xml:space="preserve"> v </w:t>
+      </w:r>
+      <w:proofErr w:type="spellStart"/>
+      <w:r>
+        <w:rPr>
+          <w:rFonts w:ascii="Arial" w:hAnsi="Arial" w:cs="Arial"/>
+          <w:color w:val="000000"/>
+          <w:sz w:val="19"/>
+          <w:szCs w:val="19"/>
+          <w:lang w:val="en-US"/>
+        </w:rPr>
+        <w:t>Praze</w:t>
+      </w:r>
+      <w:proofErr w:type="spellEnd"/>
+      <w:r>
+        <w:rPr>
+          <w:rFonts w:ascii="Arial" w:hAnsi="Arial" w:cs="Arial"/>
+          <w:color w:val="000000"/>
+          <w:sz w:val="19"/>
+          <w:szCs w:val="19"/>
+          <w:lang w:val="en-US"/>
+        </w:rPr>
+        <w:t xml:space="preserve">. </w:t>
+      </w:r>
+      <w:proofErr w:type="spellStart"/>
+      <w:r>
+        <w:rPr>
+          <w:rFonts w:ascii="Arial" w:hAnsi="Arial" w:cs="Arial"/>
+          <w:color w:val="000000"/>
+          <w:sz w:val="19"/>
+          <w:szCs w:val="19"/>
+          <w:lang w:val="en-US"/>
+        </w:rPr>
+        <w:t>Vedoucí</w:t>
+      </w:r>
+      <w:proofErr w:type="spellEnd"/>
+      <w:r>
+        <w:rPr>
+          <w:rFonts w:ascii="Arial" w:hAnsi="Arial" w:cs="Arial"/>
+          <w:color w:val="000000"/>
+          <w:sz w:val="19"/>
+          <w:szCs w:val="19"/>
+          <w:lang w:val="en-US"/>
+        </w:rPr>
+        <w:t xml:space="preserve"> </w:t>
+      </w:r>
+      <w:proofErr w:type="spellStart"/>
+      <w:r>
+        <w:rPr>
+          <w:rFonts w:ascii="Arial" w:hAnsi="Arial" w:cs="Arial"/>
+          <w:color w:val="000000"/>
+          <w:sz w:val="19"/>
+          <w:szCs w:val="19"/>
+          <w:lang w:val="en-US"/>
+        </w:rPr>
+        <w:t>práce</w:t>
+      </w:r>
+      <w:proofErr w:type="spellEnd"/>
+      <w:r>
+        <w:rPr>
+          <w:rFonts w:ascii="Arial" w:hAnsi="Arial" w:cs="Arial"/>
+          <w:color w:val="000000"/>
+          <w:sz w:val="19"/>
+          <w:szCs w:val="19"/>
+          <w:lang w:val="en-US"/>
+        </w:rPr>
+        <w:t xml:space="preserve"> Rudolf </w:t>
+      </w:r>
+      <w:proofErr w:type="spellStart"/>
+      <w:r>
+        <w:rPr>
+          <w:rFonts w:ascii="Arial" w:hAnsi="Arial" w:cs="Arial"/>
+          <w:color w:val="000000"/>
+          <w:sz w:val="19"/>
+          <w:szCs w:val="19"/>
+          <w:lang w:val="en-US"/>
+        </w:rPr>
+        <w:t>Pecinovský</w:t>
+      </w:r>
+      <w:proofErr w:type="spellEnd"/>
+      <w:r>
+        <w:rPr>
+          <w:rFonts w:ascii="Arial" w:hAnsi="Arial" w:cs="Arial"/>
+          <w:color w:val="000000"/>
+          <w:sz w:val="19"/>
+          <w:szCs w:val="19"/>
+          <w:lang w:val="en-US"/>
+        </w:rPr>
+        <w:t>.</w:t>
       </w:r>
     </w:p>
     <w:p>
@@ -90,7 +994,227 @@
           <w:szCs w:val="19"/>
           <w:lang w:val="en-US"/>
         </w:rPr>
-        <w:t>MAI, Duc Anh. Transformation of Android Mobile App from Java to Kotlin [online]. Praha, 2018 [cit. 2019-06-11]. Dostupné z: &lt;https://theses.cz/id/fukc4l/&gt;. Diplomová práce. Vysoká škola ekonomická v Praze. Vedoucí práce Alena Buchalcevová.</w:t>
+        <w:t xml:space="preserve">MAI, Duc Anh. Transformation of Android Mobile App from Java to Kotlin [online]. Praha, 2018 [cit. 2019-06-11]. </w:t>
+      </w:r>
+      <w:proofErr w:type="spellStart"/>
+      <w:r>
+        <w:rPr>
+          <w:rFonts w:ascii="Arial" w:hAnsi="Arial" w:cs="Arial"/>
+          <w:color w:val="000000"/>
+          <w:sz w:val="19"/>
+          <w:szCs w:val="19"/>
+          <w:lang w:val="en-US"/>
+        </w:rPr>
+        <w:t>Dostupné</w:t>
+      </w:r>
+      <w:proofErr w:type="spellEnd"/>
+      <w:r>
+        <w:rPr>
+          <w:rFonts w:ascii="Arial" w:hAnsi="Arial" w:cs="Arial"/>
+          <w:color w:val="000000"/>
+          <w:sz w:val="19"/>
+          <w:szCs w:val="19"/>
+          <w:lang w:val="en-US"/>
+        </w:rPr>
+        <w:t xml:space="preserve"> z: &lt;https://theses.cz/id/fukc4l/&gt;. </w:t>
+      </w:r>
+      <w:proofErr w:type="spellStart"/>
+      <w:r>
+        <w:rPr>
+          <w:rFonts w:ascii="Arial" w:hAnsi="Arial" w:cs="Arial"/>
+          <w:color w:val="000000"/>
+          <w:sz w:val="19"/>
+          <w:szCs w:val="19"/>
+          <w:lang w:val="en-US"/>
+        </w:rPr>
+        <w:t>Diplomová</w:t>
+      </w:r>
+      <w:proofErr w:type="spellEnd"/>
+      <w:r>
+        <w:rPr>
+          <w:rFonts w:ascii="Arial" w:hAnsi="Arial" w:cs="Arial"/>
+          <w:color w:val="000000"/>
+          <w:sz w:val="19"/>
+          <w:szCs w:val="19"/>
+          <w:lang w:val="en-US"/>
+        </w:rPr>
+        <w:t xml:space="preserve"> </w:t>
+      </w:r>
+      <w:proofErr w:type="spellStart"/>
+      <w:r>
+        <w:rPr>
+          <w:rFonts w:ascii="Arial" w:hAnsi="Arial" w:cs="Arial"/>
+          <w:color w:val="000000"/>
+          <w:sz w:val="19"/>
+          <w:szCs w:val="19"/>
+          <w:lang w:val="en-US"/>
+        </w:rPr>
+        <w:t>práce</w:t>
+      </w:r>
+      <w:proofErr w:type="spellEnd"/>
+      <w:r>
+        <w:rPr>
+          <w:rFonts w:ascii="Arial" w:hAnsi="Arial" w:cs="Arial"/>
+          <w:color w:val="000000"/>
+          <w:sz w:val="19"/>
+          <w:szCs w:val="19"/>
+          <w:lang w:val="en-US"/>
+        </w:rPr>
+        <w:t xml:space="preserve">. </w:t>
+      </w:r>
+      <w:proofErr w:type="spellStart"/>
+      <w:r>
+        <w:rPr>
+          <w:rFonts w:ascii="Arial" w:hAnsi="Arial" w:cs="Arial"/>
+          <w:color w:val="000000"/>
+          <w:sz w:val="19"/>
+          <w:szCs w:val="19"/>
+          <w:lang w:val="en-US"/>
+        </w:rPr>
+        <w:t>Vysoká</w:t>
+      </w:r>
+      <w:proofErr w:type="spellEnd"/>
+      <w:r>
+        <w:rPr>
+          <w:rFonts w:ascii="Arial" w:hAnsi="Arial" w:cs="Arial"/>
+          <w:color w:val="000000"/>
+          <w:sz w:val="19"/>
+          <w:szCs w:val="19"/>
+          <w:lang w:val="en-US"/>
+        </w:rPr>
+        <w:t xml:space="preserve"> </w:t>
+      </w:r>
+      <w:proofErr w:type="spellStart"/>
+      <w:r>
+        <w:rPr>
+          <w:rFonts w:ascii="Arial" w:hAnsi="Arial" w:cs="Arial"/>
+          <w:color w:val="000000"/>
+          <w:sz w:val="19"/>
+          <w:szCs w:val="19"/>
+          <w:lang w:val="en-US"/>
+        </w:rPr>
+        <w:t>škola</w:t>
+      </w:r>
+      <w:proofErr w:type="spellEnd"/>
+      <w:r>
+        <w:rPr>
+          <w:rFonts w:ascii="Arial" w:hAnsi="Arial" w:cs="Arial"/>
+          <w:color w:val="000000"/>
+          <w:sz w:val="19"/>
+          <w:szCs w:val="19"/>
+          <w:lang w:val="en-US"/>
+        </w:rPr>
+        <w:t xml:space="preserve"> </w:t>
+      </w:r>
+      <w:proofErr w:type="spellStart"/>
+      <w:r>
+        <w:rPr>
+          <w:rFonts w:ascii="Arial" w:hAnsi="Arial" w:cs="Arial"/>
+          <w:color w:val="000000"/>
+          <w:sz w:val="19"/>
+          <w:szCs w:val="19"/>
+          <w:lang w:val="en-US"/>
+        </w:rPr>
+        <w:t>ekonomická</w:t>
+      </w:r>
+      <w:proofErr w:type="spellEnd"/>
+      <w:r>
+        <w:rPr>
+          <w:rFonts w:ascii="Arial" w:hAnsi="Arial" w:cs="Arial"/>
+          <w:color w:val="000000"/>
+          <w:sz w:val="19"/>
+          <w:szCs w:val="19"/>
+          <w:lang w:val="en-US"/>
+        </w:rPr>
+        <w:t xml:space="preserve"> v </w:t>
+      </w:r>
+      <w:proofErr w:type="spellStart"/>
+      <w:r>
+        <w:rPr>
+          <w:rFonts w:ascii="Arial" w:hAnsi="Arial" w:cs="Arial"/>
+          <w:color w:val="000000"/>
+          <w:sz w:val="19"/>
+          <w:szCs w:val="19"/>
+          <w:lang w:val="en-US"/>
+        </w:rPr>
+        <w:t>Praze</w:t>
+      </w:r>
+      <w:proofErr w:type="spellEnd"/>
+      <w:r>
+        <w:rPr>
+          <w:rFonts w:ascii="Arial" w:hAnsi="Arial" w:cs="Arial"/>
+          <w:color w:val="000000"/>
+          <w:sz w:val="19"/>
+          <w:szCs w:val="19"/>
+          <w:lang w:val="en-US"/>
+        </w:rPr>
+        <w:t xml:space="preserve">. </w:t>
+      </w:r>
+      <w:proofErr w:type="spellStart"/>
+      <w:r>
+        <w:rPr>
+          <w:rFonts w:ascii="Arial" w:hAnsi="Arial" w:cs="Arial"/>
+          <w:color w:val="000000"/>
+          <w:sz w:val="19"/>
+          <w:szCs w:val="19"/>
+          <w:lang w:val="en-US"/>
+        </w:rPr>
+        <w:t>Vedoucí</w:t>
+      </w:r>
+      <w:proofErr w:type="spellEnd"/>
+      <w:r>
+        <w:rPr>
+          <w:rFonts w:ascii="Arial" w:hAnsi="Arial" w:cs="Arial"/>
+          <w:color w:val="000000"/>
+          <w:sz w:val="19"/>
+          <w:szCs w:val="19"/>
+          <w:lang w:val="en-US"/>
+        </w:rPr>
+        <w:t xml:space="preserve"> </w:t>
+      </w:r>
+      <w:proofErr w:type="spellStart"/>
+      <w:r>
+        <w:rPr>
+          <w:rFonts w:ascii="Arial" w:hAnsi="Arial" w:cs="Arial"/>
+          <w:color w:val="000000"/>
+          <w:sz w:val="19"/>
+          <w:szCs w:val="19"/>
+          <w:lang w:val="en-US"/>
+        </w:rPr>
+        <w:t>práce</w:t>
+      </w:r>
+      <w:proofErr w:type="spellEnd"/>
+      <w:r>
+        <w:rPr>
+          <w:rFonts w:ascii="Arial" w:hAnsi="Arial" w:cs="Arial"/>
+          <w:color w:val="000000"/>
+          <w:sz w:val="19"/>
+          <w:szCs w:val="19"/>
+          <w:lang w:val="en-US"/>
+        </w:rPr>
+        <w:t xml:space="preserve"> Alena </w:t>
+      </w:r>
+      <w:proofErr w:type="spellStart"/>
+      <w:r>
+        <w:rPr>
+          <w:rFonts w:ascii="Arial" w:hAnsi="Arial" w:cs="Arial"/>
+          <w:color w:val="000000"/>
+          <w:sz w:val="19"/>
+          <w:szCs w:val="19"/>
+          <w:lang w:val="en-US"/>
+        </w:rPr>
+        <w:t>Buchalcevová</w:t>
+      </w:r>
+      <w:proofErr w:type="spellEnd"/>
+      <w:r>
+        <w:rPr>
+          <w:rFonts w:ascii="Arial" w:hAnsi="Arial" w:cs="Arial"/>
+          <w:color w:val="000000"/>
+          <w:sz w:val="19"/>
+          <w:szCs w:val="19"/>
+          <w:lang w:val="en-US"/>
+        </w:rPr>
+        <w:t>.</w:t>
       </w:r>
     </w:p>
     <w:p>
@@ -121,7 +1245,337 @@
           <w:szCs w:val="19"/>
           <w:lang w:val="en-US"/>
         </w:rPr>
-        <w:t>MOTTL, Jan. Moderní vývoj aplikací pro platformu Android [online]. Praha, 2018 [cit. 2019-06-11]. Dostupné z: &lt;https://theses.cz/id/tk66dq/&gt;. Diplomová práce. Vysoká škola ekonomická v Praze. Vedoucí práce Jarmila Pavlíčková.</w:t>
+        <w:t xml:space="preserve">MOTTL, Jan. </w:t>
+      </w:r>
+      <w:proofErr w:type="spellStart"/>
+      <w:r>
+        <w:rPr>
+          <w:rFonts w:ascii="Arial" w:hAnsi="Arial" w:cs="Arial"/>
+          <w:color w:val="000000"/>
+          <w:sz w:val="19"/>
+          <w:szCs w:val="19"/>
+          <w:lang w:val="en-US"/>
+        </w:rPr>
+        <w:t>Moderní</w:t>
+      </w:r>
+      <w:proofErr w:type="spellEnd"/>
+      <w:r>
+        <w:rPr>
+          <w:rFonts w:ascii="Arial" w:hAnsi="Arial" w:cs="Arial"/>
+          <w:color w:val="000000"/>
+          <w:sz w:val="19"/>
+          <w:szCs w:val="19"/>
+          <w:lang w:val="en-US"/>
+        </w:rPr>
+        <w:t xml:space="preserve"> </w:t>
+      </w:r>
+      <w:proofErr w:type="spellStart"/>
+      <w:r>
+        <w:rPr>
+          <w:rFonts w:ascii="Arial" w:hAnsi="Arial" w:cs="Arial"/>
+          <w:color w:val="000000"/>
+          <w:sz w:val="19"/>
+          <w:szCs w:val="19"/>
+          <w:lang w:val="en-US"/>
+        </w:rPr>
+        <w:t>vývoj</w:t>
+      </w:r>
+      <w:proofErr w:type="spellEnd"/>
+      <w:r>
+        <w:rPr>
+          <w:rFonts w:ascii="Arial" w:hAnsi="Arial" w:cs="Arial"/>
+          <w:color w:val="000000"/>
+          <w:sz w:val="19"/>
+          <w:szCs w:val="19"/>
+          <w:lang w:val="en-US"/>
+        </w:rPr>
+        <w:t xml:space="preserve"> </w:t>
+      </w:r>
+      <w:proofErr w:type="spellStart"/>
+      <w:r>
+        <w:rPr>
+          <w:rFonts w:ascii="Arial" w:hAnsi="Arial" w:cs="Arial"/>
+          <w:color w:val="000000"/>
+          <w:sz w:val="19"/>
+          <w:szCs w:val="19"/>
+          <w:lang w:val="en-US"/>
+        </w:rPr>
+        <w:t>aplikací</w:t>
+      </w:r>
+      <w:proofErr w:type="spellEnd"/>
+      <w:r>
+        <w:rPr>
+          <w:rFonts w:ascii="Arial" w:hAnsi="Arial" w:cs="Arial"/>
+          <w:color w:val="000000"/>
+          <w:sz w:val="19"/>
+          <w:szCs w:val="19"/>
+          <w:lang w:val="en-US"/>
+        </w:rPr>
+        <w:t xml:space="preserve"> pro </w:t>
+      </w:r>
+      <w:proofErr w:type="spellStart"/>
+      <w:r>
+        <w:rPr>
+          <w:rFonts w:ascii="Arial" w:hAnsi="Arial" w:cs="Arial"/>
+          <w:color w:val="000000"/>
+          <w:sz w:val="19"/>
+          <w:szCs w:val="19"/>
+          <w:lang w:val="en-US"/>
+        </w:rPr>
+        <w:t>platformu</w:t>
+      </w:r>
+      <w:proofErr w:type="spellEnd"/>
+      <w:r>
+        <w:rPr>
+          <w:rFonts w:ascii="Arial" w:hAnsi="Arial" w:cs="Arial"/>
+          <w:color w:val="000000"/>
+          <w:sz w:val="19"/>
+          <w:szCs w:val="19"/>
+          <w:lang w:val="en-US"/>
+        </w:rPr>
+        <w:t xml:space="preserve"> Android [online]. Praha, 2018 [cit. 2019-06-11]. </w:t>
+      </w:r>
+      <w:proofErr w:type="spellStart"/>
+      <w:r>
+        <w:rPr>
+          <w:rFonts w:ascii="Arial" w:hAnsi="Arial" w:cs="Arial"/>
+          <w:color w:val="000000"/>
+          <w:sz w:val="19"/>
+          <w:szCs w:val="19"/>
+          <w:lang w:val="en-US"/>
+        </w:rPr>
+        <w:t>Dostupné</w:t>
+      </w:r>
+      <w:proofErr w:type="spellEnd"/>
+      <w:r>
+        <w:rPr>
+          <w:rFonts w:ascii="Arial" w:hAnsi="Arial" w:cs="Arial"/>
+          <w:color w:val="000000"/>
+          <w:sz w:val="19"/>
+          <w:szCs w:val="19"/>
+          <w:lang w:val="en-US"/>
+        </w:rPr>
+        <w:t xml:space="preserve"> z: &lt;https://theses.cz/id/tk66dq/&gt;. </w:t>
+      </w:r>
+      <w:proofErr w:type="spellStart"/>
+      <w:r>
+        <w:rPr>
+          <w:rFonts w:ascii="Arial" w:hAnsi="Arial" w:cs="Arial"/>
+          <w:color w:val="000000"/>
+          <w:sz w:val="19"/>
+          <w:szCs w:val="19"/>
+          <w:lang w:val="en-US"/>
+        </w:rPr>
+        <w:t>Diplomová</w:t>
+      </w:r>
+      <w:proofErr w:type="spellEnd"/>
+      <w:r>
+        <w:rPr>
+          <w:rFonts w:ascii="Arial" w:hAnsi="Arial" w:cs="Arial"/>
+          <w:color w:val="000000"/>
+          <w:sz w:val="19"/>
+          <w:szCs w:val="19"/>
+          <w:lang w:val="en-US"/>
+        </w:rPr>
+        <w:t xml:space="preserve"> </w:t>
+      </w:r>
+      <w:proofErr w:type="spellStart"/>
+      <w:r>
+        <w:rPr>
+          <w:rFonts w:ascii="Arial" w:hAnsi="Arial" w:cs="Arial"/>
+          <w:color w:val="000000"/>
+          <w:sz w:val="19"/>
+          <w:szCs w:val="19"/>
+          <w:lang w:val="en-US"/>
+        </w:rPr>
+        <w:t>práce</w:t>
+      </w:r>
+      <w:proofErr w:type="spellEnd"/>
+      <w:r>
+        <w:rPr>
+          <w:rFonts w:ascii="Arial" w:hAnsi="Arial" w:cs="Arial"/>
+          <w:color w:val="000000"/>
+          <w:sz w:val="19"/>
+          <w:szCs w:val="19"/>
+          <w:lang w:val="en-US"/>
+        </w:rPr>
+        <w:t xml:space="preserve">. </w:t>
+      </w:r>
+      <w:proofErr w:type="spellStart"/>
+      <w:r>
+        <w:rPr>
+          <w:rFonts w:ascii="Arial" w:hAnsi="Arial" w:cs="Arial"/>
+          <w:color w:val="000000"/>
+          <w:sz w:val="19"/>
+          <w:szCs w:val="19"/>
+          <w:lang w:val="en-US"/>
+        </w:rPr>
+        <w:t>Vysoká</w:t>
+      </w:r>
+      <w:proofErr w:type="spellEnd"/>
+      <w:r>
+        <w:rPr>
+          <w:rFonts w:ascii="Arial" w:hAnsi="Arial" w:cs="Arial"/>
+          <w:color w:val="000000"/>
+          <w:sz w:val="19"/>
+          <w:szCs w:val="19"/>
+          <w:lang w:val="en-US"/>
+        </w:rPr>
+        <w:t xml:space="preserve"> </w:t>
+      </w:r>
+      <w:proofErr w:type="spellStart"/>
+      <w:r>
+        <w:rPr>
+          <w:rFonts w:ascii="Arial" w:hAnsi="Arial" w:cs="Arial"/>
+          <w:color w:val="000000"/>
+          <w:sz w:val="19"/>
+          <w:szCs w:val="19"/>
+          <w:lang w:val="en-US"/>
+        </w:rPr>
+        <w:t>škola</w:t>
+      </w:r>
+      <w:proofErr w:type="spellEnd"/>
+      <w:r>
+        <w:rPr>
+          <w:rFonts w:ascii="Arial" w:hAnsi="Arial" w:cs="Arial"/>
+          <w:color w:val="000000"/>
+          <w:sz w:val="19"/>
+          <w:szCs w:val="19"/>
+          <w:lang w:val="en-US"/>
+        </w:rPr>
+        <w:t xml:space="preserve"> </w:t>
+      </w:r>
+      <w:proofErr w:type="spellStart"/>
+      <w:r>
+        <w:rPr>
+          <w:rFonts w:ascii="Arial" w:hAnsi="Arial" w:cs="Arial"/>
+          <w:color w:val="000000"/>
+          <w:sz w:val="19"/>
+          <w:szCs w:val="19"/>
+          <w:lang w:val="en-US"/>
+        </w:rPr>
+        <w:t>ekonomická</w:t>
+      </w:r>
+      <w:proofErr w:type="spellEnd"/>
+      <w:r>
+        <w:rPr>
+          <w:rFonts w:ascii="Arial" w:hAnsi="Arial" w:cs="Arial"/>
+          <w:color w:val="000000"/>
+          <w:sz w:val="19"/>
+          <w:szCs w:val="19"/>
+          <w:lang w:val="en-US"/>
+        </w:rPr>
+        <w:t xml:space="preserve"> v </w:t>
+      </w:r>
+      <w:proofErr w:type="spellStart"/>
+      <w:r>
+        <w:rPr>
+          <w:rFonts w:ascii="Arial" w:hAnsi="Arial" w:cs="Arial"/>
+          <w:color w:val="000000"/>
+          <w:sz w:val="19"/>
+          <w:szCs w:val="19"/>
+          <w:lang w:val="en-US"/>
+        </w:rPr>
+        <w:t>Praze</w:t>
+      </w:r>
+      <w:proofErr w:type="spellEnd"/>
+      <w:r>
+        <w:rPr>
+          <w:rFonts w:ascii="Arial" w:hAnsi="Arial" w:cs="Arial"/>
+          <w:color w:val="000000"/>
+          <w:sz w:val="19"/>
+          <w:szCs w:val="19"/>
+          <w:lang w:val="en-US"/>
+        </w:rPr>
+        <w:t xml:space="preserve">. </w:t>
+      </w:r>
+      <w:proofErr w:type="spellStart"/>
+      <w:r>
+        <w:rPr>
+          <w:rFonts w:ascii="Arial" w:hAnsi="Arial" w:cs="Arial"/>
+          <w:color w:val="000000"/>
+          <w:sz w:val="19"/>
+          <w:szCs w:val="19"/>
+          <w:lang w:val="en-US"/>
+        </w:rPr>
+        <w:t>Vedoucí</w:t>
+      </w:r>
+      <w:proofErr w:type="spellEnd"/>
+      <w:r>
+        <w:rPr>
+          <w:rFonts w:ascii="Arial" w:hAnsi="Arial" w:cs="Arial"/>
+          <w:color w:val="000000"/>
+          <w:sz w:val="19"/>
+          <w:szCs w:val="19"/>
+          <w:lang w:val="en-US"/>
+        </w:rPr>
+        <w:t xml:space="preserve"> </w:t>
+      </w:r>
+      <w:proofErr w:type="spellStart"/>
+      <w:r>
+        <w:rPr>
+          <w:rFonts w:ascii="Arial" w:hAnsi="Arial" w:cs="Arial"/>
+          <w:color w:val="000000"/>
+          <w:sz w:val="19"/>
+          <w:szCs w:val="19"/>
+          <w:lang w:val="en-US"/>
+        </w:rPr>
+        <w:t>práce</w:t>
+      </w:r>
+      <w:proofErr w:type="spellEnd"/>
+      <w:r>
+        <w:rPr>
+          <w:rFonts w:ascii="Arial" w:hAnsi="Arial" w:cs="Arial"/>
+          <w:color w:val="000000"/>
+          <w:sz w:val="19"/>
+          <w:szCs w:val="19"/>
+          <w:lang w:val="en-US"/>
+        </w:rPr>
+        <w:t xml:space="preserve"> </w:t>
+      </w:r>
+      <w:proofErr w:type="spellStart"/>
+      <w:r>
+        <w:rPr>
+          <w:rFonts w:ascii="Arial" w:hAnsi="Arial" w:cs="Arial"/>
+          <w:color w:val="000000"/>
+          <w:sz w:val="19"/>
+          <w:szCs w:val="19"/>
+          <w:lang w:val="en-US"/>
+        </w:rPr>
+        <w:t>Jarmila</w:t>
+      </w:r>
+      <w:proofErr w:type="spellEnd"/>
+      <w:r>
+        <w:rPr>
+          <w:rFonts w:ascii="Arial" w:hAnsi="Arial" w:cs="Arial"/>
+          <w:color w:val="000000"/>
+          <w:sz w:val="19"/>
+          <w:szCs w:val="19"/>
+          <w:lang w:val="en-US"/>
+        </w:rPr>
+        <w:t xml:space="preserve"> </w:t>
+      </w:r>
+      <w:proofErr w:type="spellStart"/>
+      <w:r>
+        <w:rPr>
+          <w:rFonts w:ascii="Arial" w:hAnsi="Arial" w:cs="Arial"/>
+          <w:color w:val="000000"/>
+          <w:sz w:val="19"/>
+          <w:szCs w:val="19"/>
+          <w:lang w:val="en-US"/>
+        </w:rPr>
+        <w:t>Pavlíčková</w:t>
+      </w:r>
+      <w:proofErr w:type="spellEnd"/>
+      <w:r>
+        <w:rPr>
+          <w:rFonts w:ascii="Arial" w:hAnsi="Arial" w:cs="Arial"/>
+          <w:color w:val="000000"/>
+          <w:sz w:val="19"/>
+          <w:szCs w:val="19"/>
+          <w:lang w:val="en-US"/>
+        </w:rPr>
+        <w:t>.</w:t>
       </w:r>
     </w:p>
     <w:p>
@@ -152,8 +1606,394 @@
           <w:szCs w:val="19"/>
           <w:lang w:val="en-US"/>
         </w:rPr>
-        <w:t>KOZÁKOVÁ, Eva. Specifikace server-side technologií, jejich implementace a porovnání [online]. Hradec Králové, 2019 [cit. 2019-06-11]. Dostupné z: &lt;https://theses.cz/id/u461g4/&gt;. Diplomová práce. Univerzita Hradec Králové, Fakulta informatiky a managementu. Vedoucí práce doc. Ing. Filip Malý, Ph.D..</w:t>
-      </w:r>
+        <w:t xml:space="preserve">KOZÁKOVÁ, Eva. </w:t>
+      </w:r>
+      <w:proofErr w:type="spellStart"/>
+      <w:r>
+        <w:rPr>
+          <w:rFonts w:ascii="Arial" w:hAnsi="Arial" w:cs="Arial"/>
+          <w:color w:val="000000"/>
+          <w:sz w:val="19"/>
+          <w:szCs w:val="19"/>
+          <w:lang w:val="en-US"/>
+        </w:rPr>
+        <w:t>Specifikace</w:t>
+      </w:r>
+      <w:proofErr w:type="spellEnd"/>
+      <w:r>
+        <w:rPr>
+          <w:rFonts w:ascii="Arial" w:hAnsi="Arial" w:cs="Arial"/>
+          <w:color w:val="000000"/>
+          <w:sz w:val="19"/>
+          <w:szCs w:val="19"/>
+          <w:lang w:val="en-US"/>
+        </w:rPr>
+        <w:t xml:space="preserve"> server-side </w:t>
+      </w:r>
+      <w:proofErr w:type="spellStart"/>
+      <w:r>
+        <w:rPr>
+          <w:rFonts w:ascii="Arial" w:hAnsi="Arial" w:cs="Arial"/>
+          <w:color w:val="000000"/>
+          <w:sz w:val="19"/>
+          <w:szCs w:val="19"/>
+          <w:lang w:val="en-US"/>
+        </w:rPr>
+        <w:t>technologií</w:t>
+      </w:r>
+      <w:proofErr w:type="spellEnd"/>
+      <w:r>
+        <w:rPr>
+          <w:rFonts w:ascii="Arial" w:hAnsi="Arial" w:cs="Arial"/>
+          <w:color w:val="000000"/>
+          <w:sz w:val="19"/>
+          <w:szCs w:val="19"/>
+          <w:lang w:val="en-US"/>
+        </w:rPr>
+        <w:t xml:space="preserve">, </w:t>
+      </w:r>
+      <w:proofErr w:type="spellStart"/>
+      <w:r>
+        <w:rPr>
+          <w:rFonts w:ascii="Arial" w:hAnsi="Arial" w:cs="Arial"/>
+          <w:color w:val="000000"/>
+          <w:sz w:val="19"/>
+          <w:szCs w:val="19"/>
+          <w:lang w:val="en-US"/>
+        </w:rPr>
+        <w:t>jejich</w:t>
+      </w:r>
+      <w:proofErr w:type="spellEnd"/>
+      <w:r>
+        <w:rPr>
+          <w:rFonts w:ascii="Arial" w:hAnsi="Arial" w:cs="Arial"/>
+          <w:color w:val="000000"/>
+          <w:sz w:val="19"/>
+          <w:szCs w:val="19"/>
+          <w:lang w:val="en-US"/>
+        </w:rPr>
+        <w:t xml:space="preserve"> </w:t>
+      </w:r>
+      <w:proofErr w:type="spellStart"/>
+      <w:r>
+        <w:rPr>
+          <w:rFonts w:ascii="Arial" w:hAnsi="Arial" w:cs="Arial"/>
+          <w:color w:val="000000"/>
+          <w:sz w:val="19"/>
+          <w:szCs w:val="19"/>
+          <w:lang w:val="en-US"/>
+        </w:rPr>
+        <w:t>implementace</w:t>
+      </w:r>
+      <w:proofErr w:type="spellEnd"/>
+      <w:r>
+        <w:rPr>
+          <w:rFonts w:ascii="Arial" w:hAnsi="Arial" w:cs="Arial"/>
+          <w:color w:val="000000"/>
+          <w:sz w:val="19"/>
+          <w:szCs w:val="19"/>
+          <w:lang w:val="en-US"/>
+        </w:rPr>
+        <w:t xml:space="preserve"> a </w:t>
+      </w:r>
+      <w:proofErr w:type="spellStart"/>
+      <w:r>
+        <w:rPr>
+          <w:rFonts w:ascii="Arial" w:hAnsi="Arial" w:cs="Arial"/>
+          <w:color w:val="000000"/>
+          <w:sz w:val="19"/>
+          <w:szCs w:val="19"/>
+          <w:lang w:val="en-US"/>
+        </w:rPr>
+        <w:t>porovnání</w:t>
+      </w:r>
+      <w:proofErr w:type="spellEnd"/>
+      <w:r>
+        <w:rPr>
+          <w:rFonts w:ascii="Arial" w:hAnsi="Arial" w:cs="Arial"/>
+          <w:color w:val="000000"/>
+          <w:sz w:val="19"/>
+          <w:szCs w:val="19"/>
+          <w:lang w:val="en-US"/>
+        </w:rPr>
+        <w:t xml:space="preserve"> [online]. Hradec </w:t>
+      </w:r>
+      <w:proofErr w:type="spellStart"/>
+      <w:r>
+        <w:rPr>
+          <w:rFonts w:ascii="Arial" w:hAnsi="Arial" w:cs="Arial"/>
+          <w:color w:val="000000"/>
+          <w:sz w:val="19"/>
+          <w:szCs w:val="19"/>
+          <w:lang w:val="en-US"/>
+        </w:rPr>
+        <w:t>Králové</w:t>
+      </w:r>
+      <w:proofErr w:type="spellEnd"/>
+      <w:r>
+        <w:rPr>
+          <w:rFonts w:ascii="Arial" w:hAnsi="Arial" w:cs="Arial"/>
+          <w:color w:val="000000"/>
+          <w:sz w:val="19"/>
+          <w:szCs w:val="19"/>
+          <w:lang w:val="en-US"/>
+        </w:rPr>
+        <w:t xml:space="preserve">, 2019 [cit. 2019-06-11]. </w:t>
+      </w:r>
+      <w:proofErr w:type="spellStart"/>
+      <w:r>
+        <w:rPr>
+          <w:rFonts w:ascii="Arial" w:hAnsi="Arial" w:cs="Arial"/>
+          <w:color w:val="000000"/>
+          <w:sz w:val="19"/>
+          <w:szCs w:val="19"/>
+          <w:lang w:val="en-US"/>
+        </w:rPr>
+        <w:t>Dostupné</w:t>
+      </w:r>
+      <w:proofErr w:type="spellEnd"/>
+      <w:r>
+        <w:rPr>
+          <w:rFonts w:ascii="Arial" w:hAnsi="Arial" w:cs="Arial"/>
+          <w:color w:val="000000"/>
+          <w:sz w:val="19"/>
+          <w:szCs w:val="19"/>
+          <w:lang w:val="en-US"/>
+        </w:rPr>
+        <w:t xml:space="preserve"> z: &lt;https://theses.cz/id/u461g4/&gt;. </w:t>
+      </w:r>
+      <w:proofErr w:type="spellStart"/>
+      <w:r>
+        <w:rPr>
+          <w:rFonts w:ascii="Arial" w:hAnsi="Arial" w:cs="Arial"/>
+          <w:color w:val="000000"/>
+          <w:sz w:val="19"/>
+          <w:szCs w:val="19"/>
+          <w:lang w:val="en-US"/>
+        </w:rPr>
+        <w:t>Diplomová</w:t>
+      </w:r>
+      <w:proofErr w:type="spellEnd"/>
+      <w:r>
+        <w:rPr>
+          <w:rFonts w:ascii="Arial" w:hAnsi="Arial" w:cs="Arial"/>
+          <w:color w:val="000000"/>
+          <w:sz w:val="19"/>
+          <w:szCs w:val="19"/>
+          <w:lang w:val="en-US"/>
+        </w:rPr>
+        <w:t xml:space="preserve"> </w:t>
+      </w:r>
+      <w:proofErr w:type="spellStart"/>
+      <w:r>
+        <w:rPr>
+          <w:rFonts w:ascii="Arial" w:hAnsi="Arial" w:cs="Arial"/>
+          <w:color w:val="000000"/>
+          <w:sz w:val="19"/>
+          <w:szCs w:val="19"/>
+          <w:lang w:val="en-US"/>
+        </w:rPr>
+        <w:t>práce</w:t>
+      </w:r>
+      <w:proofErr w:type="spellEnd"/>
+      <w:r>
+        <w:rPr>
+          <w:rFonts w:ascii="Arial" w:hAnsi="Arial" w:cs="Arial"/>
+          <w:color w:val="000000"/>
+          <w:sz w:val="19"/>
+          <w:szCs w:val="19"/>
+          <w:lang w:val="en-US"/>
+        </w:rPr>
+        <w:t xml:space="preserve">. </w:t>
+      </w:r>
+      <w:proofErr w:type="spellStart"/>
+      <w:r>
+        <w:rPr>
+          <w:rFonts w:ascii="Arial" w:hAnsi="Arial" w:cs="Arial"/>
+          <w:color w:val="000000"/>
+          <w:sz w:val="19"/>
+          <w:szCs w:val="19"/>
+          <w:lang w:val="en-US"/>
+        </w:rPr>
+        <w:t>Univerzita</w:t>
+      </w:r>
+      <w:proofErr w:type="spellEnd"/>
+      <w:r>
+        <w:rPr>
+          <w:rFonts w:ascii="Arial" w:hAnsi="Arial" w:cs="Arial"/>
+          <w:color w:val="000000"/>
+          <w:sz w:val="19"/>
+          <w:szCs w:val="19"/>
+          <w:lang w:val="en-US"/>
+        </w:rPr>
+        <w:t xml:space="preserve"> Hradec </w:t>
+      </w:r>
+      <w:proofErr w:type="spellStart"/>
+      <w:r>
+        <w:rPr>
+          <w:rFonts w:ascii="Arial" w:hAnsi="Arial" w:cs="Arial"/>
+          <w:color w:val="000000"/>
+          <w:sz w:val="19"/>
+          <w:szCs w:val="19"/>
+          <w:lang w:val="en-US"/>
+        </w:rPr>
+        <w:t>Králové</w:t>
+      </w:r>
+      <w:proofErr w:type="spellEnd"/>
+      <w:r>
+        <w:rPr>
+          <w:rFonts w:ascii="Arial" w:hAnsi="Arial" w:cs="Arial"/>
+          <w:color w:val="000000"/>
+          <w:sz w:val="19"/>
+          <w:szCs w:val="19"/>
+          <w:lang w:val="en-US"/>
+        </w:rPr>
+        <w:t xml:space="preserve">, </w:t>
+      </w:r>
+      <w:proofErr w:type="spellStart"/>
+      <w:r>
+        <w:rPr>
+          <w:rFonts w:ascii="Arial" w:hAnsi="Arial" w:cs="Arial"/>
+          <w:color w:val="000000"/>
+          <w:sz w:val="19"/>
+          <w:szCs w:val="19"/>
+          <w:lang w:val="en-US"/>
+        </w:rPr>
+        <w:t>Fakulta</w:t>
+      </w:r>
+      <w:proofErr w:type="spellEnd"/>
+      <w:r>
+        <w:rPr>
+          <w:rFonts w:ascii="Arial" w:hAnsi="Arial" w:cs="Arial"/>
+          <w:color w:val="000000"/>
+          <w:sz w:val="19"/>
+          <w:szCs w:val="19"/>
+          <w:lang w:val="en-US"/>
+        </w:rPr>
+        <w:t xml:space="preserve"> </w:t>
+      </w:r>
+      <w:proofErr w:type="spellStart"/>
+      <w:r>
+        <w:rPr>
+          <w:rFonts w:ascii="Arial" w:hAnsi="Arial" w:cs="Arial"/>
+          <w:color w:val="000000"/>
+          <w:sz w:val="19"/>
+          <w:szCs w:val="19"/>
+          <w:lang w:val="en-US"/>
+        </w:rPr>
+        <w:t>informatiky</w:t>
+      </w:r>
+      <w:proofErr w:type="spellEnd"/>
+      <w:r>
+        <w:rPr>
+          <w:rFonts w:ascii="Arial" w:hAnsi="Arial" w:cs="Arial"/>
+          <w:color w:val="000000"/>
+          <w:sz w:val="19"/>
+          <w:szCs w:val="19"/>
+          <w:lang w:val="en-US"/>
+        </w:rPr>
+        <w:t xml:space="preserve"> a </w:t>
+      </w:r>
+      <w:proofErr w:type="spellStart"/>
+      <w:r>
+        <w:rPr>
+          <w:rFonts w:ascii="Arial" w:hAnsi="Arial" w:cs="Arial"/>
+          <w:color w:val="000000"/>
+          <w:sz w:val="19"/>
+          <w:szCs w:val="19"/>
+          <w:lang w:val="en-US"/>
+        </w:rPr>
+        <w:t>managementu</w:t>
+      </w:r>
+      <w:proofErr w:type="spellEnd"/>
+      <w:r>
+        <w:rPr>
+          <w:rFonts w:ascii="Arial" w:hAnsi="Arial" w:cs="Arial"/>
+          <w:color w:val="000000"/>
+          <w:sz w:val="19"/>
+          <w:szCs w:val="19"/>
+          <w:lang w:val="en-US"/>
+        </w:rPr>
+        <w:t xml:space="preserve">. </w:t>
+      </w:r>
+      <w:proofErr w:type="spellStart"/>
+      <w:r>
+        <w:rPr>
+          <w:rFonts w:ascii="Arial" w:hAnsi="Arial" w:cs="Arial"/>
+          <w:color w:val="000000"/>
+          <w:sz w:val="19"/>
+          <w:szCs w:val="19"/>
+          <w:lang w:val="en-US"/>
+        </w:rPr>
+        <w:t>Vedoucí</w:t>
+      </w:r>
+      <w:proofErr w:type="spellEnd"/>
+      <w:r>
+        <w:rPr>
+          <w:rFonts w:ascii="Arial" w:hAnsi="Arial" w:cs="Arial"/>
+          <w:color w:val="000000"/>
+          <w:sz w:val="19"/>
+          <w:szCs w:val="19"/>
+          <w:lang w:val="en-US"/>
+        </w:rPr>
+        <w:t xml:space="preserve"> </w:t>
+      </w:r>
+      <w:proofErr w:type="spellStart"/>
+      <w:r>
+        <w:rPr>
+          <w:rFonts w:ascii="Arial" w:hAnsi="Arial" w:cs="Arial"/>
+          <w:color w:val="000000"/>
+          <w:sz w:val="19"/>
+          <w:szCs w:val="19"/>
+          <w:lang w:val="en-US"/>
+        </w:rPr>
+        <w:t>práce</w:t>
+      </w:r>
+      <w:proofErr w:type="spellEnd"/>
+      <w:r>
+        <w:rPr>
+          <w:rFonts w:ascii="Arial" w:hAnsi="Arial" w:cs="Arial"/>
+          <w:color w:val="000000"/>
+          <w:sz w:val="19"/>
+          <w:szCs w:val="19"/>
+          <w:lang w:val="en-US"/>
+        </w:rPr>
+        <w:t xml:space="preserve"> doc. Ing. Filip </w:t>
+      </w:r>
+      <w:proofErr w:type="spellStart"/>
+      <w:r>
+        <w:rPr>
+          <w:rFonts w:ascii="Arial" w:hAnsi="Arial" w:cs="Arial"/>
+          <w:color w:val="000000"/>
+          <w:sz w:val="19"/>
+          <w:szCs w:val="19"/>
+          <w:lang w:val="en-US"/>
+        </w:rPr>
+        <w:t>Malý</w:t>
+      </w:r>
+      <w:proofErr w:type="spellEnd"/>
+      <w:r>
+        <w:rPr>
+          <w:rFonts w:ascii="Arial" w:hAnsi="Arial" w:cs="Arial"/>
+          <w:color w:val="000000"/>
+          <w:sz w:val="19"/>
+          <w:szCs w:val="19"/>
+          <w:lang w:val="en-US"/>
+        </w:rPr>
+        <w:t xml:space="preserve">, </w:t>
+      </w:r>
+      <w:proofErr w:type="gramStart"/>
+      <w:r>
+        <w:rPr>
+          <w:rFonts w:ascii="Arial" w:hAnsi="Arial" w:cs="Arial"/>
+          <w:color w:val="000000"/>
+          <w:sz w:val="19"/>
+          <w:szCs w:val="19"/>
+          <w:lang w:val="en-US"/>
+        </w:rPr>
+        <w:t>Ph.D..</w:t>
+      </w:r>
+      <w:proofErr w:type="gramEnd"/>
     </w:p>
     <w:p>
       <w:pPr>
@@ -183,41 +2023,379 @@
           <w:szCs w:val="19"/>
           <w:lang w:val="en-US"/>
         </w:rPr>
-        <w:t>NEZDARA, Vojtěch. Vývoj moderních webových aplikací [online]. Praha, 2016 [cit. 2019-06-11]. Dostupné z: &lt;https://theses.cz/id/uqff1w/&gt;. Diplomová práce. Vysoká škola ekonomická v Praze. Vedoucí práce Alena Buchalcevová.</w:t>
-      </w:r>
-    </w:p>
-    <w:p>
-      <w:pPr>
-        <w:rPr>
-          <w:lang w:val="en-US"/>
-        </w:rPr>
-      </w:pPr>
-    </w:p>
-    <w:p>
-      <w:pPr>
-        <w:rPr>
-          <w:lang w:val="en-US"/>
-        </w:rPr>
-      </w:pPr>
-    </w:p>
-    <w:p>
-      <w:pPr>
-        <w:rPr>
-          <w:lang w:val="en-US"/>
-        </w:rPr>
-      </w:pPr>
-    </w:p>
-    <w:p>
-      <w:pPr>
-        <w:rPr>
-          <w:lang w:val="en-US"/>
-        </w:rPr>
-      </w:pPr>
-      <w:r>
-        <w:rPr>
-          <w:lang w:val="en-US"/>
-        </w:rPr>
-        <w:t>Zahraniční:</w:t>
+        <w:t xml:space="preserve">NEZDARA, </w:t>
+      </w:r>
+      <w:proofErr w:type="spellStart"/>
+      <w:r>
+        <w:rPr>
+          <w:rFonts w:ascii="Arial" w:hAnsi="Arial" w:cs="Arial"/>
+          <w:color w:val="000000"/>
+          <w:sz w:val="19"/>
+          <w:szCs w:val="19"/>
+          <w:lang w:val="en-US"/>
+        </w:rPr>
+        <w:t>Vojtěch</w:t>
+      </w:r>
+      <w:proofErr w:type="spellEnd"/>
+      <w:r>
+        <w:rPr>
+          <w:rFonts w:ascii="Arial" w:hAnsi="Arial" w:cs="Arial"/>
+          <w:color w:val="000000"/>
+          <w:sz w:val="19"/>
+          <w:szCs w:val="19"/>
+          <w:lang w:val="en-US"/>
+        </w:rPr>
+        <w:t xml:space="preserve">. </w:t>
+      </w:r>
+      <w:proofErr w:type="spellStart"/>
+      <w:r>
+        <w:rPr>
+          <w:rFonts w:ascii="Arial" w:hAnsi="Arial" w:cs="Arial"/>
+          <w:color w:val="000000"/>
+          <w:sz w:val="19"/>
+          <w:szCs w:val="19"/>
+          <w:lang w:val="en-US"/>
+        </w:rPr>
+        <w:t>Vývoj</w:t>
+      </w:r>
+      <w:proofErr w:type="spellEnd"/>
+      <w:r>
+        <w:rPr>
+          <w:rFonts w:ascii="Arial" w:hAnsi="Arial" w:cs="Arial"/>
+          <w:color w:val="000000"/>
+          <w:sz w:val="19"/>
+          <w:szCs w:val="19"/>
+          <w:lang w:val="en-US"/>
+        </w:rPr>
+        <w:t xml:space="preserve"> </w:t>
+      </w:r>
+      <w:proofErr w:type="spellStart"/>
+      <w:r>
+        <w:rPr>
+          <w:rFonts w:ascii="Arial" w:hAnsi="Arial" w:cs="Arial"/>
+          <w:color w:val="000000"/>
+          <w:sz w:val="19"/>
+          <w:szCs w:val="19"/>
+          <w:lang w:val="en-US"/>
+        </w:rPr>
+        <w:t>moderních</w:t>
+      </w:r>
+      <w:proofErr w:type="spellEnd"/>
+      <w:r>
+        <w:rPr>
+          <w:rFonts w:ascii="Arial" w:hAnsi="Arial" w:cs="Arial"/>
+          <w:color w:val="000000"/>
+          <w:sz w:val="19"/>
+          <w:szCs w:val="19"/>
+          <w:lang w:val="en-US"/>
+        </w:rPr>
+        <w:t xml:space="preserve"> </w:t>
+      </w:r>
+      <w:proofErr w:type="spellStart"/>
+      <w:r>
+        <w:rPr>
+          <w:rFonts w:ascii="Arial" w:hAnsi="Arial" w:cs="Arial"/>
+          <w:color w:val="000000"/>
+          <w:sz w:val="19"/>
+          <w:szCs w:val="19"/>
+          <w:lang w:val="en-US"/>
+        </w:rPr>
+        <w:t>webových</w:t>
+      </w:r>
+      <w:proofErr w:type="spellEnd"/>
+      <w:r>
+        <w:rPr>
+          <w:rFonts w:ascii="Arial" w:hAnsi="Arial" w:cs="Arial"/>
+          <w:color w:val="000000"/>
+          <w:sz w:val="19"/>
+          <w:szCs w:val="19"/>
+          <w:lang w:val="en-US"/>
+        </w:rPr>
+        <w:t xml:space="preserve"> </w:t>
+      </w:r>
+      <w:proofErr w:type="spellStart"/>
+      <w:r>
+        <w:rPr>
+          <w:rFonts w:ascii="Arial" w:hAnsi="Arial" w:cs="Arial"/>
+          <w:color w:val="000000"/>
+          <w:sz w:val="19"/>
+          <w:szCs w:val="19"/>
+          <w:lang w:val="en-US"/>
+        </w:rPr>
+        <w:t>aplikací</w:t>
+      </w:r>
+      <w:proofErr w:type="spellEnd"/>
+      <w:r>
+        <w:rPr>
+          <w:rFonts w:ascii="Arial" w:hAnsi="Arial" w:cs="Arial"/>
+          <w:color w:val="000000"/>
+          <w:sz w:val="19"/>
+          <w:szCs w:val="19"/>
+          <w:lang w:val="en-US"/>
+        </w:rPr>
+        <w:t xml:space="preserve"> [online]. Praha, 2016 [cit. 2019-06-11]. </w:t>
+      </w:r>
+      <w:proofErr w:type="spellStart"/>
+      <w:r>
+        <w:rPr>
+          <w:rFonts w:ascii="Arial" w:hAnsi="Arial" w:cs="Arial"/>
+          <w:color w:val="000000"/>
+          <w:sz w:val="19"/>
+          <w:szCs w:val="19"/>
+          <w:lang w:val="en-US"/>
+        </w:rPr>
+        <w:t>Dostupné</w:t>
+      </w:r>
+      <w:proofErr w:type="spellEnd"/>
+      <w:r>
+        <w:rPr>
+          <w:rFonts w:ascii="Arial" w:hAnsi="Arial" w:cs="Arial"/>
+          <w:color w:val="000000"/>
+          <w:sz w:val="19"/>
+          <w:szCs w:val="19"/>
+          <w:lang w:val="en-US"/>
+        </w:rPr>
+        <w:t xml:space="preserve"> z: &lt;https://theses.cz/id/uqff1w/&gt;. </w:t>
+      </w:r>
+      <w:proofErr w:type="spellStart"/>
+      <w:r>
+        <w:rPr>
+          <w:rFonts w:ascii="Arial" w:hAnsi="Arial" w:cs="Arial"/>
+          <w:color w:val="000000"/>
+          <w:sz w:val="19"/>
+          <w:szCs w:val="19"/>
+          <w:lang w:val="en-US"/>
+        </w:rPr>
+        <w:t>Diplomová</w:t>
+      </w:r>
+      <w:proofErr w:type="spellEnd"/>
+      <w:r>
+        <w:rPr>
+          <w:rFonts w:ascii="Arial" w:hAnsi="Arial" w:cs="Arial"/>
+          <w:color w:val="000000"/>
+          <w:sz w:val="19"/>
+          <w:szCs w:val="19"/>
+          <w:lang w:val="en-US"/>
+        </w:rPr>
+        <w:t xml:space="preserve"> </w:t>
+      </w:r>
+      <w:proofErr w:type="spellStart"/>
+      <w:r>
+        <w:rPr>
+          <w:rFonts w:ascii="Arial" w:hAnsi="Arial" w:cs="Arial"/>
+          <w:color w:val="000000"/>
+          <w:sz w:val="19"/>
+          <w:szCs w:val="19"/>
+          <w:lang w:val="en-US"/>
+        </w:rPr>
+        <w:t>práce</w:t>
+      </w:r>
+      <w:proofErr w:type="spellEnd"/>
+      <w:r>
+        <w:rPr>
+          <w:rFonts w:ascii="Arial" w:hAnsi="Arial" w:cs="Arial"/>
+          <w:color w:val="000000"/>
+          <w:sz w:val="19"/>
+          <w:szCs w:val="19"/>
+          <w:lang w:val="en-US"/>
+        </w:rPr>
+        <w:t xml:space="preserve">. </w:t>
+      </w:r>
+      <w:proofErr w:type="spellStart"/>
+      <w:r>
+        <w:rPr>
+          <w:rFonts w:ascii="Arial" w:hAnsi="Arial" w:cs="Arial"/>
+          <w:color w:val="000000"/>
+          <w:sz w:val="19"/>
+          <w:szCs w:val="19"/>
+          <w:lang w:val="en-US"/>
+        </w:rPr>
+        <w:t>Vysoká</w:t>
+      </w:r>
+      <w:proofErr w:type="spellEnd"/>
+      <w:r>
+        <w:rPr>
+          <w:rFonts w:ascii="Arial" w:hAnsi="Arial" w:cs="Arial"/>
+          <w:color w:val="000000"/>
+          <w:sz w:val="19"/>
+          <w:szCs w:val="19"/>
+          <w:lang w:val="en-US"/>
+        </w:rPr>
+        <w:t xml:space="preserve"> </w:t>
+      </w:r>
+      <w:proofErr w:type="spellStart"/>
+      <w:r>
+        <w:rPr>
+          <w:rFonts w:ascii="Arial" w:hAnsi="Arial" w:cs="Arial"/>
+          <w:color w:val="000000"/>
+          <w:sz w:val="19"/>
+          <w:szCs w:val="19"/>
+          <w:lang w:val="en-US"/>
+        </w:rPr>
+        <w:t>škola</w:t>
+      </w:r>
+      <w:proofErr w:type="spellEnd"/>
+      <w:r>
+        <w:rPr>
+          <w:rFonts w:ascii="Arial" w:hAnsi="Arial" w:cs="Arial"/>
+          <w:color w:val="000000"/>
+          <w:sz w:val="19"/>
+          <w:szCs w:val="19"/>
+          <w:lang w:val="en-US"/>
+        </w:rPr>
+        <w:t xml:space="preserve"> </w:t>
+      </w:r>
+      <w:proofErr w:type="spellStart"/>
+      <w:r>
+        <w:rPr>
+          <w:rFonts w:ascii="Arial" w:hAnsi="Arial" w:cs="Arial"/>
+          <w:color w:val="000000"/>
+          <w:sz w:val="19"/>
+          <w:szCs w:val="19"/>
+          <w:lang w:val="en-US"/>
+        </w:rPr>
+        <w:t>ekonomická</w:t>
+      </w:r>
+      <w:proofErr w:type="spellEnd"/>
+      <w:r>
+        <w:rPr>
+          <w:rFonts w:ascii="Arial" w:hAnsi="Arial" w:cs="Arial"/>
+          <w:color w:val="000000"/>
+          <w:sz w:val="19"/>
+          <w:szCs w:val="19"/>
+          <w:lang w:val="en-US"/>
+        </w:rPr>
+        <w:t xml:space="preserve"> v </w:t>
+      </w:r>
+      <w:proofErr w:type="spellStart"/>
+      <w:r>
+        <w:rPr>
+          <w:rFonts w:ascii="Arial" w:hAnsi="Arial" w:cs="Arial"/>
+          <w:color w:val="000000"/>
+          <w:sz w:val="19"/>
+          <w:szCs w:val="19"/>
+          <w:lang w:val="en-US"/>
+        </w:rPr>
+        <w:t>Praze</w:t>
+      </w:r>
+      <w:proofErr w:type="spellEnd"/>
+      <w:r>
+        <w:rPr>
+          <w:rFonts w:ascii="Arial" w:hAnsi="Arial" w:cs="Arial"/>
+          <w:color w:val="000000"/>
+          <w:sz w:val="19"/>
+          <w:szCs w:val="19"/>
+          <w:lang w:val="en-US"/>
+        </w:rPr>
+        <w:t xml:space="preserve">. </w:t>
+      </w:r>
+      <w:proofErr w:type="spellStart"/>
+      <w:r>
+        <w:rPr>
+          <w:rFonts w:ascii="Arial" w:hAnsi="Arial" w:cs="Arial"/>
+          <w:color w:val="000000"/>
+          <w:sz w:val="19"/>
+          <w:szCs w:val="19"/>
+          <w:lang w:val="en-US"/>
+        </w:rPr>
+        <w:t>Vedoucí</w:t>
+      </w:r>
+      <w:proofErr w:type="spellEnd"/>
+      <w:r>
+        <w:rPr>
+          <w:rFonts w:ascii="Arial" w:hAnsi="Arial" w:cs="Arial"/>
+          <w:color w:val="000000"/>
+          <w:sz w:val="19"/>
+          <w:szCs w:val="19"/>
+          <w:lang w:val="en-US"/>
+        </w:rPr>
+        <w:t xml:space="preserve"> </w:t>
+      </w:r>
+      <w:proofErr w:type="spellStart"/>
+      <w:r>
+        <w:rPr>
+          <w:rFonts w:ascii="Arial" w:hAnsi="Arial" w:cs="Arial"/>
+          <w:color w:val="000000"/>
+          <w:sz w:val="19"/>
+          <w:szCs w:val="19"/>
+          <w:lang w:val="en-US"/>
+        </w:rPr>
+        <w:t>práce</w:t>
+      </w:r>
+      <w:proofErr w:type="spellEnd"/>
+      <w:r>
+        <w:rPr>
+          <w:rFonts w:ascii="Arial" w:hAnsi="Arial" w:cs="Arial"/>
+          <w:color w:val="000000"/>
+          <w:sz w:val="19"/>
+          <w:szCs w:val="19"/>
+          <w:lang w:val="en-US"/>
+        </w:rPr>
+        <w:t xml:space="preserve"> Alena </w:t>
+      </w:r>
+      <w:proofErr w:type="spellStart"/>
+      <w:r>
+        <w:rPr>
+          <w:rFonts w:ascii="Arial" w:hAnsi="Arial" w:cs="Arial"/>
+          <w:color w:val="000000"/>
+          <w:sz w:val="19"/>
+          <w:szCs w:val="19"/>
+          <w:lang w:val="en-US"/>
+        </w:rPr>
+        <w:t>Buchalcevová</w:t>
+      </w:r>
+      <w:proofErr w:type="spellEnd"/>
+      <w:r>
+        <w:rPr>
+          <w:rFonts w:ascii="Arial" w:hAnsi="Arial" w:cs="Arial"/>
+          <w:color w:val="000000"/>
+          <w:sz w:val="19"/>
+          <w:szCs w:val="19"/>
+          <w:lang w:val="en-US"/>
+        </w:rPr>
+        <w:t>.</w:t>
+      </w:r>
+    </w:p>
+    <w:p>
+      <w:pPr>
+        <w:rPr>
+          <w:lang w:val="en-US"/>
+        </w:rPr>
+      </w:pPr>
+    </w:p>
+    <w:p>
+      <w:pPr>
+        <w:rPr>
+          <w:lang w:val="en-US"/>
+        </w:rPr>
+      </w:pPr>
+    </w:p>
+    <w:p>
+      <w:pPr>
+        <w:rPr>
+          <w:lang w:val="en-US"/>
+        </w:rPr>
+      </w:pPr>
+    </w:p>
+    <w:p>
+      <w:pPr>
+        <w:rPr>
+          <w:lang w:val="en-US"/>
+        </w:rPr>
+      </w:pPr>
+      <w:proofErr w:type="spellStart"/>
+      <w:r>
+        <w:rPr>
+          <w:lang w:val="en-US"/>
+        </w:rPr>
+        <w:t>Zahraniční</w:t>
+      </w:r>
+      <w:proofErr w:type="spellEnd"/>
+      <w:r>
+        <w:rPr>
+          <w:lang w:val="en-US"/>
+        </w:rPr>
+        <w:t>:</w:t>
       </w:r>
     </w:p>
     <w:p>
@@ -238,7 +2416,7 @@
         </w:rPr>
         <w:br/>
       </w:r>
-      <w:hyperlink r:id="rId5" w:history="1">
+      <w:hyperlink r:id="rId7" w:history="1">
         <w:r>
           <w:rPr>
             <w:rStyle w:val="Hypertextovodkaz"/>
@@ -273,7 +2451,7 @@
         </w:rPr>
         <w:br/>
       </w:r>
-      <w:hyperlink r:id="rId6" w:history="1">
+      <w:hyperlink r:id="rId8" w:history="1">
         <w:r>
           <w:rPr>
             <w:rStyle w:val="Hypertextovodkaz"/>
@@ -308,7 +2486,7 @@
         </w:rPr>
         <w:br/>
       </w:r>
-      <w:hyperlink r:id="rId7" w:anchor="technology-_-most-loved-dreaded-and-wanted-web-frameworks" w:history="1">
+      <w:hyperlink r:id="rId9" w:anchor="technology-_-most-loved-dreaded-and-wanted-web-frameworks" w:history="1">
         <w:r>
           <w:rPr>
             <w:rStyle w:val="Hypertextovodkaz"/>
@@ -344,7 +2522,7 @@
         </w:rPr>
         <w:br/>
       </w:r>
-      <w:hyperlink r:id="rId8" w:anchor="technology" w:history="1">
+      <w:hyperlink r:id="rId10" w:anchor="technology" w:history="1">
         <w:r>
           <w:rPr>
             <w:rStyle w:val="Hypertextovodkaz"/>
@@ -367,11 +2545,19 @@
           <w:lang w:val="en-US"/>
         </w:rPr>
       </w:pPr>
-      <w:r>
-        <w:rPr>
-          <w:lang w:val="en-US"/>
-        </w:rPr>
-        <w:t>Devecosystem 2018:</w:t>
+      <w:proofErr w:type="spellStart"/>
+      <w:r>
+        <w:rPr>
+          <w:lang w:val="en-US"/>
+        </w:rPr>
+        <w:t>Devecosystem</w:t>
+      </w:r>
+      <w:proofErr w:type="spellEnd"/>
+      <w:r>
+        <w:rPr>
+          <w:lang w:val="en-US"/>
+        </w:rPr>
+        <w:t xml:space="preserve"> 2018:</w:t>
       </w:r>
       <w:r>
         <w:rPr>
@@ -379,7 +2565,7 @@
         </w:rPr>
         <w:br/>
       </w:r>
-      <w:hyperlink r:id="rId9" w:history="1">
+      <w:hyperlink r:id="rId11" w:history="1">
         <w:r>
           <w:rPr>
             <w:rStyle w:val="Hypertextovodkaz"/>
@@ -403,11 +2589,19 @@
           <w:lang w:val="en-US"/>
         </w:rPr>
       </w:pPr>
-      <w:r>
-        <w:rPr>
-          <w:lang w:val="en-US"/>
-        </w:rPr>
-        <w:t>Devecosystem – Kotlin 2018:</w:t>
+      <w:proofErr w:type="spellStart"/>
+      <w:r>
+        <w:rPr>
+          <w:lang w:val="en-US"/>
+        </w:rPr>
+        <w:t>Devecosystem</w:t>
+      </w:r>
+      <w:proofErr w:type="spellEnd"/>
+      <w:r>
+        <w:rPr>
+          <w:lang w:val="en-US"/>
+        </w:rPr>
+        <w:t xml:space="preserve"> – Kotlin 2018:</w:t>
       </w:r>
       <w:r>
         <w:rPr>
@@ -415,7 +2609,7 @@
         </w:rPr>
         <w:br/>
       </w:r>
-      <w:hyperlink r:id="rId10" w:history="1">
+      <w:hyperlink r:id="rId12" w:history="1">
         <w:r>
           <w:rPr>
             <w:rStyle w:val="Hypertextovodkaz"/>
@@ -440,11 +2634,19 @@
           <w:lang w:val="en-US"/>
         </w:rPr>
       </w:pPr>
-      <w:r>
-        <w:rPr>
-          <w:lang w:val="en-US"/>
-        </w:rPr>
-        <w:t>Devecosystem 201</w:t>
+      <w:proofErr w:type="spellStart"/>
+      <w:r>
+        <w:rPr>
+          <w:lang w:val="en-US"/>
+        </w:rPr>
+        <w:t>Devecosystem</w:t>
+      </w:r>
+      <w:proofErr w:type="spellEnd"/>
+      <w:r>
+        <w:rPr>
+          <w:lang w:val="en-US"/>
+        </w:rPr>
+        <w:t xml:space="preserve"> 201</w:t>
       </w:r>
       <w:r>
         <w:rPr>
@@ -464,7 +2666,7 @@
         </w:rPr>
         <w:br/>
       </w:r>
-      <w:hyperlink r:id="rId11" w:history="1">
+      <w:hyperlink r:id="rId13" w:history="1">
         <w:r>
           <w:rPr>
             <w:rStyle w:val="Hypertextovodkaz"/>
@@ -488,11 +2690,19 @@
           <w:lang w:val="en-US"/>
         </w:rPr>
       </w:pPr>
-      <w:r>
-        <w:rPr>
-          <w:lang w:val="en-US"/>
-        </w:rPr>
-        <w:t>Devecosystem – Kotlin 201</w:t>
+      <w:proofErr w:type="spellStart"/>
+      <w:r>
+        <w:rPr>
+          <w:lang w:val="en-US"/>
+        </w:rPr>
+        <w:t>Devecosystem</w:t>
+      </w:r>
+      <w:proofErr w:type="spellEnd"/>
+      <w:r>
+        <w:rPr>
+          <w:lang w:val="en-US"/>
+        </w:rPr>
+        <w:t xml:space="preserve"> – Kotlin 201</w:t>
       </w:r>
       <w:r>
         <w:rPr>
@@ -512,7 +2722,7 @@
         </w:rPr>
         <w:br/>
       </w:r>
-      <w:hyperlink r:id="rId12" w:history="1">
+      <w:hyperlink r:id="rId14" w:history="1">
         <w:r>
           <w:rPr>
             <w:rStyle w:val="Hypertextovodkaz"/>
@@ -547,7 +2757,7 @@
         </w:rPr>
         <w:br/>
       </w:r>
-      <w:hyperlink r:id="rId13" w:history="1">
+      <w:hyperlink r:id="rId15" w:history="1">
         <w:r>
           <w:rPr>
             <w:rStyle w:val="Hypertextovodkaz"/>
@@ -574,7 +2784,21 @@
         <w:rPr>
           <w:lang w:val="en-US"/>
         </w:rPr>
-        <w:t>PYPL PopularitY of Programming Language:</w:t>
+        <w:t xml:space="preserve">PYPL </w:t>
+      </w:r>
+      <w:proofErr w:type="spellStart"/>
+      <w:r>
+        <w:rPr>
+          <w:lang w:val="en-US"/>
+        </w:rPr>
+        <w:t>PopularitY</w:t>
+      </w:r>
+      <w:proofErr w:type="spellEnd"/>
+      <w:r>
+        <w:rPr>
+          <w:lang w:val="en-US"/>
+        </w:rPr>
+        <w:t xml:space="preserve"> of Programming Language:</w:t>
       </w:r>
       <w:r>
         <w:rPr>
@@ -582,7 +2806,7 @@
         </w:rPr>
         <w:br/>
       </w:r>
-      <w:hyperlink r:id="rId14" w:history="1">
+      <w:hyperlink r:id="rId16" w:history="1">
         <w:r>
           <w:rPr>
             <w:rStyle w:val="Hypertextovodkaz"/>
@@ -619,7 +2843,7 @@
         </w:rPr>
         <w:br/>
       </w:r>
-      <w:hyperlink r:id="rId15" w:history="1">
+      <w:hyperlink r:id="rId17" w:history="1">
         <w:r>
           <w:rPr>
             <w:rStyle w:val="Hypertextovodkaz"/>
@@ -642,11 +2866,19 @@
           <w:lang w:val="en-US"/>
         </w:rPr>
       </w:pPr>
-      <w:r>
-        <w:rPr>
-          <w:lang w:val="en-US"/>
-        </w:rPr>
-        <w:t>Knihy:</w:t>
+      <w:proofErr w:type="spellStart"/>
+      <w:r>
+        <w:rPr>
+          <w:lang w:val="en-US"/>
+        </w:rPr>
+        <w:t>Knihy</w:t>
+      </w:r>
+      <w:proofErr w:type="spellEnd"/>
+      <w:r>
+        <w:rPr>
+          <w:lang w:val="en-US"/>
+        </w:rPr>
+        <w:t>:</w:t>
       </w:r>
     </w:p>
     <w:p>
@@ -669,7 +2901,31 @@
           <w:shd w:val="clear" w:color="auto" w:fill="FFFFFF"/>
           <w:lang w:val="en-US"/>
         </w:rPr>
-        <w:t>Samuel, S. and Bocutiu, S. (n.d.). </w:t>
+        <w:t xml:space="preserve">Samuel, S. and </w:t>
+      </w:r>
+      <w:proofErr w:type="spellStart"/>
+      <w:r>
+        <w:rPr>
+          <w:rFonts w:ascii="Open Sans" w:hAnsi="Open Sans" w:cs="Open Sans"/>
+          <w:color w:val="000000"/>
+          <w:sz w:val="20"/>
+          <w:szCs w:val="20"/>
+          <w:shd w:val="clear" w:color="auto" w:fill="FFFFFF"/>
+          <w:lang w:val="en-US"/>
+        </w:rPr>
+        <w:t>Bocutiu</w:t>
+      </w:r>
+      <w:proofErr w:type="spellEnd"/>
+      <w:r>
+        <w:rPr>
+          <w:rFonts w:ascii="Open Sans" w:hAnsi="Open Sans" w:cs="Open Sans"/>
+          <w:color w:val="000000"/>
+          <w:sz w:val="20"/>
+          <w:szCs w:val="20"/>
+          <w:shd w:val="clear" w:color="auto" w:fill="FFFFFF"/>
+          <w:lang w:val="en-US"/>
+        </w:rPr>
+        <w:t>, S. (n.d.). </w:t>
       </w:r>
       <w:r>
         <w:rPr>
@@ -682,17 +2938,32 @@
           <w:shd w:val="clear" w:color="auto" w:fill="FFFFFF"/>
           <w:lang w:val="en-US"/>
         </w:rPr>
-        <w:t>Programming kotlin</w:t>
-      </w:r>
+        <w:t xml:space="preserve">Programming </w:t>
+      </w:r>
+      <w:proofErr w:type="spellStart"/>
       <w:r>
         <w:rPr>
           <w:rFonts w:ascii="Open Sans" w:hAnsi="Open Sans" w:cs="Open Sans"/>
+          <w:i/>
+          <w:iCs/>
           <w:color w:val="000000"/>
           <w:sz w:val="20"/>
           <w:szCs w:val="20"/>
           <w:shd w:val="clear" w:color="auto" w:fill="FFFFFF"/>
           <w:lang w:val="en-US"/>
         </w:rPr>
+        <w:t>kotlin</w:t>
+      </w:r>
+      <w:proofErr w:type="spellEnd"/>
+      <w:r>
+        <w:rPr>
+          <w:rFonts w:ascii="Open Sans" w:hAnsi="Open Sans" w:cs="Open Sans"/>
+          <w:color w:val="000000"/>
+          <w:sz w:val="20"/>
+          <w:szCs w:val="20"/>
+          <w:shd w:val="clear" w:color="auto" w:fill="FFFFFF"/>
+          <w:lang w:val="en-US"/>
+        </w:rPr>
         <w:t>.</w:t>
       </w:r>
     </w:p>
@@ -719,48 +2990,132 @@
         <w:rPr>
           <w:lang w:val="en-US"/>
         </w:rPr>
-        <w:t>Alexey Soshin, Hands-on Design Patterns with Kotlin: Build scalable applications using traditional, reactive, and concurrent design patterns in Kotlin</w:t>
-      </w:r>
-    </w:p>
-    <w:p>
-      <w:pPr>
-        <w:rPr>
-          <w:lang w:val="en-US"/>
-        </w:rPr>
-      </w:pPr>
-      <w:r>
-        <w:rPr>
-          <w:lang w:val="en-US"/>
-        </w:rPr>
-        <w:t>Igor Kucherenko, Mastering High Performance with Kotlin: Overcome performance difficulties in Kotlin with a range of exciting techniques and solutions</w:t>
-      </w:r>
-    </w:p>
-    <w:p>
-      <w:pPr>
-        <w:rPr>
-          <w:lang w:val="en-US"/>
-        </w:rPr>
-      </w:pPr>
-      <w:r>
-        <w:rPr>
-          <w:lang w:val="en-US"/>
-        </w:rPr>
-        <w:t>Raghavendra Rao K - Raghavendra Rao K , Kotlin for Enterprise Applications using Java EE Raghavendra Rao K Packt Publishing Ltd</w:t>
-      </w:r>
-    </w:p>
-    <w:p>
-      <w:pPr>
-        <w:rPr>
-          <w:lang w:val="en-US"/>
-        </w:rPr>
-      </w:pPr>
-      <w:r>
-        <w:rPr>
-          <w:lang w:val="en-US"/>
-        </w:rPr>
-        <w:t xml:space="preserve">Java magazine: march-april [online]. Oracle, 2019 [cit. 2019-09-28]. Dostupné z: </w:t>
-      </w:r>
-      <w:hyperlink r:id="rId16" w:history="1">
+        <w:t xml:space="preserve">Alexey </w:t>
+      </w:r>
+      <w:proofErr w:type="spellStart"/>
+      <w:r>
+        <w:rPr>
+          <w:lang w:val="en-US"/>
+        </w:rPr>
+        <w:t>Soshin</w:t>
+      </w:r>
+      <w:proofErr w:type="spellEnd"/>
+      <w:r>
+        <w:rPr>
+          <w:lang w:val="en-US"/>
+        </w:rPr>
+        <w:t>, Hands-on Design Patterns with Kotlin: Build scalable applications using traditional, reactive, and concurrent design patterns in Kotlin</w:t>
+      </w:r>
+    </w:p>
+    <w:p>
+      <w:pPr>
+        <w:rPr>
+          <w:lang w:val="en-US"/>
+        </w:rPr>
+      </w:pPr>
+      <w:r>
+        <w:rPr>
+          <w:lang w:val="en-US"/>
+        </w:rPr>
+        <w:t xml:space="preserve">Igor </w:t>
+      </w:r>
+      <w:proofErr w:type="spellStart"/>
+      <w:r>
+        <w:rPr>
+          <w:lang w:val="en-US"/>
+        </w:rPr>
+        <w:t>Kucherenko</w:t>
+      </w:r>
+      <w:proofErr w:type="spellEnd"/>
+      <w:r>
+        <w:rPr>
+          <w:lang w:val="en-US"/>
+        </w:rPr>
+        <w:t>, Mastering High Performance with Kotlin: Overcome performance difficulties in Kotlin with a range of exciting techniques and solutions</w:t>
+      </w:r>
+    </w:p>
+    <w:p>
+      <w:pPr>
+        <w:rPr>
+          <w:lang w:val="en-US"/>
+        </w:rPr>
+      </w:pPr>
+      <w:r>
+        <w:rPr>
+          <w:lang w:val="en-US"/>
+        </w:rPr>
+        <w:t xml:space="preserve">Raghavendra Rao K - Raghavendra Rao </w:t>
+      </w:r>
+      <w:proofErr w:type="gramStart"/>
+      <w:r>
+        <w:rPr>
+          <w:lang w:val="en-US"/>
+        </w:rPr>
+        <w:t>K ,</w:t>
+      </w:r>
+      <w:proofErr w:type="gramEnd"/>
+      <w:r>
+        <w:rPr>
+          <w:lang w:val="en-US"/>
+        </w:rPr>
+        <w:t xml:space="preserve"> Kotlin for Enterprise Applications using Java EE Raghavendra Rao K </w:t>
+      </w:r>
+      <w:proofErr w:type="spellStart"/>
+      <w:r>
+        <w:rPr>
+          <w:lang w:val="en-US"/>
+        </w:rPr>
+        <w:t>Packt</w:t>
+      </w:r>
+      <w:proofErr w:type="spellEnd"/>
+      <w:r>
+        <w:rPr>
+          <w:lang w:val="en-US"/>
+        </w:rPr>
+        <w:t xml:space="preserve"> Publishing Ltd</w:t>
+      </w:r>
+    </w:p>
+    <w:p>
+      <w:pPr>
+        <w:rPr>
+          <w:lang w:val="en-US"/>
+        </w:rPr>
+      </w:pPr>
+      <w:r>
+        <w:rPr>
+          <w:lang w:val="en-US"/>
+        </w:rPr>
+        <w:t>Java magazine: march-</w:t>
+      </w:r>
+      <w:proofErr w:type="spellStart"/>
+      <w:r>
+        <w:rPr>
+          <w:lang w:val="en-US"/>
+        </w:rPr>
+        <w:t>april</w:t>
+      </w:r>
+      <w:proofErr w:type="spellEnd"/>
+      <w:r>
+        <w:rPr>
+          <w:lang w:val="en-US"/>
+        </w:rPr>
+        <w:t xml:space="preserve"> [online]. Oracle, 2019 [cit. 2019-09-28]. </w:t>
+      </w:r>
+      <w:proofErr w:type="spellStart"/>
+      <w:r>
+        <w:rPr>
+          <w:lang w:val="en-US"/>
+        </w:rPr>
+        <w:t>Dostupné</w:t>
+      </w:r>
+      <w:proofErr w:type="spellEnd"/>
+      <w:r>
+        <w:rPr>
+          <w:lang w:val="en-US"/>
+        </w:rPr>
+        <w:t xml:space="preserve"> z: </w:t>
+      </w:r>
+      <w:hyperlink r:id="rId18" w:history="1">
         <w:r>
           <w:rPr>
             <w:rStyle w:val="Hypertextovodkaz"/>
@@ -783,40 +3138,84 @@
           <w:lang w:val="en-US"/>
         </w:rPr>
       </w:pPr>
-      <w:r>
-        <w:rPr>
-          <w:lang w:val="en-US"/>
-        </w:rPr>
-        <w:t>Vuksanovic, Irena &amp; Sudarevic, Bojan. (2011). Use of web application frameworks in the development of small applications. 458-462.</w:t>
-      </w:r>
-    </w:p>
-    <w:p>
-      <w:pPr>
-        <w:rPr>
-          <w:lang w:val="en-US"/>
-        </w:rPr>
-      </w:pPr>
-    </w:p>
-    <w:p>
-      <w:pPr>
-        <w:rPr>
-          <w:lang w:val="en-US"/>
-        </w:rPr>
-      </w:pPr>
-      <w:r>
-        <w:rPr>
-          <w:lang w:val="en-US"/>
-        </w:rPr>
-        <w:t>Ostatní:</w:t>
-      </w:r>
-    </w:p>
-    <w:p>
-      <w:pPr>
-        <w:rPr>
-          <w:lang w:val="en-US"/>
-        </w:rPr>
-      </w:pPr>
-      <w:hyperlink r:id="rId17" w:history="1">
+      <w:proofErr w:type="spellStart"/>
+      <w:r>
+        <w:rPr>
+          <w:lang w:val="en-US"/>
+        </w:rPr>
+        <w:t>Vuksanovic</w:t>
+      </w:r>
+      <w:proofErr w:type="spellEnd"/>
+      <w:r>
+        <w:rPr>
+          <w:lang w:val="en-US"/>
+        </w:rPr>
+        <w:t xml:space="preserve">, Irena &amp; </w:t>
+      </w:r>
+      <w:proofErr w:type="spellStart"/>
+      <w:r>
+        <w:rPr>
+          <w:lang w:val="en-US"/>
+        </w:rPr>
+        <w:t>Sudarevic</w:t>
+      </w:r>
+      <w:proofErr w:type="spellEnd"/>
+      <w:r>
+        <w:rPr>
+          <w:lang w:val="en-US"/>
+        </w:rPr>
+        <w:t xml:space="preserve">, </w:t>
+      </w:r>
+      <w:proofErr w:type="spellStart"/>
+      <w:r>
+        <w:rPr>
+          <w:lang w:val="en-US"/>
+        </w:rPr>
+        <w:t>Bojan</w:t>
+      </w:r>
+      <w:proofErr w:type="spellEnd"/>
+      <w:r>
+        <w:rPr>
+          <w:lang w:val="en-US"/>
+        </w:rPr>
+        <w:t>. (2011). Use of web application frameworks in the development of small applications. 458-462.</w:t>
+      </w:r>
+    </w:p>
+    <w:p>
+      <w:pPr>
+        <w:rPr>
+          <w:lang w:val="en-US"/>
+        </w:rPr>
+      </w:pPr>
+    </w:p>
+    <w:p>
+      <w:pPr>
+        <w:rPr>
+          <w:lang w:val="en-US"/>
+        </w:rPr>
+      </w:pPr>
+      <w:proofErr w:type="spellStart"/>
+      <w:r>
+        <w:rPr>
+          <w:lang w:val="en-US"/>
+        </w:rPr>
+        <w:t>Ostatní</w:t>
+      </w:r>
+      <w:proofErr w:type="spellEnd"/>
+      <w:r>
+        <w:rPr>
+          <w:lang w:val="en-US"/>
+        </w:rPr>
+        <w:t>:</w:t>
+      </w:r>
+    </w:p>
+    <w:p>
+      <w:pPr>
+        <w:rPr>
+          <w:lang w:val="en-US"/>
+        </w:rPr>
+      </w:pPr>
+      <w:hyperlink r:id="rId19" w:history="1">
         <w:r>
           <w:rPr>
             <w:rStyle w:val="Hypertextovodkaz"/>
@@ -832,28 +3231,44 @@
           <w:lang w:val="en-US"/>
         </w:rPr>
       </w:pPr>
-      <w:hyperlink r:id="rId18" w:history="1">
+      <w:hyperlink r:id="rId20" w:history="1">
         <w:r>
           <w:rPr>
             <w:rStyle w:val="Hypertextovodkaz"/>
             <w:lang w:val="en-US"/>
           </w:rPr>
-          <w:t>https://www.zive.cz/clanky/java-vs-c---ktery-jazyk-zvolit/sc-3-a-104694/default.aspx</w:t>
-        </w:r>
-      </w:hyperlink>
-    </w:p>
-    <w:p>
-      <w:pPr>
-        <w:rPr>
-          <w:lang w:val="en-US"/>
-        </w:rPr>
-      </w:pPr>
-      <w:hyperlink r:id="rId19" w:history="1">
+          <w:t>https://www.zive.cz/clanky/java-vs-c---</w:t>
+        </w:r>
+        <w:proofErr w:type="spellStart"/>
         <w:r>
           <w:rPr>
             <w:rStyle w:val="Hypertextovodkaz"/>
             <w:lang w:val="en-US"/>
           </w:rPr>
+          <w:t>ktery-jazyk-zvolit</w:t>
+        </w:r>
+        <w:proofErr w:type="spellEnd"/>
+        <w:r>
+          <w:rPr>
+            <w:rStyle w:val="Hypertextovodkaz"/>
+            <w:lang w:val="en-US"/>
+          </w:rPr>
+          <w:t>/sc-3-a-104694/default.aspx</w:t>
+        </w:r>
+      </w:hyperlink>
+    </w:p>
+    <w:p>
+      <w:pPr>
+        <w:rPr>
+          <w:lang w:val="en-US"/>
+        </w:rPr>
+      </w:pPr>
+      <w:hyperlink r:id="rId21" w:history="1">
+        <w:r>
+          <w:rPr>
+            <w:rStyle w:val="Hypertextovodkaz"/>
+            <w:lang w:val="en-US"/>
+          </w:rPr>
           <w:t>https://dri.es/a-history-of-javascript-across-the-stack</w:t>
         </w:r>
       </w:hyperlink>
@@ -864,7 +3279,7 @@
           <w:lang w:val="en-US"/>
         </w:rPr>
       </w:pPr>
-      <w:hyperlink r:id="rId20" w:history="1">
+      <w:hyperlink r:id="rId22" w:history="1">
         <w:r>
           <w:rPr>
             <w:rStyle w:val="Hypertextovodkaz"/>
@@ -880,7 +3295,7 @@
           <w:lang w:val="en-US"/>
         </w:rPr>
       </w:pPr>
-      <w:hyperlink r:id="rId21" w:history="1">
+      <w:hyperlink r:id="rId23" w:history="1">
         <w:r>
           <w:rPr>
             <w:rStyle w:val="Hypertextovodkaz"/>
@@ -896,7 +3311,7 @@
           <w:lang w:val="en-US"/>
         </w:rPr>
       </w:pPr>
-      <w:hyperlink r:id="rId22" w:history="1">
+      <w:hyperlink r:id="rId24" w:history="1">
         <w:r>
           <w:rPr>
             <w:rStyle w:val="Hypertextovodkaz"/>
@@ -912,7 +3327,7 @@
           <w:lang w:val="en-US"/>
         </w:rPr>
       </w:pPr>
-      <w:hyperlink r:id="rId23" w:anchor="languages" w:history="1">
+      <w:hyperlink r:id="rId25" w:anchor="languages" w:history="1">
         <w:r>
           <w:rPr>
             <w:rStyle w:val="Hypertextovodkaz"/>
@@ -928,7 +3343,7 @@
           <w:lang w:val="en-US"/>
         </w:rPr>
       </w:pPr>
-      <w:hyperlink r:id="rId24" w:history="1">
+      <w:hyperlink r:id="rId26" w:history="1">
         <w:r>
           <w:rPr>
             <w:rStyle w:val="Hypertextovodkaz"/>
@@ -944,7 +3359,7 @@
           <w:lang w:val="en-US"/>
         </w:rPr>
       </w:pPr>
-      <w:hyperlink r:id="rId25" w:history="1">
+      <w:hyperlink r:id="rId27" w:history="1">
         <w:r>
           <w:rPr>
             <w:rStyle w:val="Hypertextovodkaz"/>
@@ -960,7 +3375,7 @@
           <w:lang w:val="en-US"/>
         </w:rPr>
       </w:pPr>
-      <w:hyperlink r:id="rId26" w:history="1">
+      <w:hyperlink r:id="rId28" w:history="1">
         <w:r>
           <w:rPr>
             <w:rStyle w:val="Hypertextovodkaz"/>
@@ -976,7 +3391,7 @@
           <w:lang w:val="en-US"/>
         </w:rPr>
       </w:pPr>
-      <w:hyperlink r:id="rId27" w:history="1">
+      <w:hyperlink r:id="rId29" w:history="1">
         <w:r>
           <w:rPr>
             <w:rStyle w:val="Hypertextovodkaz"/>
@@ -992,7 +3407,7 @@
           <w:lang w:val="en-US"/>
         </w:rPr>
       </w:pPr>
-      <w:hyperlink r:id="rId28" w:history="1">
+      <w:hyperlink r:id="rId30" w:history="1">
         <w:r>
           <w:rPr>
             <w:rStyle w:val="Hypertextovodkaz"/>
@@ -1008,11 +3423,19 @@
           <w:lang w:val="en-US"/>
         </w:rPr>
       </w:pPr>
-      <w:r>
-        <w:rPr>
-          <w:lang w:val="en-US"/>
-        </w:rPr>
-        <w:t>Erb, Benjamin. (2012). Concurrent Programming for Scalable Web Architectures. 10.18725/OPARU-2423.</w:t>
+      <w:proofErr w:type="spellStart"/>
+      <w:r>
+        <w:rPr>
+          <w:lang w:val="en-US"/>
+        </w:rPr>
+        <w:t>Erb</w:t>
+      </w:r>
+      <w:proofErr w:type="spellEnd"/>
+      <w:r>
+        <w:rPr>
+          <w:lang w:val="en-US"/>
+        </w:rPr>
+        <w:t>, Benjamin. (2012). Concurrent Programming for Scalable Web Architectures. 10.18725/OPARU-2423.</w:t>
       </w:r>
     </w:p>
     <w:p>
@@ -1034,7 +3457,7 @@
           <w:lang w:val="en-US"/>
         </w:rPr>
       </w:pPr>
-      <w:hyperlink r:id="rId29" w:history="1">
+      <w:hyperlink r:id="rId31" w:history="1">
         <w:r>
           <w:rPr>
             <w:rStyle w:val="Hypertextovodkaz"/>
@@ -1045,7 +3468,7 @@
       </w:hyperlink>
     </w:p>
     <w:p>
-      <w:hyperlink r:id="rId30" w:anchor="30a935e0522f" w:history="1">
+      <w:hyperlink r:id="rId32" w:anchor="30a935e0522f" w:history="1">
         <w:r>
           <w:rPr>
             <w:rStyle w:val="Hypertextovodkaz"/>
@@ -1060,7 +3483,7 @@
           <w:rStyle w:val="Hypertextovodkaz"/>
         </w:rPr>
       </w:pPr>
-      <w:hyperlink r:id="rId31" w:history="1">
+      <w:hyperlink r:id="rId33" w:history="1">
         <w:r>
           <w:rPr>
             <w:rStyle w:val="Hypertextovodkaz"/>
@@ -1070,7 +3493,7 @@
       </w:hyperlink>
     </w:p>
     <w:p>
-      <w:hyperlink r:id="rId32" w:history="1">
+      <w:hyperlink r:id="rId34" w:history="1">
         <w:r>
           <w:rPr>
             <w:rStyle w:val="Hypertextovodkaz"/>
@@ -1085,7 +3508,7 @@
           <w:rStyle w:val="Hypertextovodkaz"/>
         </w:rPr>
       </w:pPr>
-      <w:hyperlink r:id="rId33" w:history="1">
+      <w:hyperlink r:id="rId35" w:history="1">
         <w:r>
           <w:rPr>
             <w:rStyle w:val="Hypertextovodkaz"/>
@@ -1095,7 +3518,7 @@
       </w:hyperlink>
     </w:p>
     <w:p>
-      <w:hyperlink r:id="rId34" w:history="1">
+      <w:hyperlink r:id="rId36" w:history="1">
         <w:r>
           <w:rPr>
             <w:rStyle w:val="Hypertextovodkaz"/>
@@ -1105,7 +3528,7 @@
       </w:hyperlink>
     </w:p>
     <w:p>
-      <w:hyperlink r:id="rId35" w:history="1">
+      <w:hyperlink r:id="rId37" w:history="1">
         <w:r>
           <w:rPr>
             <w:rStyle w:val="Hypertextovodkaz"/>
@@ -1115,7 +3538,7 @@
       </w:hyperlink>
     </w:p>
     <w:p>
-      <w:hyperlink r:id="rId36" w:history="1">
+      <w:hyperlink r:id="rId38" w:history="1">
         <w:r>
           <w:rPr>
             <w:rStyle w:val="Hypertextovodkaz"/>
@@ -1125,7 +3548,7 @@
       </w:hyperlink>
     </w:p>
     <w:p>
-      <w:hyperlink r:id="rId37" w:history="1">
+      <w:hyperlink r:id="rId39" w:history="1">
         <w:r>
           <w:rPr>
             <w:rStyle w:val="Hypertextovodkaz"/>
@@ -1135,7 +3558,7 @@
       </w:hyperlink>
     </w:p>
     <w:p>
-      <w:hyperlink r:id="rId38" w:history="1">
+      <w:hyperlink r:id="rId40" w:history="1">
         <w:r>
           <w:rPr>
             <w:rStyle w:val="Hypertextovodkaz"/>
@@ -1145,7 +3568,7 @@
       </w:hyperlink>
     </w:p>
     <w:p>
-      <w:hyperlink r:id="rId39" w:history="1">
+      <w:hyperlink r:id="rId41" w:history="1">
         <w:r>
           <w:rPr>
             <w:rStyle w:val="Hypertextovodkaz"/>
@@ -1155,7 +3578,7 @@
       </w:hyperlink>
     </w:p>
     <w:p>
-      <w:hyperlink r:id="rId40" w:history="1">
+      <w:hyperlink r:id="rId42" w:history="1">
         <w:r>
           <w:rPr>
             <w:rStyle w:val="Hypertextovodkaz"/>
@@ -1170,7 +3593,7 @@
           <w:rStyle w:val="Hypertextovodkaz"/>
         </w:rPr>
       </w:pPr>
-      <w:hyperlink r:id="rId41" w:history="1">
+      <w:hyperlink r:id="rId43" w:history="1">
         <w:r>
           <w:rPr>
             <w:rStyle w:val="Hypertextovodkaz"/>
@@ -1180,7 +3603,7 @@
       </w:hyperlink>
     </w:p>
     <w:p>
-      <w:hyperlink r:id="rId42" w:history="1">
+      <w:hyperlink r:id="rId44" w:history="1">
         <w:r>
           <w:rPr>
             <w:rStyle w:val="Hypertextovodkaz"/>
@@ -1195,7 +3618,7 @@
           <w:rStyle w:val="Hypertextovodkaz"/>
         </w:rPr>
       </w:pPr>
-      <w:hyperlink r:id="rId43" w:history="1">
+      <w:hyperlink r:id="rId45" w:history="1">
         <w:r>
           <w:rPr>
             <w:rStyle w:val="Hypertextovodkaz"/>
@@ -1210,7 +3633,7 @@
           <w:rStyle w:val="Hypertextovodkaz"/>
         </w:rPr>
       </w:pPr>
-      <w:hyperlink r:id="rId44" w:history="1">
+      <w:hyperlink r:id="rId46" w:history="1">
         <w:r>
           <w:rPr>
             <w:rStyle w:val="Hypertextovodkaz"/>
@@ -1220,7 +3643,7 @@
       </w:hyperlink>
     </w:p>
     <w:p>
-      <w:hyperlink r:id="rId45" w:history="1">
+      <w:hyperlink r:id="rId47" w:history="1">
         <w:r>
           <w:rPr>
             <w:rStyle w:val="Hypertextovodkaz"/>
@@ -1230,7 +3653,7 @@
       </w:hyperlink>
     </w:p>
     <w:p>
-      <w:hyperlink r:id="rId46" w:history="1">
+      <w:hyperlink r:id="rId48" w:history="1">
         <w:r>
           <w:rPr>
             <w:rStyle w:val="Hypertextovodkaz"/>
@@ -1245,7 +3668,7 @@
           <w:rStyle w:val="Hypertextovodkaz"/>
         </w:rPr>
       </w:pPr>
-      <w:hyperlink r:id="rId47" w:history="1">
+      <w:hyperlink r:id="rId49" w:history="1">
         <w:r>
           <w:rPr>
             <w:rStyle w:val="Hypertextovodkaz"/>
@@ -1260,7 +3683,7 @@
           <w:rStyle w:val="Hypertextovodkaz"/>
         </w:rPr>
       </w:pPr>
-      <w:hyperlink r:id="rId48" w:history="1">
+      <w:hyperlink r:id="rId50" w:history="1">
         <w:r>
           <w:rPr>
             <w:rStyle w:val="Hypertextovodkaz"/>
@@ -1270,7 +3693,7 @@
       </w:hyperlink>
     </w:p>
     <w:p>
-      <w:hyperlink r:id="rId49" w:history="1">
+      <w:hyperlink r:id="rId51" w:history="1">
         <w:r>
           <w:rPr>
             <w:rStyle w:val="Hypertextovodkaz"/>
@@ -1285,7 +3708,7 @@
           <w:rStyle w:val="Hypertextovodkaz"/>
         </w:rPr>
       </w:pPr>
-      <w:hyperlink r:id="rId50" w:history="1">
+      <w:hyperlink r:id="rId52" w:history="1">
         <w:r>
           <w:rPr>
             <w:rStyle w:val="Hypertextovodkaz"/>
@@ -1295,7 +3718,7 @@
       </w:hyperlink>
     </w:p>
     <w:p>
-      <w:hyperlink r:id="rId51" w:history="1">
+      <w:hyperlink r:id="rId53" w:history="1">
         <w:r>
           <w:rPr>
             <w:rStyle w:val="Hypertextovodkaz"/>
@@ -1305,7 +3728,7 @@
       </w:hyperlink>
     </w:p>
     <w:p>
-      <w:hyperlink r:id="rId52" w:history="1">
+      <w:hyperlink r:id="rId54" w:history="1">
         <w:r>
           <w:rPr>
             <w:rStyle w:val="Hypertextovodkaz"/>
@@ -1317,10 +3740,10 @@
     <w:p>
       <w:pPr>
         <w:rPr>
-          <w:lang w:val="en-US"/>
-        </w:rPr>
-      </w:pPr>
-      <w:hyperlink r:id="rId53" w:history="1">
+          <w:rStyle w:val="Hypertextovodkaz"/>
+        </w:rPr>
+      </w:pPr>
+      <w:hyperlink r:id="rId55" w:history="1">
         <w:r>
           <w:rPr>
             <w:rStyle w:val="Hypertextovodkaz"/>
@@ -1328,6 +3751,33 @@
           <w:t>https://javalin.io/</w:t>
         </w:r>
       </w:hyperlink>
+    </w:p>
+    <w:p>
+      <w:pPr>
+        <w:rPr>
+          <w:rStyle w:val="Hypertextovodkaz"/>
+        </w:rPr>
+      </w:pPr>
+      <w:r>
+        <w:rPr>
+          <w:rStyle w:val="Hypertextovodkaz"/>
+        </w:rPr>
+        <w:br w:type="page"/>
+      </w:r>
+    </w:p>
+    <w:p>
+      <w:pPr>
+        <w:pStyle w:val="Normlnweb"/>
+        <w:shd w:val="clear" w:color="auto" w:fill="EDEBE3"/>
+        <w:spacing w:before="240" w:beforeAutospacing="0" w:after="240" w:afterAutospacing="0"/>
+        <w:rPr>
+          <w:rFonts w:ascii="Arial" w:hAnsi="Arial" w:cs="Arial"/>
+          <w:color w:val="000000"/>
+          <w:sz w:val="19"/>
+          <w:szCs w:val="19"/>
+          <w:lang w:val="en-US"/>
+        </w:rPr>
+      </w:pPr>
       <w:bookmarkStart w:id="0" w:name="_GoBack"/>
       <w:bookmarkEnd w:id="0"/>
     </w:p>
@@ -1339,6 +3789,56 @@
     </w:sectPr>
   </w:body>
 </w:document>
+</file>
+
+<file path=word/endnotes.xml><?xml version="1.0" encoding="utf-8"?>
+<w:endnotes xmlns:wpc="http://schemas.microsoft.com/office/word/2010/wordprocessingCanvas" xmlns:cx="http://schemas.microsoft.com/office/drawing/2014/chartex" xmlns:cx1="http://schemas.microsoft.com/office/drawing/2015/9/8/chartex" xmlns:cx2="http://schemas.microsoft.com/office/drawing/2015/10/21/chartex" xmlns:cx3="http://schemas.microsoft.com/office/drawing/2016/5/9/chartex" xmlns:cx4="http://schemas.microsoft.com/office/drawing/2016/5/10/chartex" xmlns:cx5="http://schemas.microsoft.com/office/drawing/2016/5/11/chartex" xmlns:cx6="http://schemas.microsoft.com/office/drawing/2016/5/12/chartex" xmlns:cx7="http://schemas.microsoft.com/office/drawing/2016/5/13/chartex" xmlns:cx8="http://schemas.microsoft.com/office/drawing/2016/5/14/chartex" xmlns:mc="http://schemas.openxmlformats.org/markup-compatibility/2006" xmlns:aink="http://schemas.microsoft.com/office/drawing/2016/ink" xmlns:am3d="http://schemas.microsoft.com/office/drawing/2017/model3d" xmlns:o="urn:schemas-microsoft-com:office:office" xmlns:r="http://schemas.openxmlformats.org/officeDocument/2006/relationships" xmlns:m="http://schemas.openxmlformats.org/officeDocument/2006/math" xmlns:v="urn:schemas-microsoft-com:vml" xmlns:wp14="http://schemas.microsoft.com/office/word/2010/wordprocessingDrawing" xmlns:wp="http://schemas.openxmlformats.org/drawingml/2006/wordprocessingDrawing" xmlns:w10="urn:schemas-microsoft-com:office:word" xmlns:w="http://schemas.openxmlformats.org/wordprocessingml/2006/main" xmlns:w14="http://schemas.microsoft.com/office/word/2010/wordml" xmlns:w15="http://schemas.microsoft.com/office/word/2012/wordml" xmlns:w16cid="http://schemas.microsoft.com/office/word/2016/wordml/cid" xmlns:w16se="http://schemas.microsoft.com/office/word/2015/wordml/symex" xmlns:wpg="http://schemas.microsoft.com/office/word/2010/wordprocessingGroup" xmlns:wpi="http://schemas.microsoft.com/office/word/2010/wordprocessingInk" xmlns:wne="http://schemas.microsoft.com/office/word/2006/wordml" xmlns:wps="http://schemas.microsoft.com/office/word/2010/wordprocessingShape" mc:Ignorable="w14 w15 w16se w16cid wp14">
+  <w:endnote w:type="separator" w:id="-1">
+    <w:p>
+      <w:pPr>
+        <w:spacing w:after="0" w:line="240" w:lineRule="auto"/>
+      </w:pPr>
+      <w:r>
+        <w:separator/>
+      </w:r>
+    </w:p>
+  </w:endnote>
+  <w:endnote w:type="continuationSeparator" w:id="0">
+    <w:p>
+      <w:pPr>
+        <w:spacing w:after="0" w:line="240" w:lineRule="auto"/>
+      </w:pPr>
+      <w:r>
+        <w:continuationSeparator/>
+      </w:r>
+    </w:p>
+  </w:endnote>
+</w:endnotes>
+</file>
+
+<file path=word/footnotes.xml><?xml version="1.0" encoding="utf-8"?>
+<w:footnotes xmlns:wpc="http://schemas.microsoft.com/office/word/2010/wordprocessingCanvas" xmlns:cx="http://schemas.microsoft.com/office/drawing/2014/chartex" xmlns:cx1="http://schemas.microsoft.com/office/drawing/2015/9/8/chartex" xmlns:cx2="http://schemas.microsoft.com/office/drawing/2015/10/21/chartex" xmlns:cx3="http://schemas.microsoft.com/office/drawing/2016/5/9/chartex" xmlns:cx4="http://schemas.microsoft.com/office/drawing/2016/5/10/chartex" xmlns:cx5="http://schemas.microsoft.com/office/drawing/2016/5/11/chartex" xmlns:cx6="http://schemas.microsoft.com/office/drawing/2016/5/12/chartex" xmlns:cx7="http://schemas.microsoft.com/office/drawing/2016/5/13/chartex" xmlns:cx8="http://schemas.microsoft.com/office/drawing/2016/5/14/chartex" xmlns:mc="http://schemas.openxmlformats.org/markup-compatibility/2006" xmlns:aink="http://schemas.microsoft.com/office/drawing/2016/ink" xmlns:am3d="http://schemas.microsoft.com/office/drawing/2017/model3d" xmlns:o="urn:schemas-microsoft-com:office:office" xmlns:r="http://schemas.openxmlformats.org/officeDocument/2006/relationships" xmlns:m="http://schemas.openxmlformats.org/officeDocument/2006/math" xmlns:v="urn:schemas-microsoft-com:vml" xmlns:wp14="http://schemas.microsoft.com/office/word/2010/wordprocessingDrawing" xmlns:wp="http://schemas.openxmlformats.org/drawingml/2006/wordprocessingDrawing" xmlns:w10="urn:schemas-microsoft-com:office:word" xmlns:w="http://schemas.openxmlformats.org/wordprocessingml/2006/main" xmlns:w14="http://schemas.microsoft.com/office/word/2010/wordml" xmlns:w15="http://schemas.microsoft.com/office/word/2012/wordml" xmlns:w16cid="http://schemas.microsoft.com/office/word/2016/wordml/cid" xmlns:w16se="http://schemas.microsoft.com/office/word/2015/wordml/symex" xmlns:wpg="http://schemas.microsoft.com/office/word/2010/wordprocessingGroup" xmlns:wpi="http://schemas.microsoft.com/office/word/2010/wordprocessingInk" xmlns:wne="http://schemas.microsoft.com/office/word/2006/wordml" xmlns:wps="http://schemas.microsoft.com/office/word/2010/wordprocessingShape" mc:Ignorable="w14 w15 w16se w16cid wp14">
+  <w:footnote w:type="separator" w:id="-1">
+    <w:p>
+      <w:pPr>
+        <w:spacing w:after="0" w:line="240" w:lineRule="auto"/>
+      </w:pPr>
+      <w:r>
+        <w:separator/>
+      </w:r>
+    </w:p>
+  </w:footnote>
+  <w:footnote w:type="continuationSeparator" w:id="0">
+    <w:p>
+      <w:pPr>
+        <w:spacing w:after="0" w:line="240" w:lineRule="auto"/>
+      </w:pPr>
+      <w:r>
+        <w:continuationSeparator/>
+      </w:r>
+    </w:p>
+  </w:footnote>
+</w:footnotes>
 </file>
 
 <file path=word/styles.xml><?xml version="1.0" encoding="utf-8"?>
@@ -1358,7 +3858,7 @@
       </w:pPr>
     </w:pPrDefault>
   </w:docDefaults>
-  <w:latentStyles w:defLockedState="0" w:defUIPriority="99" w:defSemiHidden="0" w:defUnhideWhenUsed="0" w:defQFormat="0" w:count="377">
+  <w:latentStyles w:defLockedState="0" w:defUIPriority="99" w:defSemiHidden="0" w:defUnhideWhenUsed="0" w:defQFormat="0" w:count="376">
     <w:lsdException w:name="Normal" w:uiPriority="0" w:qFormat="1"/>
     <w:lsdException w:name="heading 1" w:uiPriority="9" w:qFormat="1"/>
     <w:lsdException w:name="heading 2" w:semiHidden="1" w:uiPriority="9" w:unhideWhenUsed="1" w:qFormat="1"/>
@@ -1735,7 +4235,6 @@
     <w:lsdException w:name="Hashtag" w:semiHidden="1" w:unhideWhenUsed="1"/>
     <w:lsdException w:name="Unresolved Mention" w:semiHidden="1" w:unhideWhenUsed="1"/>
     <w:lsdException w:name="Smart Link" w:semiHidden="1" w:unhideWhenUsed="1"/>
-    <w:lsdException w:name="Smart Link Error" w:semiHidden="1" w:unhideWhenUsed="1"/>
   </w:latentStyles>
   <w:style w:type="paragraph" w:default="1" w:styleId="Normln">
     <w:name w:val="Normal"/>
@@ -1818,6 +4317,50 @@
       <w:color w:val="605E5C"/>
       <w:shd w:val="clear" w:color="auto" w:fill="E1DFDD"/>
     </w:rPr>
+  </w:style>
+  <w:style w:type="paragraph" w:styleId="Zhlav">
+    <w:name w:val="header"/>
+    <w:basedOn w:val="Normln"/>
+    <w:link w:val="ZhlavChar"/>
+    <w:uiPriority w:val="99"/>
+    <w:unhideWhenUsed/>
+    <w:rsid w:val="00657986"/>
+    <w:pPr>
+      <w:tabs>
+        <w:tab w:val="center" w:pos="4536"/>
+        <w:tab w:val="right" w:pos="9072"/>
+      </w:tabs>
+      <w:spacing w:after="0" w:line="240" w:lineRule="auto"/>
+    </w:pPr>
+  </w:style>
+  <w:style w:type="character" w:customStyle="1" w:styleId="ZhlavChar">
+    <w:name w:val="Záhlaví Char"/>
+    <w:basedOn w:val="Standardnpsmoodstavce"/>
+    <w:link w:val="Zhlav"/>
+    <w:uiPriority w:val="99"/>
+    <w:rsid w:val="00657986"/>
+  </w:style>
+  <w:style w:type="paragraph" w:styleId="Zpat">
+    <w:name w:val="footer"/>
+    <w:basedOn w:val="Normln"/>
+    <w:link w:val="ZpatChar"/>
+    <w:uiPriority w:val="99"/>
+    <w:unhideWhenUsed/>
+    <w:rsid w:val="00657986"/>
+    <w:pPr>
+      <w:tabs>
+        <w:tab w:val="center" w:pos="4536"/>
+        <w:tab w:val="right" w:pos="9072"/>
+      </w:tabs>
+      <w:spacing w:after="0" w:line="240" w:lineRule="auto"/>
+    </w:pPr>
+  </w:style>
+  <w:style w:type="character" w:customStyle="1" w:styleId="ZpatChar">
+    <w:name w:val="Zápatí Char"/>
+    <w:basedOn w:val="Standardnpsmoodstavce"/>
+    <w:link w:val="Zpat"/>
+    <w:uiPriority w:val="99"/>
+    <w:rsid w:val="00657986"/>
   </w:style>
 </w:styles>
 </file>
@@ -2088,7 +4631,7 @@
 </file>
 
 <file path=customXml/itemProps1.xml><?xml version="1.0" encoding="utf-8"?>
-<ds:datastoreItem xmlns:ds="http://schemas.openxmlformats.org/officeDocument/2006/customXml" ds:itemID="{A5C35F10-4682-4EB7-B40E-6572434EBE29}">
+<ds:datastoreItem xmlns:ds="http://schemas.openxmlformats.org/officeDocument/2006/customXml" ds:itemID="{CC8B71CD-C593-4663-9807-4B1B91300641}">
   <ds:schemaRefs>
     <ds:schemaRef ds:uri="http://schemas.openxmlformats.org/officeDocument/2006/bibliography"/>
   </ds:schemaRefs>

</xml_diff>